<commit_message>
Added a few useful links. added a bit of useful information still need to do alot of work as there is no proper structure to my work yet.
</commit_message>
<xml_diff>
--- a/6006CEM-9789180-SI-2122s1 - full.docx
+++ b/6006CEM-9789180-SI-2122s1 - full.docx
@@ -1310,6 +1310,194 @@
           <w:szCs w:val="22"/>
         </w:rPr>
       </w:pPr>
+    </w:p>
+    <w:p>
+      <w:pPr>
+        <w:pBdr>
+          <w:top w:val="single" w:sz="4" w:space="1" w:color="auto"/>
+          <w:left w:val="single" w:sz="4" w:space="4" w:color="auto"/>
+          <w:bottom w:val="single" w:sz="4" w:space="1" w:color="auto"/>
+          <w:right w:val="single" w:sz="4" w:space="4" w:color="auto"/>
+        </w:pBdr>
+        <w:jc w:val="both"/>
+        <w:rPr>
+          <w:rFonts w:asciiTheme="minorHAnsi" w:hAnsiTheme="minorHAnsi" w:cstheme="minorHAnsi"/>
+          <w:sz w:val="22"/>
+          <w:szCs w:val="22"/>
+        </w:rPr>
+      </w:pPr>
+      <w:r>
+        <w:rPr>
+          <w:rFonts w:asciiTheme="minorHAnsi" w:hAnsiTheme="minorHAnsi" w:cstheme="minorHAnsi"/>
+          <w:sz w:val="22"/>
+          <w:szCs w:val="22"/>
+        </w:rPr>
+        <w:t>Unfiltered work</w:t>
+      </w:r>
+    </w:p>
+    <w:p>
+      <w:pPr>
+        <w:pBdr>
+          <w:top w:val="single" w:sz="4" w:space="1" w:color="auto"/>
+          <w:left w:val="single" w:sz="4" w:space="4" w:color="auto"/>
+          <w:bottom w:val="single" w:sz="4" w:space="1" w:color="auto"/>
+          <w:right w:val="single" w:sz="4" w:space="4" w:color="auto"/>
+        </w:pBdr>
+        <w:jc w:val="both"/>
+        <w:rPr>
+          <w:rFonts w:asciiTheme="minorHAnsi" w:hAnsiTheme="minorHAnsi" w:cstheme="minorHAnsi"/>
+          <w:sz w:val="22"/>
+          <w:szCs w:val="22"/>
+        </w:rPr>
+      </w:pPr>
+    </w:p>
+    <w:p>
+      <w:pPr>
+        <w:pBdr>
+          <w:top w:val="single" w:sz="4" w:space="1" w:color="auto"/>
+          <w:left w:val="single" w:sz="4" w:space="4" w:color="auto"/>
+          <w:bottom w:val="single" w:sz="4" w:space="1" w:color="auto"/>
+          <w:right w:val="single" w:sz="4" w:space="4" w:color="auto"/>
+        </w:pBdr>
+        <w:jc w:val="both"/>
+        <w:rPr>
+          <w:rFonts w:asciiTheme="minorHAnsi" w:hAnsiTheme="minorHAnsi" w:cstheme="minorHAnsi"/>
+          <w:sz w:val="22"/>
+          <w:szCs w:val="22"/>
+        </w:rPr>
+      </w:pPr>
+      <w:r>
+        <w:rPr>
+          <w:rFonts w:asciiTheme="minorHAnsi" w:hAnsiTheme="minorHAnsi" w:cstheme="minorHAnsi"/>
+          <w:sz w:val="22"/>
+          <w:szCs w:val="22"/>
+        </w:rPr>
+        <w:t xml:space="preserve">This project aims to look at whether people are more likely to commit suicide by the biological factor of age. It does not focus on other factors so it could be determined that excluding all other factors is it possible that humans by only taking gender in account are most likely to commit suicide at a certain age. </w:t>
+      </w:r>
+    </w:p>
+    <w:p>
+      <w:pPr>
+        <w:pBdr>
+          <w:top w:val="single" w:sz="4" w:space="1" w:color="auto"/>
+          <w:left w:val="single" w:sz="4" w:space="4" w:color="auto"/>
+          <w:bottom w:val="single" w:sz="4" w:space="1" w:color="auto"/>
+          <w:right w:val="single" w:sz="4" w:space="4" w:color="auto"/>
+        </w:pBdr>
+        <w:jc w:val="both"/>
+        <w:rPr>
+          <w:rFonts w:asciiTheme="minorHAnsi" w:hAnsiTheme="minorHAnsi" w:cstheme="minorHAnsi"/>
+          <w:sz w:val="22"/>
+          <w:szCs w:val="22"/>
+        </w:rPr>
+      </w:pPr>
+    </w:p>
+    <w:p>
+      <w:pPr>
+        <w:pBdr>
+          <w:top w:val="single" w:sz="4" w:space="1" w:color="auto"/>
+          <w:left w:val="single" w:sz="4" w:space="4" w:color="auto"/>
+          <w:bottom w:val="single" w:sz="4" w:space="1" w:color="auto"/>
+          <w:right w:val="single" w:sz="4" w:space="4" w:color="auto"/>
+        </w:pBdr>
+        <w:jc w:val="both"/>
+        <w:rPr>
+          <w:rFonts w:asciiTheme="minorHAnsi" w:hAnsiTheme="minorHAnsi" w:cstheme="minorHAnsi"/>
+          <w:sz w:val="22"/>
+          <w:szCs w:val="22"/>
+        </w:rPr>
+      </w:pPr>
+      <w:r>
+        <w:rPr>
+          <w:rFonts w:asciiTheme="minorHAnsi" w:hAnsiTheme="minorHAnsi" w:cstheme="minorHAnsi"/>
+          <w:sz w:val="22"/>
+          <w:szCs w:val="22"/>
+        </w:rPr>
+        <w:t xml:space="preserve">Depression can be genetic. </w:t>
+      </w:r>
+    </w:p>
+    <w:p>
+      <w:pPr>
+        <w:pBdr>
+          <w:top w:val="single" w:sz="4" w:space="1" w:color="auto"/>
+          <w:left w:val="single" w:sz="4" w:space="4" w:color="auto"/>
+          <w:bottom w:val="single" w:sz="4" w:space="1" w:color="auto"/>
+          <w:right w:val="single" w:sz="4" w:space="4" w:color="auto"/>
+        </w:pBdr>
+        <w:jc w:val="both"/>
+        <w:rPr>
+          <w:rFonts w:asciiTheme="minorHAnsi" w:hAnsiTheme="minorHAnsi" w:cstheme="minorHAnsi"/>
+          <w:sz w:val="22"/>
+          <w:szCs w:val="22"/>
+        </w:rPr>
+      </w:pPr>
+      <w:r>
+        <w:rPr>
+          <w:rFonts w:asciiTheme="minorHAnsi" w:hAnsiTheme="minorHAnsi" w:cstheme="minorHAnsi"/>
+          <w:sz w:val="22"/>
+          <w:szCs w:val="22"/>
+        </w:rPr>
+        <w:t xml:space="preserve">Depression is associated with suicide. </w:t>
+      </w:r>
+    </w:p>
+    <w:p>
+      <w:pPr>
+        <w:pBdr>
+          <w:top w:val="single" w:sz="4" w:space="1" w:color="auto"/>
+          <w:left w:val="single" w:sz="4" w:space="4" w:color="auto"/>
+          <w:bottom w:val="single" w:sz="4" w:space="1" w:color="auto"/>
+          <w:right w:val="single" w:sz="4" w:space="4" w:color="auto"/>
+        </w:pBdr>
+        <w:jc w:val="both"/>
+        <w:rPr>
+          <w:rFonts w:asciiTheme="minorHAnsi" w:hAnsiTheme="minorHAnsi" w:cstheme="minorHAnsi"/>
+          <w:sz w:val="22"/>
+          <w:szCs w:val="22"/>
+        </w:rPr>
+      </w:pPr>
+      <w:r>
+        <w:rPr>
+          <w:rFonts w:asciiTheme="minorHAnsi" w:hAnsiTheme="minorHAnsi" w:cstheme="minorHAnsi"/>
+          <w:sz w:val="22"/>
+          <w:szCs w:val="22"/>
+        </w:rPr>
+        <w:t>The likely hood of committing Suicide could also be inherently genetic.</w:t>
+      </w:r>
+    </w:p>
+    <w:p>
+      <w:pPr>
+        <w:pBdr>
+          <w:top w:val="single" w:sz="4" w:space="1" w:color="auto"/>
+          <w:left w:val="single" w:sz="4" w:space="4" w:color="auto"/>
+          <w:bottom w:val="single" w:sz="4" w:space="1" w:color="auto"/>
+          <w:right w:val="single" w:sz="4" w:space="4" w:color="auto"/>
+        </w:pBdr>
+        <w:jc w:val="both"/>
+        <w:rPr>
+          <w:rFonts w:asciiTheme="minorHAnsi" w:hAnsiTheme="minorHAnsi" w:cstheme="minorHAnsi"/>
+          <w:sz w:val="22"/>
+          <w:szCs w:val="22"/>
+        </w:rPr>
+      </w:pPr>
+    </w:p>
+    <w:p>
+      <w:pPr>
+        <w:jc w:val="both"/>
+        <w:rPr>
+          <w:rFonts w:asciiTheme="minorHAnsi" w:hAnsiTheme="minorHAnsi" w:cstheme="minorHAnsi"/>
+          <w:sz w:val="22"/>
+          <w:szCs w:val="22"/>
+        </w:rPr>
+      </w:pPr>
+    </w:p>
+    <w:p>
+      <w:pPr>
+        <w:jc w:val="both"/>
+        <w:rPr>
+          <w:rFonts w:asciiTheme="minorHAnsi" w:hAnsiTheme="minorHAnsi" w:cstheme="minorHAnsi"/>
+          <w:sz w:val="22"/>
+          <w:szCs w:val="22"/>
+        </w:rPr>
+      </w:pPr>
       <w:r>
         <w:rPr>
           <w:rFonts w:asciiTheme="minorHAnsi" w:hAnsiTheme="minorHAnsi" w:cstheme="minorHAnsi"/>
@@ -1380,31 +1568,7 @@
           <w:szCs w:val="22"/>
           <w:shd w:val="clear" w:color="auto" w:fill="FFFFFF"/>
         </w:rPr>
-        <w:t>The dataset</w:t>
-      </w:r>
-      <w:r>
-        <w:rPr>
-          <w:rFonts w:asciiTheme="minorHAnsi" w:hAnsiTheme="minorHAnsi" w:cstheme="minorHAnsi"/>
-          <w:i w:val="0"/>
-          <w:iCs w:val="0"/>
-          <w:color w:val="24292E"/>
-          <w:sz w:val="22"/>
-          <w:szCs w:val="22"/>
-          <w:shd w:val="clear" w:color="auto" w:fill="FFFFFF"/>
-        </w:rPr>
-        <w:t xml:space="preserve"> used in this project</w:t>
-      </w:r>
-      <w:r>
-        <w:rPr>
-          <w:rFonts w:asciiTheme="minorHAnsi" w:hAnsiTheme="minorHAnsi" w:cstheme="minorHAnsi"/>
-          <w:i w:val="0"/>
-          <w:iCs w:val="0"/>
-          <w:color w:val="24292E"/>
-          <w:sz w:val="22"/>
-          <w:szCs w:val="22"/>
-          <w:shd w:val="clear" w:color="auto" w:fill="FFFFFF"/>
-        </w:rPr>
-        <w:t xml:space="preserve"> has been taken from Kaggle from the user </w:t>
+        <w:t xml:space="preserve">The dataset used in this project has been taken from Kaggle from the user </w:t>
       </w:r>
       <w:proofErr w:type="spellStart"/>
       <w:r>
@@ -1486,23 +1650,7 @@
           <w:sz w:val="22"/>
           <w:szCs w:val="22"/>
         </w:rPr>
-        <w:t xml:space="preserve">The data belongs to World Health </w:t>
-      </w:r>
-      <w:r>
-        <w:rPr>
-          <w:rFonts w:asciiTheme="minorHAnsi" w:hAnsiTheme="minorHAnsi" w:cstheme="minorHAnsi"/>
-          <w:sz w:val="22"/>
-          <w:szCs w:val="22"/>
-        </w:rPr>
-        <w:t>Organization (WHO)</w:t>
-      </w:r>
-      <w:r>
-        <w:rPr>
-          <w:rFonts w:asciiTheme="minorHAnsi" w:hAnsiTheme="minorHAnsi" w:cstheme="minorHAnsi"/>
-          <w:sz w:val="22"/>
-          <w:szCs w:val="22"/>
-        </w:rPr>
-        <w:t>.</w:t>
+        <w:t>The data belongs to World Health Organization (WHO).</w:t>
       </w:r>
     </w:p>
     <w:p>
@@ -1769,51 +1917,325 @@
           <w:rFonts w:asciiTheme="minorHAnsi" w:hAnsiTheme="minorHAnsi" w:cstheme="minorHAnsi"/>
         </w:rPr>
         <w:lastRenderedPageBreak/>
-        <w:t>Dataset</w:t>
-      </w:r>
-      <w:bookmarkEnd w:id="2"/>
-      <w:bookmarkEnd w:id="3"/>
-    </w:p>
-    <w:p>
-      <w:pPr>
-        <w:rPr>
-          <w:rFonts w:asciiTheme="minorHAnsi" w:hAnsiTheme="minorHAnsi" w:cstheme="minorHAnsi"/>
-        </w:rPr>
-      </w:pPr>
-    </w:p>
-    <w:p>
-      <w:pPr>
-        <w:rPr>
-          <w:rFonts w:asciiTheme="minorHAnsi" w:hAnsiTheme="minorHAnsi" w:cstheme="minorHAnsi"/>
-        </w:rPr>
-      </w:pPr>
-      <w:r>
-        <w:rPr>
-          <w:rFonts w:asciiTheme="minorHAnsi" w:hAnsiTheme="minorHAnsi" w:cstheme="minorHAnsi"/>
-        </w:rPr>
-        <w:br w:type="page"/>
-      </w:r>
-    </w:p>
-    <w:p>
-      <w:pPr>
-        <w:pStyle w:val="Heading1"/>
-        <w:jc w:val="both"/>
-        <w:rPr>
-          <w:rFonts w:asciiTheme="minorHAnsi" w:hAnsiTheme="minorHAnsi" w:cstheme="minorHAnsi"/>
-        </w:rPr>
-      </w:pPr>
-      <w:bookmarkStart w:id="4" w:name="_Toc84359072"/>
-      <w:r>
-        <w:rPr>
-          <w:rFonts w:asciiTheme="minorHAnsi" w:hAnsiTheme="minorHAnsi" w:cstheme="minorHAnsi"/>
-        </w:rPr>
-        <w:lastRenderedPageBreak/>
-        <w:t>Pre-processing</w:t>
-      </w:r>
-      <w:bookmarkEnd w:id="4"/>
-    </w:p>
-    <w:p>
-      <w:pPr>
+        <w:t>Related work</w:t>
+      </w:r>
+    </w:p>
+    <w:p/>
+    <w:p>
+      <w:pPr>
+        <w:pBdr>
+          <w:top w:val="single" w:sz="4" w:space="1" w:color="auto"/>
+          <w:left w:val="single" w:sz="4" w:space="4" w:color="auto"/>
+          <w:bottom w:val="single" w:sz="4" w:space="1" w:color="auto"/>
+          <w:right w:val="single" w:sz="4" w:space="4" w:color="auto"/>
+        </w:pBdr>
+        <w:jc w:val="both"/>
+        <w:rPr>
+          <w:rFonts w:asciiTheme="minorHAnsi" w:hAnsiTheme="minorHAnsi" w:cstheme="minorHAnsi"/>
+          <w:sz w:val="22"/>
+          <w:szCs w:val="22"/>
+        </w:rPr>
+      </w:pPr>
+    </w:p>
+    <w:p>
+      <w:pPr>
+        <w:pBdr>
+          <w:top w:val="single" w:sz="4" w:space="1" w:color="auto"/>
+          <w:left w:val="single" w:sz="4" w:space="4" w:color="auto"/>
+          <w:bottom w:val="single" w:sz="4" w:space="1" w:color="auto"/>
+          <w:right w:val="single" w:sz="4" w:space="4" w:color="auto"/>
+        </w:pBdr>
+        <w:jc w:val="both"/>
+        <w:rPr>
+          <w:rFonts w:asciiTheme="minorHAnsi" w:hAnsiTheme="minorHAnsi" w:cstheme="minorHAnsi"/>
+          <w:sz w:val="22"/>
+          <w:szCs w:val="22"/>
+        </w:rPr>
+      </w:pPr>
+      <w:r>
+        <w:rPr>
+          <w:rFonts w:asciiTheme="minorHAnsi" w:hAnsiTheme="minorHAnsi" w:cstheme="minorHAnsi"/>
+          <w:sz w:val="22"/>
+          <w:szCs w:val="22"/>
+        </w:rPr>
+        <w:t>Unfiltered work:</w:t>
+      </w:r>
+    </w:p>
+    <w:p>
+      <w:pPr>
+        <w:pBdr>
+          <w:top w:val="single" w:sz="4" w:space="1" w:color="auto"/>
+          <w:left w:val="single" w:sz="4" w:space="4" w:color="auto"/>
+          <w:bottom w:val="single" w:sz="4" w:space="1" w:color="auto"/>
+          <w:right w:val="single" w:sz="4" w:space="4" w:color="auto"/>
+        </w:pBdr>
+        <w:jc w:val="both"/>
+        <w:rPr>
+          <w:rFonts w:asciiTheme="minorHAnsi" w:hAnsiTheme="minorHAnsi" w:cstheme="minorHAnsi"/>
+          <w:sz w:val="22"/>
+          <w:szCs w:val="22"/>
+        </w:rPr>
+      </w:pPr>
+    </w:p>
+    <w:p>
+      <w:pPr>
+        <w:pBdr>
+          <w:top w:val="single" w:sz="4" w:space="1" w:color="auto"/>
+          <w:left w:val="single" w:sz="4" w:space="4" w:color="auto"/>
+          <w:bottom w:val="single" w:sz="4" w:space="1" w:color="auto"/>
+          <w:right w:val="single" w:sz="4" w:space="4" w:color="auto"/>
+        </w:pBdr>
+        <w:jc w:val="both"/>
+        <w:rPr>
+          <w:rFonts w:asciiTheme="minorHAnsi" w:hAnsiTheme="minorHAnsi" w:cstheme="minorHAnsi"/>
+          <w:sz w:val="22"/>
+          <w:szCs w:val="22"/>
+        </w:rPr>
+      </w:pPr>
+    </w:p>
+    <w:p>
+      <w:pPr>
+        <w:pBdr>
+          <w:top w:val="single" w:sz="4" w:space="1" w:color="auto"/>
+          <w:left w:val="single" w:sz="4" w:space="4" w:color="auto"/>
+          <w:bottom w:val="single" w:sz="4" w:space="1" w:color="auto"/>
+          <w:right w:val="single" w:sz="4" w:space="4" w:color="auto"/>
+        </w:pBdr>
+        <w:jc w:val="both"/>
+        <w:rPr>
+          <w:rFonts w:asciiTheme="minorHAnsi" w:hAnsiTheme="minorHAnsi" w:cstheme="minorHAnsi"/>
+          <w:sz w:val="22"/>
+          <w:szCs w:val="22"/>
+        </w:rPr>
+      </w:pPr>
+      <w:r>
+        <w:rPr>
+          <w:rFonts w:asciiTheme="minorHAnsi" w:hAnsiTheme="minorHAnsi" w:cstheme="minorHAnsi"/>
+          <w:sz w:val="22"/>
+          <w:szCs w:val="22"/>
+        </w:rPr>
+        <w:t>Peoples work on the same dataset:</w:t>
+      </w:r>
+    </w:p>
+    <w:p>
+      <w:pPr>
+        <w:pBdr>
+          <w:top w:val="single" w:sz="4" w:space="1" w:color="auto"/>
+          <w:left w:val="single" w:sz="4" w:space="4" w:color="auto"/>
+          <w:bottom w:val="single" w:sz="4" w:space="1" w:color="auto"/>
+          <w:right w:val="single" w:sz="4" w:space="4" w:color="auto"/>
+        </w:pBdr>
+        <w:jc w:val="both"/>
+        <w:rPr>
+          <w:rFonts w:asciiTheme="minorHAnsi" w:hAnsiTheme="minorHAnsi" w:cstheme="minorHAnsi"/>
+          <w:sz w:val="22"/>
+          <w:szCs w:val="22"/>
+        </w:rPr>
+      </w:pPr>
+    </w:p>
+    <w:p>
+      <w:pPr>
+        <w:pBdr>
+          <w:top w:val="single" w:sz="4" w:space="1" w:color="auto"/>
+          <w:left w:val="single" w:sz="4" w:space="4" w:color="auto"/>
+          <w:bottom w:val="single" w:sz="4" w:space="1" w:color="auto"/>
+          <w:right w:val="single" w:sz="4" w:space="4" w:color="auto"/>
+        </w:pBdr>
+        <w:jc w:val="both"/>
+        <w:rPr>
+          <w:rFonts w:asciiTheme="minorHAnsi" w:hAnsiTheme="minorHAnsi" w:cstheme="minorHAnsi"/>
+          <w:sz w:val="22"/>
+          <w:szCs w:val="22"/>
+        </w:rPr>
+      </w:pPr>
+      <w:r>
+        <w:rPr>
+          <w:rFonts w:asciiTheme="minorHAnsi" w:hAnsiTheme="minorHAnsi" w:cstheme="minorHAnsi"/>
+          <w:sz w:val="22"/>
+          <w:szCs w:val="22"/>
+        </w:rPr>
+        <w:t>Regression problem:</w:t>
+      </w:r>
+    </w:p>
+    <w:p>
+      <w:pPr>
+        <w:pBdr>
+          <w:top w:val="single" w:sz="4" w:space="1" w:color="auto"/>
+          <w:left w:val="single" w:sz="4" w:space="4" w:color="auto"/>
+          <w:bottom w:val="single" w:sz="4" w:space="1" w:color="auto"/>
+          <w:right w:val="single" w:sz="4" w:space="4" w:color="auto"/>
+        </w:pBdr>
+        <w:jc w:val="both"/>
+        <w:rPr>
+          <w:rFonts w:asciiTheme="minorHAnsi" w:hAnsiTheme="minorHAnsi" w:cstheme="minorHAnsi"/>
+          <w:sz w:val="22"/>
+          <w:szCs w:val="22"/>
+        </w:rPr>
+      </w:pPr>
+      <w:hyperlink r:id="rId12" w:history="1">
+        <w:r>
+          <w:rPr>
+            <w:rStyle w:val="Hyperlink"/>
+            <w:rFonts w:asciiTheme="minorHAnsi" w:hAnsiTheme="minorHAnsi" w:cstheme="minorHAnsi"/>
+            <w:sz w:val="22"/>
+            <w:szCs w:val="22"/>
+          </w:rPr>
+          <w:t>https://www.kaggle.com/venkatesh357/who-suicide-statistics-my-first-kaggle</w:t>
+        </w:r>
+      </w:hyperlink>
+    </w:p>
+    <w:p>
+      <w:pPr>
+        <w:pBdr>
+          <w:top w:val="single" w:sz="4" w:space="1" w:color="auto"/>
+          <w:left w:val="single" w:sz="4" w:space="4" w:color="auto"/>
+          <w:bottom w:val="single" w:sz="4" w:space="1" w:color="auto"/>
+          <w:right w:val="single" w:sz="4" w:space="4" w:color="auto"/>
+        </w:pBdr>
+        <w:jc w:val="both"/>
+        <w:rPr>
+          <w:rFonts w:asciiTheme="minorHAnsi" w:hAnsiTheme="minorHAnsi" w:cstheme="minorHAnsi"/>
+          <w:sz w:val="22"/>
+          <w:szCs w:val="22"/>
+        </w:rPr>
+      </w:pPr>
+    </w:p>
+    <w:p>
+      <w:pPr>
+        <w:pBdr>
+          <w:top w:val="single" w:sz="4" w:space="1" w:color="auto"/>
+          <w:left w:val="single" w:sz="4" w:space="4" w:color="auto"/>
+          <w:bottom w:val="single" w:sz="4" w:space="1" w:color="auto"/>
+          <w:right w:val="single" w:sz="4" w:space="4" w:color="auto"/>
+        </w:pBdr>
+      </w:pPr>
+    </w:p>
+    <w:p>
+      <w:pPr>
+        <w:pBdr>
+          <w:top w:val="single" w:sz="4" w:space="1" w:color="auto"/>
+          <w:left w:val="single" w:sz="4" w:space="4" w:color="auto"/>
+          <w:bottom w:val="single" w:sz="4" w:space="1" w:color="auto"/>
+          <w:right w:val="single" w:sz="4" w:space="4" w:color="auto"/>
+        </w:pBdr>
+      </w:pPr>
+      <w:r>
+        <w:t>Regression problem:</w:t>
+      </w:r>
+    </w:p>
+    <w:p>
+      <w:pPr>
+        <w:pBdr>
+          <w:top w:val="single" w:sz="4" w:space="1" w:color="auto"/>
+          <w:left w:val="single" w:sz="4" w:space="4" w:color="auto"/>
+          <w:bottom w:val="single" w:sz="4" w:space="1" w:color="auto"/>
+          <w:right w:val="single" w:sz="4" w:space="4" w:color="auto"/>
+        </w:pBdr>
+      </w:pPr>
+      <w:hyperlink r:id="rId13" w:history="1">
+        <w:r>
+          <w:rPr>
+            <w:rStyle w:val="Hyperlink"/>
+          </w:rPr>
+          <w:t>https://www.kaggle.com/richayadav07/python-bootcamp-part-3</w:t>
+        </w:r>
+      </w:hyperlink>
+    </w:p>
+    <w:p>
+      <w:pPr>
+        <w:pBdr>
+          <w:top w:val="single" w:sz="4" w:space="1" w:color="auto"/>
+          <w:left w:val="single" w:sz="4" w:space="4" w:color="auto"/>
+          <w:bottom w:val="single" w:sz="4" w:space="1" w:color="auto"/>
+          <w:right w:val="single" w:sz="4" w:space="4" w:color="auto"/>
+        </w:pBdr>
+      </w:pPr>
+    </w:p>
+    <w:p>
+      <w:pPr>
+        <w:pBdr>
+          <w:top w:val="single" w:sz="4" w:space="1" w:color="auto"/>
+          <w:left w:val="single" w:sz="4" w:space="4" w:color="auto"/>
+          <w:bottom w:val="single" w:sz="4" w:space="1" w:color="auto"/>
+          <w:right w:val="single" w:sz="4" w:space="4" w:color="auto"/>
+        </w:pBdr>
+      </w:pPr>
+    </w:p>
+    <w:p>
+      <w:pPr>
+        <w:pBdr>
+          <w:top w:val="single" w:sz="4" w:space="1" w:color="auto"/>
+          <w:left w:val="single" w:sz="4" w:space="4" w:color="auto"/>
+          <w:bottom w:val="single" w:sz="4" w:space="1" w:color="auto"/>
+          <w:right w:val="single" w:sz="4" w:space="4" w:color="auto"/>
+        </w:pBdr>
+        <w:rPr>
+          <w:rFonts w:asciiTheme="minorHAnsi" w:hAnsiTheme="minorHAnsi" w:cstheme="minorHAnsi"/>
+        </w:rPr>
+      </w:pPr>
+      <w:r>
+        <w:rPr>
+          <w:rFonts w:asciiTheme="minorHAnsi" w:hAnsiTheme="minorHAnsi" w:cstheme="minorHAnsi"/>
+        </w:rPr>
+        <w:t>regression problem:</w:t>
+      </w:r>
+    </w:p>
+    <w:p>
+      <w:pPr>
+        <w:pBdr>
+          <w:top w:val="single" w:sz="4" w:space="1" w:color="auto"/>
+          <w:left w:val="single" w:sz="4" w:space="4" w:color="auto"/>
+          <w:bottom w:val="single" w:sz="4" w:space="1" w:color="auto"/>
+          <w:right w:val="single" w:sz="4" w:space="4" w:color="auto"/>
+        </w:pBdr>
+        <w:rPr>
+          <w:rFonts w:asciiTheme="minorHAnsi" w:hAnsiTheme="minorHAnsi" w:cstheme="minorHAnsi"/>
+        </w:rPr>
+      </w:pPr>
+      <w:hyperlink r:id="rId14" w:history="1">
+        <w:r>
+          <w:rPr>
+            <w:rStyle w:val="Hyperlink"/>
+            <w:rFonts w:asciiTheme="minorHAnsi" w:hAnsiTheme="minorHAnsi" w:cstheme="minorHAnsi"/>
+          </w:rPr>
+          <w:t>https://www.kaggle.com/danielmiskell2/suicide-in-the-uk</w:t>
+        </w:r>
+      </w:hyperlink>
+    </w:p>
+    <w:p>
+      <w:pPr>
+        <w:pBdr>
+          <w:top w:val="single" w:sz="4" w:space="1" w:color="auto"/>
+          <w:left w:val="single" w:sz="4" w:space="4" w:color="auto"/>
+          <w:bottom w:val="single" w:sz="4" w:space="1" w:color="auto"/>
+          <w:right w:val="single" w:sz="4" w:space="4" w:color="auto"/>
+        </w:pBdr>
+        <w:rPr>
+          <w:rFonts w:asciiTheme="minorHAnsi" w:hAnsiTheme="minorHAnsi" w:cstheme="minorHAnsi"/>
+        </w:rPr>
+      </w:pPr>
+    </w:p>
+    <w:p>
+      <w:pPr>
+        <w:pBdr>
+          <w:top w:val="single" w:sz="4" w:space="1" w:color="auto"/>
+          <w:left w:val="single" w:sz="4" w:space="4" w:color="auto"/>
+          <w:bottom w:val="single" w:sz="4" w:space="1" w:color="auto"/>
+          <w:right w:val="single" w:sz="4" w:space="4" w:color="auto"/>
+        </w:pBdr>
+        <w:rPr>
+          <w:rFonts w:asciiTheme="minorHAnsi" w:hAnsiTheme="minorHAnsi" w:cstheme="minorHAnsi"/>
+        </w:rPr>
+      </w:pPr>
+    </w:p>
+    <w:p>
+      <w:pPr>
+        <w:pBdr>
+          <w:top w:val="single" w:sz="4" w:space="1" w:color="auto"/>
+          <w:left w:val="single" w:sz="4" w:space="4" w:color="auto"/>
+          <w:bottom w:val="single" w:sz="4" w:space="1" w:color="auto"/>
+          <w:right w:val="single" w:sz="4" w:space="4" w:color="auto"/>
+        </w:pBdr>
         <w:rPr>
           <w:rFonts w:asciiTheme="minorHAnsi" w:eastAsiaTheme="majorEastAsia" w:hAnsiTheme="minorHAnsi" w:cstheme="minorHAnsi"/>
           <w:color w:val="2F5496" w:themeColor="accent1" w:themeShade="BF"/>
@@ -1821,35 +2243,22 @@
           <w:szCs w:val="32"/>
         </w:rPr>
       </w:pPr>
-      <w:bookmarkStart w:id="5" w:name="_Toc84359073"/>
-      <w:r>
-        <w:rPr>
-          <w:rFonts w:asciiTheme="minorHAnsi" w:hAnsiTheme="minorHAnsi" w:cstheme="minorHAnsi"/>
-        </w:rPr>
-        <w:br w:type="page"/>
-      </w:r>
-    </w:p>
-    <w:p>
-      <w:pPr>
-        <w:pStyle w:val="Heading1"/>
-        <w:jc w:val="both"/>
-        <w:rPr>
-          <w:rFonts w:asciiTheme="minorHAnsi" w:hAnsiTheme="minorHAnsi" w:cstheme="minorHAnsi"/>
-        </w:rPr>
-      </w:pPr>
-      <w:r>
-        <w:rPr>
-          <w:rFonts w:asciiTheme="minorHAnsi" w:hAnsiTheme="minorHAnsi" w:cstheme="minorHAnsi"/>
-        </w:rPr>
-        <w:lastRenderedPageBreak/>
-        <w:t>Implementation</w:t>
-      </w:r>
-      <w:bookmarkEnd w:id="5"/>
-    </w:p>
-    <w:p>
-      <w:pPr>
-        <w:ind w:left="360"/>
-        <w:jc w:val="both"/>
+      <w:r>
+        <w:rPr>
+          <w:rFonts w:asciiTheme="minorHAnsi" w:hAnsiTheme="minorHAnsi" w:cstheme="minorHAnsi"/>
+        </w:rPr>
+        <w:t xml:space="preserve">or could we use </w:t>
+      </w:r>
+    </w:p>
+    <w:p>
+      <w:pPr>
+        <w:rPr>
+          <w:rFonts w:asciiTheme="minorHAnsi" w:hAnsiTheme="minorHAnsi" w:cstheme="minorHAnsi"/>
+        </w:rPr>
+      </w:pPr>
+    </w:p>
+    <w:p>
+      <w:pPr>
         <w:rPr>
           <w:rFonts w:asciiTheme="minorHAnsi" w:hAnsiTheme="minorHAnsi" w:cstheme="minorHAnsi"/>
         </w:rPr>
@@ -1864,7 +2273,6 @@
           <w:szCs w:val="32"/>
         </w:rPr>
       </w:pPr>
-      <w:bookmarkStart w:id="6" w:name="_Toc84359074"/>
       <w:r>
         <w:rPr>
           <w:rFonts w:asciiTheme="minorHAnsi" w:hAnsiTheme="minorHAnsi" w:cstheme="minorHAnsi"/>
@@ -1885,19 +2293,48 @@
           <w:rFonts w:asciiTheme="minorHAnsi" w:hAnsiTheme="minorHAnsi" w:cstheme="minorHAnsi"/>
         </w:rPr>
         <w:lastRenderedPageBreak/>
-        <w:t>Results</w:t>
-      </w:r>
-      <w:bookmarkEnd w:id="6"/>
-    </w:p>
-    <w:p>
-      <w:pPr>
-        <w:jc w:val="both"/>
-        <w:rPr>
-          <w:rFonts w:asciiTheme="minorHAnsi" w:hAnsiTheme="minorHAnsi" w:cstheme="minorHAnsi"/>
-          <w:sz w:val="24"/>
-          <w:szCs w:val="24"/>
-        </w:rPr>
-      </w:pPr>
+        <w:t>Dataset</w:t>
+      </w:r>
+      <w:bookmarkEnd w:id="2"/>
+      <w:bookmarkEnd w:id="3"/>
+    </w:p>
+    <w:p>
+      <w:pPr>
+        <w:rPr>
+          <w:rFonts w:asciiTheme="minorHAnsi" w:hAnsiTheme="minorHAnsi" w:cstheme="minorHAnsi"/>
+        </w:rPr>
+      </w:pPr>
+    </w:p>
+    <w:p>
+      <w:pPr>
+        <w:rPr>
+          <w:rFonts w:asciiTheme="minorHAnsi" w:hAnsiTheme="minorHAnsi" w:cstheme="minorHAnsi"/>
+        </w:rPr>
+      </w:pPr>
+      <w:r>
+        <w:rPr>
+          <w:rFonts w:asciiTheme="minorHAnsi" w:hAnsiTheme="minorHAnsi" w:cstheme="minorHAnsi"/>
+        </w:rPr>
+        <w:br w:type="page"/>
+      </w:r>
+    </w:p>
+    <w:p>
+      <w:pPr>
+        <w:pStyle w:val="Heading1"/>
+        <w:jc w:val="both"/>
+        <w:rPr>
+          <w:rFonts w:asciiTheme="minorHAnsi" w:hAnsiTheme="minorHAnsi" w:cstheme="minorHAnsi"/>
+        </w:rPr>
+      </w:pPr>
+      <w:bookmarkStart w:id="4" w:name="_Toc84359072"/>
+      <w:r>
+        <w:rPr>
+          <w:rFonts w:asciiTheme="minorHAnsi" w:hAnsiTheme="minorHAnsi" w:cstheme="minorHAnsi"/>
+        </w:rPr>
+        <w:lastRenderedPageBreak/>
+        <w:t>Pre-processing</w:t>
+      </w:r>
+      <w:bookmarkEnd w:id="4"/>
     </w:p>
     <w:p>
       <w:pPr>
@@ -1908,7 +2345,7 @@
           <w:szCs w:val="32"/>
         </w:rPr>
       </w:pPr>
-      <w:bookmarkStart w:id="7" w:name="_Toc84359075"/>
+      <w:bookmarkStart w:id="5" w:name="_Toc84359073"/>
       <w:r>
         <w:rPr>
           <w:rFonts w:asciiTheme="minorHAnsi" w:hAnsiTheme="minorHAnsi" w:cstheme="minorHAnsi"/>
@@ -1929,9 +2366,18 @@
           <w:rFonts w:asciiTheme="minorHAnsi" w:hAnsiTheme="minorHAnsi" w:cstheme="minorHAnsi"/>
         </w:rPr>
         <w:lastRenderedPageBreak/>
-        <w:t>Evaluation</w:t>
-      </w:r>
-      <w:bookmarkEnd w:id="7"/>
+        <w:t>Implementation</w:t>
+      </w:r>
+      <w:bookmarkEnd w:id="5"/>
+    </w:p>
+    <w:p>
+      <w:pPr>
+        <w:ind w:left="360"/>
+        <w:jc w:val="both"/>
+        <w:rPr>
+          <w:rFonts w:asciiTheme="minorHAnsi" w:hAnsiTheme="minorHAnsi" w:cstheme="minorHAnsi"/>
+        </w:rPr>
+      </w:pPr>
     </w:p>
     <w:p>
       <w:pPr>
@@ -1942,7 +2388,7 @@
           <w:szCs w:val="32"/>
         </w:rPr>
       </w:pPr>
-      <w:bookmarkStart w:id="8" w:name="_Toc84359076"/>
+      <w:bookmarkStart w:id="6" w:name="_Toc84359074"/>
       <w:r>
         <w:rPr>
           <w:rFonts w:asciiTheme="minorHAnsi" w:hAnsiTheme="minorHAnsi" w:cstheme="minorHAnsi"/>
@@ -1963,9 +2409,9 @@
           <w:rFonts w:asciiTheme="minorHAnsi" w:hAnsiTheme="minorHAnsi" w:cstheme="minorHAnsi"/>
         </w:rPr>
         <w:lastRenderedPageBreak/>
-        <w:t>Related work</w:t>
-      </w:r>
-      <w:bookmarkEnd w:id="8"/>
+        <w:t>Results</w:t>
+      </w:r>
+      <w:bookmarkEnd w:id="6"/>
     </w:p>
     <w:p>
       <w:pPr>
@@ -1986,7 +2432,85 @@
           <w:szCs w:val="32"/>
         </w:rPr>
       </w:pPr>
-      <w:bookmarkStart w:id="9" w:name="_Toc84359077"/>
+      <w:bookmarkStart w:id="7" w:name="_Toc84359075"/>
+      <w:r>
+        <w:rPr>
+          <w:rFonts w:asciiTheme="minorHAnsi" w:hAnsiTheme="minorHAnsi" w:cstheme="minorHAnsi"/>
+        </w:rPr>
+        <w:br w:type="page"/>
+      </w:r>
+    </w:p>
+    <w:p>
+      <w:pPr>
+        <w:pStyle w:val="Heading1"/>
+        <w:jc w:val="both"/>
+        <w:rPr>
+          <w:rFonts w:asciiTheme="minorHAnsi" w:hAnsiTheme="minorHAnsi" w:cstheme="minorHAnsi"/>
+        </w:rPr>
+      </w:pPr>
+      <w:r>
+        <w:rPr>
+          <w:rFonts w:asciiTheme="minorHAnsi" w:hAnsiTheme="minorHAnsi" w:cstheme="minorHAnsi"/>
+        </w:rPr>
+        <w:lastRenderedPageBreak/>
+        <w:t>Evaluation</w:t>
+      </w:r>
+      <w:bookmarkEnd w:id="7"/>
+    </w:p>
+    <w:p>
+      <w:pPr>
+        <w:jc w:val="both"/>
+        <w:rPr>
+          <w:rFonts w:asciiTheme="minorHAnsi" w:hAnsiTheme="minorHAnsi" w:cstheme="minorHAnsi"/>
+          <w:sz w:val="22"/>
+          <w:szCs w:val="22"/>
+        </w:rPr>
+      </w:pPr>
+      <w:bookmarkStart w:id="8" w:name="_Toc84359077"/>
+      <w:r>
+        <w:rPr>
+          <w:rFonts w:asciiTheme="minorHAnsi" w:hAnsiTheme="minorHAnsi" w:cstheme="minorHAnsi"/>
+          <w:sz w:val="22"/>
+          <w:szCs w:val="22"/>
+        </w:rPr>
+        <w:t>The number of Suicides committed between the years 2009 and 2018 have increased in all age groups. Suicide rates of people aged 25 to 44 have overtaken those of adults aged 65 and beyond in recent years. Suicide was the second highest cause of mortality among the youth and young adults (ages 10-34), fourth highest in adults aged (45-54) and eighth highest in adults aged (55-64) in 2019</w:t>
+      </w:r>
+      <w:r>
+        <w:rPr>
+          <w:rFonts w:asciiTheme="minorHAnsi" w:hAnsiTheme="minorHAnsi" w:cstheme="minorHAnsi"/>
+          <w:sz w:val="22"/>
+          <w:szCs w:val="22"/>
+        </w:rPr>
+        <w:t xml:space="preserve"> </w:t>
+      </w:r>
+      <w:r>
+        <w:rPr>
+          <w:rFonts w:asciiTheme="minorHAnsi" w:hAnsiTheme="minorHAnsi" w:cs="Open Sans"/>
+          <w:color w:val="000000"/>
+          <w:sz w:val="22"/>
+          <w:szCs w:val="22"/>
+          <w:shd w:val="clear" w:color="auto" w:fill="FFFFFF"/>
+        </w:rPr>
+        <w:t>(Underlying Cause of Death, 1999-2019 Results Causes of deaths by age and sex., 2021)</w:t>
+      </w:r>
+      <w:r>
+        <w:rPr>
+          <w:rFonts w:asciiTheme="minorHAnsi" w:hAnsiTheme="minorHAnsi" w:cstheme="minorHAnsi"/>
+          <w:sz w:val="22"/>
+          <w:szCs w:val="22"/>
+        </w:rPr>
+        <w:t>. </w:t>
+      </w:r>
+    </w:p>
+    <w:p>
+      <w:pPr>
+        <w:rPr>
+          <w:rFonts w:asciiTheme="minorHAnsi" w:eastAsiaTheme="majorEastAsia" w:hAnsiTheme="minorHAnsi" w:cstheme="minorHAnsi"/>
+          <w:color w:val="2F5496" w:themeColor="accent1" w:themeShade="BF"/>
+          <w:sz w:val="32"/>
+          <w:szCs w:val="32"/>
+        </w:rPr>
+      </w:pPr>
       <w:r>
         <w:rPr>
           <w:rFonts w:asciiTheme="minorHAnsi" w:hAnsiTheme="minorHAnsi" w:cstheme="minorHAnsi"/>
@@ -2009,7 +2533,7 @@
         <w:lastRenderedPageBreak/>
         <w:t>Conclusion</w:t>
       </w:r>
-      <w:bookmarkEnd w:id="9"/>
+      <w:bookmarkEnd w:id="8"/>
     </w:p>
     <w:p>
       <w:pPr>
@@ -2359,9 +2883,9 @@
         <w:br w:type="page"/>
       </w:r>
     </w:p>
-    <w:bookmarkStart w:id="10" w:name="_References" w:displacedByCustomXml="next"/>
-    <w:bookmarkEnd w:id="10" w:displacedByCustomXml="next"/>
-    <w:bookmarkStart w:id="11" w:name="_Toc84359078" w:displacedByCustomXml="next"/>
+    <w:bookmarkStart w:id="9" w:name="_References" w:displacedByCustomXml="next"/>
+    <w:bookmarkEnd w:id="9" w:displacedByCustomXml="next"/>
+    <w:bookmarkStart w:id="10" w:name="_Toc84359078" w:displacedByCustomXml="next"/>
     <w:sdt>
       <w:sdtPr>
         <w:rPr>
@@ -2391,7 +2915,7 @@
             </w:rPr>
             <w:t>References</w:t>
           </w:r>
-          <w:bookmarkEnd w:id="11"/>
+          <w:bookmarkEnd w:id="10"/>
         </w:p>
         <w:sdt>
           <w:sdtPr>
@@ -2403,8 +2927,8 @@
           </w:sdtPr>
           <w:sdtEndPr/>
           <w:sdtContent>
-            <w:bookmarkStart w:id="12" w:name="KaggleDataSet" w:displacedByCustomXml="prev"/>
-            <w:bookmarkEnd w:id="12" w:displacedByCustomXml="prev"/>
+            <w:bookmarkStart w:id="11" w:name="KaggleDataSet" w:displacedByCustomXml="prev"/>
+            <w:bookmarkEnd w:id="11" w:displacedByCustomXml="prev"/>
             <w:p>
               <w:pPr>
                 <w:jc w:val="both"/>
@@ -2468,6 +2992,16 @@
                 </w:rPr>
                 <w:t>&gt; [Accessed 5 October 2021].</w:t>
               </w:r>
+            </w:p>
+            <w:p>
+              <w:pPr>
+                <w:jc w:val="both"/>
+                <w:rPr>
+                  <w:rFonts w:asciiTheme="minorHAnsi" w:hAnsiTheme="minorHAnsi" w:cstheme="minorHAnsi"/>
+                  <w:color w:val="000000"/>
+                  <w:shd w:val="clear" w:color="auto" w:fill="FFFFFF"/>
+                </w:rPr>
+              </w:pPr>
               <w:r>
                 <w:rPr>
                   <w:rFonts w:asciiTheme="minorHAnsi" w:hAnsiTheme="minorHAnsi" w:cstheme="minorHAnsi"/>
@@ -2523,32 +3057,60 @@
                 <w:fldChar w:fldCharType="end"/>
               </w:r>
             </w:p>
+            <w:p>
+              <w:pPr>
+                <w:jc w:val="both"/>
+                <w:rPr>
+                  <w:rFonts w:asciiTheme="minorHAnsi" w:hAnsiTheme="minorHAnsi" w:cstheme="minorHAnsi"/>
+                  <w:color w:val="000000"/>
+                  <w:sz w:val="22"/>
+                  <w:szCs w:val="22"/>
+                  <w:shd w:val="clear" w:color="auto" w:fill="FFFFFF"/>
+                </w:rPr>
+              </w:pPr>
+              <w:proofErr w:type="spellStart"/>
+              <w:r>
+                <w:rPr>
+                  <w:rFonts w:ascii="Open Sans" w:hAnsi="Open Sans" w:cs="Open Sans"/>
+                  <w:color w:val="000000"/>
+                  <w:shd w:val="clear" w:color="auto" w:fill="FFFFFF"/>
+                </w:rPr>
+                <w:t>Centers</w:t>
+              </w:r>
+              <w:proofErr w:type="spellEnd"/>
+              <w:r>
+                <w:rPr>
+                  <w:rFonts w:ascii="Open Sans" w:hAnsi="Open Sans" w:cs="Open Sans"/>
+                  <w:color w:val="000000"/>
+                  <w:shd w:val="clear" w:color="auto" w:fill="FFFFFF"/>
+                </w:rPr>
+                <w:t xml:space="preserve"> for Disease Control and Prevention. 2021. </w:t>
+              </w:r>
+              <w:r>
+                <w:rPr>
+                  <w:rFonts w:ascii="Open Sans" w:hAnsi="Open Sans" w:cs="Open Sans"/>
+                  <w:i/>
+                  <w:iCs/>
+                  <w:color w:val="000000"/>
+                  <w:shd w:val="clear" w:color="auto" w:fill="FFFFFF"/>
+                </w:rPr>
+                <w:t>Underlying Cause of Death, 1999-2019 Results Causes of deaths by age and sex.</w:t>
+              </w:r>
+              <w:r>
+                <w:rPr>
+                  <w:rFonts w:ascii="Open Sans" w:hAnsi="Open Sans" w:cs="Open Sans"/>
+                  <w:color w:val="000000"/>
+                  <w:shd w:val="clear" w:color="auto" w:fill="FFFFFF"/>
+                </w:rPr>
+                <w:t>. [online] Available at: &lt;http://wonder.cdc.gov/ucd-icd10.html&gt; [Accessed 7 October 2021].</w:t>
+              </w:r>
+            </w:p>
           </w:sdtContent>
         </w:sdt>
       </w:sdtContent>
     </w:sdt>
     <w:p>
       <w:pPr>
-        <w:jc w:val="both"/>
-        <w:rPr>
-          <w:rFonts w:asciiTheme="minorHAnsi" w:hAnsiTheme="minorHAnsi" w:cstheme="minorHAnsi"/>
-          <w:sz w:val="24"/>
-          <w:szCs w:val="24"/>
-        </w:rPr>
-      </w:pPr>
-    </w:p>
-    <w:p>
-      <w:pPr>
-        <w:jc w:val="both"/>
-        <w:rPr>
-          <w:rFonts w:asciiTheme="minorHAnsi" w:hAnsiTheme="minorHAnsi" w:cstheme="minorHAnsi"/>
-          <w:sz w:val="24"/>
-          <w:szCs w:val="24"/>
-        </w:rPr>
-      </w:pPr>
-    </w:p>
-    <w:p>
-      <w:pPr>
         <w:rPr>
           <w:rFonts w:asciiTheme="minorHAnsi" w:hAnsiTheme="minorHAnsi" w:cstheme="minorHAnsi"/>
           <w:sz w:val="24"/>
@@ -2593,14 +3155,14 @@
           <w:szCs w:val="24"/>
         </w:rPr>
       </w:pPr>
-      <w:bookmarkStart w:id="13" w:name="_Toc84359079"/>
+      <w:bookmarkStart w:id="12" w:name="_Toc84359079"/>
       <w:r>
         <w:rPr>
           <w:rFonts w:asciiTheme="minorHAnsi" w:hAnsiTheme="minorHAnsi" w:cstheme="minorHAnsi"/>
         </w:rPr>
         <w:t>Appendix A</w:t>
       </w:r>
-      <w:bookmarkEnd w:id="13"/>
+      <w:bookmarkEnd w:id="12"/>
     </w:p>
     <w:p>
       <w:pPr>
@@ -3425,29 +3987,7 @@
           <w:sz w:val="24"/>
           <w:szCs w:val="24"/>
         </w:rPr>
-        <w:t>**</w:t>
-      </w:r>
-      <w:proofErr w:type="gramStart"/>
-      <w:r>
-        <w:rPr>
-          <w:rFonts w:cstheme="minorHAnsi"/>
-          <w:i/>
-          <w:iCs/>
-          <w:sz w:val="24"/>
-          <w:szCs w:val="24"/>
-        </w:rPr>
-        <w:t>Other</w:t>
-      </w:r>
-      <w:proofErr w:type="gramEnd"/>
-      <w:r>
-        <w:rPr>
-          <w:rFonts w:cstheme="minorHAnsi"/>
-          <w:i/>
-          <w:iCs/>
-          <w:sz w:val="24"/>
-          <w:szCs w:val="24"/>
-        </w:rPr>
-        <w:t xml:space="preserve"> format is not accepted.</w:t>
+        <w:t>**Other format is not accepted.</w:t>
       </w:r>
     </w:p>
     <w:p>
@@ -3486,7 +4026,7 @@
           <w:rFonts w:asciiTheme="minorHAnsi" w:hAnsiTheme="minorHAnsi" w:cstheme="minorHAnsi"/>
         </w:rPr>
       </w:pPr>
-      <w:bookmarkStart w:id="14" w:name="_Toc84359080"/>
+      <w:bookmarkStart w:id="13" w:name="_Toc84359080"/>
       <w:r>
         <w:rPr>
           <w:rFonts w:asciiTheme="minorHAnsi" w:hAnsiTheme="minorHAnsi" w:cstheme="minorHAnsi"/>
@@ -3494,7 +4034,7 @@
         <w:lastRenderedPageBreak/>
         <w:t>Appendix B</w:t>
       </w:r>
-      <w:bookmarkEnd w:id="14"/>
+      <w:bookmarkEnd w:id="13"/>
     </w:p>
     <w:p>
       <w:pPr>
@@ -3738,7 +4278,7 @@
         </w:rPr>
         <w:t xml:space="preserve">There are many good tools to help you format your code such as </w:t>
       </w:r>
-      <w:hyperlink r:id="rId12" w:history="1">
+      <w:hyperlink r:id="rId15" w:history="1">
         <w:r>
           <w:rPr>
             <w:rStyle w:val="Hyperlink"/>
@@ -3873,7 +4413,7 @@
                     <pic:cNvPicPr/>
                   </pic:nvPicPr>
                   <pic:blipFill>
-                    <a:blip r:embed="rId13">
+                    <a:blip r:embed="rId16">
                       <a:extLst>
                         <a:ext uri="{28A0092B-C50C-407E-A947-70E740481C1C}">
                           <a14:useLocalDpi xmlns:a14="http://schemas.microsoft.com/office/drawing/2010/main" val="0"/>
@@ -3977,7 +4517,7 @@
                     <pic:cNvPicPr/>
                   </pic:nvPicPr>
                   <pic:blipFill>
-                    <a:blip r:embed="rId14">
+                    <a:blip r:embed="rId17">
                       <a:extLst>
                         <a:ext uri="{28A0092B-C50C-407E-A947-70E740481C1C}">
                           <a14:useLocalDpi xmlns:a14="http://schemas.microsoft.com/office/drawing/2010/main" val="0"/>
@@ -4163,7 +4703,7 @@
                     <pic:cNvPicPr/>
                   </pic:nvPicPr>
                   <pic:blipFill>
-                    <a:blip r:embed="rId15">
+                    <a:blip r:embed="rId18">
                       <a:extLst>
                         <a:ext uri="{28A0092B-C50C-407E-A947-70E740481C1C}">
                           <a14:useLocalDpi xmlns:a14="http://schemas.microsoft.com/office/drawing/2010/main" val="0"/>
@@ -4464,7 +5004,7 @@
                     <pic:cNvPicPr/>
                   </pic:nvPicPr>
                   <pic:blipFill>
-                    <a:blip r:embed="rId16"/>
+                    <a:blip r:embed="rId19"/>
                     <a:stretch>
                       <a:fillRect/>
                     </a:stretch>
@@ -4564,7 +5104,7 @@
                     <pic:cNvPicPr/>
                   </pic:nvPicPr>
                   <pic:blipFill rotWithShape="1">
-                    <a:blip r:embed="rId17">
+                    <a:blip r:embed="rId20">
                       <a:extLst>
                         <a:ext uri="{28A0092B-C50C-407E-A947-70E740481C1C}">
                           <a14:useLocalDpi xmlns:a14="http://schemas.microsoft.com/office/drawing/2010/main" val="0"/>
@@ -4830,7 +5370,7 @@
       </w:pPr>
     </w:p>
     <w:sectPr>
-      <w:headerReference w:type="first" r:id="rId18"/>
+      <w:headerReference w:type="first" r:id="rId21"/>
       <w:pgSz w:w="11906" w:h="16838"/>
       <w:pgMar w:top="720" w:right="720" w:bottom="720" w:left="720" w:header="720" w:footer="720" w:gutter="0"/>
       <w:pgNumType w:start="0"/>
@@ -9979,16 +10519,6 @@
 </file>
 
 <file path=customXml/item1.xml><?xml version="1.0" encoding="utf-8"?>
-<p:properties xmlns:p="http://schemas.microsoft.com/office/2006/metadata/properties" xmlns:xsi="http://www.w3.org/2001/XMLSchema-instance" xmlns:pc="http://schemas.microsoft.com/office/infopath/2007/PartnerControls">
-  <documentManagement/>
-</p:properties>
-</file>
-
-<file path=customXml/item2.xml><?xml version="1.0" encoding="utf-8"?>
-<b:Sources xmlns:b="http://schemas.openxmlformats.org/officeDocument/2006/bibliography" xmlns="http://schemas.openxmlformats.org/officeDocument/2006/bibliography" SelectedStyle="\APASixthEditionOfficeOnline.xsl" StyleName="APA" Version="6"/>
-</file>
-
-<file path=customXml/item3.xml><?xml version="1.0" encoding="utf-8"?>
 <?mso-contentType ?>
 <FormTemplates xmlns="http://schemas.microsoft.com/sharepoint/v3/contenttype/forms">
   <Display>DocumentLibraryForm</Display>
@@ -9997,7 +10527,13 @@
 </FormTemplates>
 </file>
 
-<file path=customXml/item4.xml><?xml version="1.0" encoding="utf-8"?>
+<file path=customXml/item2.xml><?xml version="1.0" encoding="utf-8"?>
+<p:properties xmlns:p="http://schemas.microsoft.com/office/2006/metadata/properties" xmlns:xsi="http://www.w3.org/2001/XMLSchema-instance" xmlns:pc="http://schemas.microsoft.com/office/infopath/2007/PartnerControls">
+  <documentManagement/>
+</p:properties>
+</file>
+
+<file path=customXml/item3.xml><?xml version="1.0" encoding="utf-8"?>
 <ct:contentTypeSchema xmlns:ct="http://schemas.microsoft.com/office/2006/metadata/contentType" xmlns:ma="http://schemas.microsoft.com/office/2006/metadata/properties/metaAttributes" ct:_="" ma:_="" ma:contentTypeName="Document" ma:contentTypeID="0x0101007B86AB3E3F1BEA40B4D3DC6B8B1B65B5" ma:contentTypeVersion="2" ma:contentTypeDescription="Create a new document." ma:contentTypeScope="" ma:versionID="02a0cf680c67ee1c52e8590e43d0cb5b">
   <xsd:schema xmlns:xsd="http://www.w3.org/2001/XMLSchema" xmlns:xs="http://www.w3.org/2001/XMLSchema" xmlns:p="http://schemas.microsoft.com/office/2006/metadata/properties" targetNamespace="http://schemas.microsoft.com/office/2006/metadata/properties" ma:root="true" ma:fieldsID="1b05d82d297216baf5b26c55225140df">
     <xsd:element name="properties">
@@ -10111,7 +10647,36 @@
 </ct:contentTypeSchema>
 </file>
 
+<file path=customXml/item4.xml><?xml version="1.0" encoding="utf-8"?>
+<b:Sources xmlns:b="http://schemas.openxmlformats.org/officeDocument/2006/bibliography" xmlns="http://schemas.openxmlformats.org/officeDocument/2006/bibliography" SelectedStyle="\APASixthEditionOfficeOnline.xsl" StyleName="APA" Version="6">
+  <b:Source>
+    <b:Tag>Che</b:Tag>
+    <b:SourceType>Book</b:SourceType>
+    <b:Guid>{4FF13E0B-BD64-4144-98AE-328E963D415B}</b:Guid>
+    <b:Author>
+      <b:Author>
+        <b:NameList>
+          <b:Person>
+            <b:Last>L.Meyer</b:Last>
+            <b:First>Cheryl</b:First>
+          </b:Person>
+        </b:NameList>
+      </b:Author>
+    </b:Author>
+    <b:RefOrder>1</b:RefOrder>
+  </b:Source>
+</b:Sources>
+</file>
+
 <file path=customXml/itemProps1.xml><?xml version="1.0" encoding="utf-8"?>
+<ds:datastoreItem xmlns:ds="http://schemas.openxmlformats.org/officeDocument/2006/customXml" ds:itemID="{895584D5-495B-41A3-8B1D-620654EBB833}">
+  <ds:schemaRefs>
+    <ds:schemaRef ds:uri="http://schemas.microsoft.com/sharepoint/v3/contenttype/forms"/>
+  </ds:schemaRefs>
+</ds:datastoreItem>
+</file>
+
+<file path=customXml/itemProps2.xml><?xml version="1.0" encoding="utf-8"?>
 <ds:datastoreItem xmlns:ds="http://schemas.openxmlformats.org/officeDocument/2006/customXml" ds:itemID="{75814EF0-D83C-4745-A411-32C81060432F}">
   <ds:schemaRefs>
     <ds:schemaRef ds:uri="http://schemas.microsoft.com/office/2006/metadata/properties"/>
@@ -10120,23 +10685,7 @@
 </ds:datastoreItem>
 </file>
 
-<file path=customXml/itemProps2.xml><?xml version="1.0" encoding="utf-8"?>
-<ds:datastoreItem xmlns:ds="http://schemas.openxmlformats.org/officeDocument/2006/customXml" ds:itemID="{291E9242-0E04-4DA2-929B-4CFF05D7C9C9}">
-  <ds:schemaRefs>
-    <ds:schemaRef ds:uri="http://schemas.openxmlformats.org/officeDocument/2006/bibliography"/>
-  </ds:schemaRefs>
-</ds:datastoreItem>
-</file>
-
 <file path=customXml/itemProps3.xml><?xml version="1.0" encoding="utf-8"?>
-<ds:datastoreItem xmlns:ds="http://schemas.openxmlformats.org/officeDocument/2006/customXml" ds:itemID="{895584D5-495B-41A3-8B1D-620654EBB833}">
-  <ds:schemaRefs>
-    <ds:schemaRef ds:uri="http://schemas.microsoft.com/sharepoint/v3/contenttype/forms"/>
-  </ds:schemaRefs>
-</ds:datastoreItem>
-</file>
-
-<file path=customXml/itemProps4.xml><?xml version="1.0" encoding="utf-8"?>
 <ds:datastoreItem xmlns:ds="http://schemas.openxmlformats.org/officeDocument/2006/customXml" ds:itemID="{5CD3F3F3-ED5C-4C8C-917A-799AFCD56147}">
   <ds:schemaRefs>
     <ds:schemaRef ds:uri="http://schemas.microsoft.com/office/2006/metadata/contentType"/>
@@ -10150,4 +10699,12 @@
     <ds:schemaRef ds:uri="http://schemas.microsoft.com/office/infopath/2007/PartnerControls"/>
   </ds:schemaRefs>
 </ds:datastoreItem>
+</file>
+
+<file path=customXml/itemProps4.xml><?xml version="1.0" encoding="utf-8"?>
+<ds:datastoreItem xmlns:ds="http://schemas.openxmlformats.org/officeDocument/2006/customXml" ds:itemID="{0D043144-36A9-49DD-80D6-394F625DB58D}">
+  <ds:schemaRefs>
+    <ds:schemaRef ds:uri="http://schemas.openxmlformats.org/officeDocument/2006/bibliography"/>
+  </ds:schemaRefs>
+</ds:datastoreItem>
 </file>
</xml_diff>

<commit_message>
hyperlinks were added to intext  references
</commit_message>
<xml_diff>
--- a/6006CEM-9789180-SI-2122s1 - full.docx
+++ b/6006CEM-9789180-SI-2122s1 - full.docx
@@ -1695,14 +1695,17 @@
         </w:rPr>
         <w:t xml:space="preserve"> </w:t>
       </w:r>
-      <w:r>
-        <w:rPr>
-          <w:rFonts w:asciiTheme="minorHAnsi" w:hAnsiTheme="minorHAnsi" w:cstheme="minorHAnsi"/>
-          <w:sz w:val="22"/>
-          <w:szCs w:val="22"/>
-        </w:rPr>
-        <w:t>(Sanderson et al., 2020)</w:t>
-      </w:r>
+      <w:hyperlink w:anchor="Sanderson2020" w:history="1">
+        <w:r>
+          <w:rPr>
+            <w:rStyle w:val="Hyperlink"/>
+            <w:rFonts w:asciiTheme="minorHAnsi" w:hAnsiTheme="minorHAnsi" w:cstheme="minorHAnsi"/>
+            <w:sz w:val="22"/>
+            <w:szCs w:val="22"/>
+          </w:rPr>
+          <w:t>(Sanderson et al., 2020)</w:t>
+        </w:r>
+      </w:hyperlink>
       <w:r>
         <w:rPr>
           <w:rFonts w:asciiTheme="minorHAnsi" w:hAnsiTheme="minorHAnsi" w:cstheme="minorHAnsi"/>
@@ -1735,59 +1738,146 @@
         </w:rPr>
         <w:t xml:space="preserve">As suggested by </w:t>
       </w:r>
+      <w:hyperlink w:anchor="Lutz2017" w:history="1">
+        <w:r>
+          <w:rPr>
+            <w:rStyle w:val="Hyperlink"/>
+            <w:rFonts w:ascii="Calibri" w:hAnsi="Calibri" w:cs="Calibri"/>
+            <w:sz w:val="22"/>
+            <w:szCs w:val="22"/>
+            <w:shd w:val="clear" w:color="auto" w:fill="FFFFFF"/>
+          </w:rPr>
+          <w:t xml:space="preserve">Lutz, </w:t>
+        </w:r>
+        <w:proofErr w:type="spellStart"/>
+        <w:r>
+          <w:rPr>
+            <w:rStyle w:val="Hyperlink"/>
+            <w:rFonts w:ascii="Calibri" w:hAnsi="Calibri" w:cs="Calibri"/>
+            <w:sz w:val="22"/>
+            <w:szCs w:val="22"/>
+            <w:shd w:val="clear" w:color="auto" w:fill="FFFFFF"/>
+          </w:rPr>
+          <w:t>Mechawar</w:t>
+        </w:r>
+        <w:proofErr w:type="spellEnd"/>
+        <w:r>
+          <w:rPr>
+            <w:rStyle w:val="Hyperlink"/>
+            <w:rFonts w:ascii="Calibri" w:hAnsi="Calibri" w:cs="Calibri"/>
+            <w:sz w:val="22"/>
+            <w:szCs w:val="22"/>
+            <w:shd w:val="clear" w:color="auto" w:fill="FFFFFF"/>
+          </w:rPr>
+          <w:t xml:space="preserve"> and </w:t>
+        </w:r>
+        <w:proofErr w:type="spellStart"/>
+        <w:r>
+          <w:rPr>
+            <w:rStyle w:val="Hyperlink"/>
+            <w:rFonts w:ascii="Calibri" w:hAnsi="Calibri" w:cs="Calibri"/>
+            <w:sz w:val="22"/>
+            <w:szCs w:val="22"/>
+            <w:shd w:val="clear" w:color="auto" w:fill="FFFFFF"/>
+          </w:rPr>
+          <w:t>Turecki</w:t>
+        </w:r>
+        <w:proofErr w:type="spellEnd"/>
+        <w:r>
+          <w:rPr>
+            <w:rStyle w:val="Hyperlink"/>
+            <w:rFonts w:ascii="Calibri" w:hAnsi="Calibri" w:cs="Calibri"/>
+            <w:sz w:val="22"/>
+            <w:szCs w:val="22"/>
+            <w:shd w:val="clear" w:color="auto" w:fill="FFFFFF"/>
+          </w:rPr>
+          <w:t xml:space="preserve"> (2017)</w:t>
+        </w:r>
+      </w:hyperlink>
       <w:r>
         <w:rPr>
           <w:rFonts w:ascii="Calibri" w:hAnsi="Calibri" w:cs="Calibri"/>
-          <w:color w:val="212121"/>
+          <w:sz w:val="22"/>
+          <w:szCs w:val="22"/>
+        </w:rPr>
+        <w:t xml:space="preserve"> studies in recent times</w:t>
+      </w:r>
+      <w:r>
+        <w:rPr>
+          <w:rFonts w:ascii="Calibri" w:hAnsi="Calibri" w:cs="Calibri"/>
           <w:sz w:val="22"/>
           <w:szCs w:val="22"/>
           <w:shd w:val="clear" w:color="auto" w:fill="FFFFFF"/>
         </w:rPr>
-        <w:t xml:space="preserve">Lutz, </w:t>
-      </w:r>
-      <w:proofErr w:type="spellStart"/>
+        <w:t xml:space="preserve">, in neuroanatomy, genetics and molecular psychiatry have </w:t>
+      </w:r>
       <w:r>
         <w:rPr>
           <w:rFonts w:ascii="Calibri" w:hAnsi="Calibri" w:cs="Calibri"/>
-          <w:color w:val="212121"/>
+          <w:sz w:val="22"/>
+          <w:szCs w:val="22"/>
+        </w:rPr>
+        <w:t>produced models in which behavioural</w:t>
+      </w:r>
+      <w:r>
+        <w:rPr>
+          <w:rFonts w:ascii="Calibri" w:hAnsi="Calibri" w:cs="Calibri"/>
           <w:sz w:val="22"/>
           <w:szCs w:val="22"/>
           <w:shd w:val="clear" w:color="auto" w:fill="FFFFFF"/>
         </w:rPr>
-        <w:t>Mechawar</w:t>
-      </w:r>
-      <w:proofErr w:type="spellEnd"/>
+        <w:t xml:space="preserve"> dysregulation, including suicidal </w:t>
+      </w:r>
       <w:r>
         <w:rPr>
           <w:rFonts w:ascii="Calibri" w:hAnsi="Calibri" w:cs="Calibri"/>
-          <w:color w:val="212121"/>
+          <w:sz w:val="22"/>
+          <w:szCs w:val="22"/>
+        </w:rPr>
+        <w:t>behaviour</w:t>
+      </w:r>
+      <w:r>
+        <w:rPr>
+          <w:rFonts w:ascii="Calibri" w:hAnsi="Calibri" w:cs="Calibri"/>
           <w:sz w:val="22"/>
           <w:szCs w:val="22"/>
           <w:shd w:val="clear" w:color="auto" w:fill="FFFFFF"/>
         </w:rPr>
-        <w:t xml:space="preserve"> and </w:t>
-      </w:r>
-      <w:proofErr w:type="spellStart"/>
+        <w:t xml:space="preserve">, develops as a function of biological </w:t>
+      </w:r>
       <w:r>
         <w:rPr>
           <w:rFonts w:ascii="Calibri" w:hAnsi="Calibri" w:cs="Calibri"/>
-          <w:color w:val="212121"/>
+          <w:sz w:val="22"/>
+          <w:szCs w:val="22"/>
+        </w:rPr>
+        <w:t>adaptation</w:t>
+      </w:r>
+      <w:r>
+        <w:rPr>
+          <w:rFonts w:ascii="Calibri" w:hAnsi="Calibri" w:cs="Calibri"/>
           <w:sz w:val="22"/>
           <w:szCs w:val="22"/>
           <w:shd w:val="clear" w:color="auto" w:fill="FFFFFF"/>
         </w:rPr>
-        <w:t>Turecki</w:t>
-      </w:r>
-      <w:proofErr w:type="spellEnd"/>
+        <w:t xml:space="preserve"> in </w:t>
+      </w:r>
       <w:r>
         <w:rPr>
           <w:rFonts w:ascii="Calibri" w:hAnsi="Calibri" w:cs="Calibri"/>
-          <w:color w:val="212121"/>
+          <w:sz w:val="22"/>
+          <w:szCs w:val="22"/>
+        </w:rPr>
+        <w:t>major</w:t>
+      </w:r>
+      <w:r>
+        <w:rPr>
+          <w:rFonts w:ascii="Calibri" w:hAnsi="Calibri" w:cs="Calibri"/>
           <w:sz w:val="22"/>
           <w:szCs w:val="22"/>
           <w:shd w:val="clear" w:color="auto" w:fill="FFFFFF"/>
         </w:rPr>
-        <w:t xml:space="preserve"> (2017)</w:t>
+        <w:t xml:space="preserve"> brain systems.</w:t>
       </w:r>
       <w:r>
         <w:rPr>
@@ -1795,33 +1885,253 @@
           <w:sz w:val="22"/>
           <w:szCs w:val="22"/>
         </w:rPr>
-        <w:t xml:space="preserve"> studies in recent times</w:t>
-      </w:r>
-      <w:r>
+        <w:t xml:space="preserve"> </w:t>
+      </w:r>
+      <w:r>
+        <w:rPr>
+          <w:rFonts w:asciiTheme="minorHAnsi" w:hAnsiTheme="minorHAnsi" w:cstheme="minorHAnsi"/>
+          <w:sz w:val="22"/>
+          <w:szCs w:val="22"/>
+        </w:rPr>
+        <w:t>Being a male is without a question most common risk factor for suicide across the world. Male suicide is more over twice as prevalent as female suicide globally</w:t>
+      </w:r>
+      <w:r>
+        <w:rPr>
+          <w:rFonts w:asciiTheme="minorHAnsi" w:hAnsiTheme="minorHAnsi" w:cstheme="minorHAnsi"/>
+          <w:sz w:val="22"/>
+          <w:szCs w:val="22"/>
+        </w:rPr>
+        <w:t xml:space="preserve"> </w:t>
+      </w:r>
+      <w:hyperlink w:anchor="Large2018" w:history="1">
+        <w:r>
+          <w:rPr>
+            <w:rStyle w:val="Hyperlink"/>
+            <w:rFonts w:asciiTheme="minorHAnsi" w:hAnsiTheme="minorHAnsi" w:cstheme="minorHAnsi"/>
+            <w:sz w:val="22"/>
+            <w:szCs w:val="22"/>
+          </w:rPr>
+          <w:t>(</w:t>
+        </w:r>
+        <w:r>
+          <w:rPr>
+            <w:rStyle w:val="Hyperlink"/>
+            <w:rFonts w:ascii="Arial" w:hAnsi="Arial" w:cs="Arial"/>
+            <w:shd w:val="clear" w:color="auto" w:fill="FFFFFF"/>
+          </w:rPr>
+          <w:t>Large, 2018)</w:t>
+        </w:r>
+      </w:hyperlink>
+      <w:r>
+        <w:rPr>
+          <w:rFonts w:asciiTheme="minorHAnsi" w:hAnsiTheme="minorHAnsi" w:cstheme="minorHAnsi"/>
+          <w:sz w:val="22"/>
+          <w:szCs w:val="22"/>
+        </w:rPr>
+        <w:t>.</w:t>
+      </w:r>
+      <w:r>
+        <w:rPr>
+          <w:rFonts w:asciiTheme="minorHAnsi" w:hAnsiTheme="minorHAnsi" w:cstheme="minorHAnsi"/>
+          <w:sz w:val="22"/>
+          <w:szCs w:val="22"/>
+        </w:rPr>
+        <w:t xml:space="preserve"> </w:t>
+      </w:r>
+      <w:r>
+        <w:rPr>
+          <w:rFonts w:asciiTheme="minorHAnsi" w:hAnsiTheme="minorHAnsi" w:cstheme="minorHAnsi"/>
+          <w:sz w:val="22"/>
+          <w:szCs w:val="22"/>
+        </w:rPr>
+        <w:t>Biological aging could contribute to suicide risk as suggested by the relationship between aging and rising suicide rates</w:t>
+      </w:r>
+      <w:r>
+        <w:rPr>
+          <w:rFonts w:asciiTheme="minorHAnsi" w:hAnsiTheme="minorHAnsi" w:cstheme="minorHAnsi"/>
+          <w:sz w:val="22"/>
+          <w:szCs w:val="22"/>
+        </w:rPr>
+        <w:t xml:space="preserve"> </w:t>
+      </w:r>
+      <w:hyperlink w:anchor="Conwell1995" w:history="1">
+        <w:r>
+          <w:rPr>
+            <w:rStyle w:val="Hyperlink"/>
+            <w:rFonts w:asciiTheme="minorHAnsi" w:hAnsiTheme="minorHAnsi" w:cstheme="minorHAnsi"/>
+            <w:sz w:val="22"/>
+            <w:szCs w:val="22"/>
+          </w:rPr>
+          <w:t>(</w:t>
+        </w:r>
+        <w:r>
+          <w:rPr>
+            <w:rStyle w:val="Hyperlink"/>
+            <w:rFonts w:ascii="Segoe UI" w:hAnsi="Segoe UI" w:cs="Segoe UI"/>
+            <w:shd w:val="clear" w:color="auto" w:fill="FFFFFF"/>
+          </w:rPr>
+          <w:t>Conwell</w:t>
+        </w:r>
+        <w:r>
+          <w:rPr>
+            <w:rStyle w:val="Hyperlink"/>
+            <w:rFonts w:ascii="Segoe UI" w:hAnsi="Segoe UI" w:cs="Segoe UI"/>
+            <w:shd w:val="clear" w:color="auto" w:fill="FFFFFF"/>
+          </w:rPr>
+          <w:t xml:space="preserve"> Raby, and Caine</w:t>
+        </w:r>
+        <w:r>
+          <w:rPr>
+            <w:rStyle w:val="Hyperlink"/>
+            <w:rFonts w:ascii="Segoe UI" w:hAnsi="Segoe UI" w:cs="Segoe UI"/>
+            <w:shd w:val="clear" w:color="auto" w:fill="FFFFFF"/>
+          </w:rPr>
+          <w:t xml:space="preserve"> 1995</w:t>
+        </w:r>
+        <w:r>
+          <w:rPr>
+            <w:rStyle w:val="Hyperlink"/>
+            <w:rFonts w:asciiTheme="minorHAnsi" w:hAnsiTheme="minorHAnsi" w:cstheme="minorHAnsi"/>
+          </w:rPr>
+          <w:t>)</w:t>
+        </w:r>
+      </w:hyperlink>
+      <w:r>
+        <w:rPr>
+          <w:rFonts w:asciiTheme="minorHAnsi" w:hAnsiTheme="minorHAnsi" w:cstheme="minorHAnsi"/>
+          <w:sz w:val="22"/>
+          <w:szCs w:val="22"/>
+        </w:rPr>
+        <w:t>.</w:t>
+      </w:r>
+      <w:r>
+        <w:rPr>
+          <w:rFonts w:asciiTheme="minorHAnsi" w:hAnsiTheme="minorHAnsi" w:cstheme="minorHAnsi"/>
+          <w:sz w:val="22"/>
+          <w:szCs w:val="22"/>
+        </w:rPr>
+        <w:t xml:space="preserve"> </w:t>
+      </w:r>
+      <w:r>
+        <w:rPr>
+          <w:rFonts w:asciiTheme="minorHAnsi" w:hAnsiTheme="minorHAnsi" w:cstheme="minorHAnsi"/>
+          <w:sz w:val="22"/>
+          <w:szCs w:val="22"/>
+        </w:rPr>
+        <w:t>Our ability to predict suicide has remained at a chance level for decades. Potentially accurate measurable and effective detection of suicide risk may be possible because of machine learning</w:t>
+      </w:r>
+      <w:r>
+        <w:rPr>
+          <w:rFonts w:asciiTheme="minorHAnsi" w:hAnsiTheme="minorHAnsi" w:cstheme="minorHAnsi"/>
+          <w:sz w:val="22"/>
+          <w:szCs w:val="22"/>
+        </w:rPr>
+        <w:t xml:space="preserve"> </w:t>
+      </w:r>
+      <w:hyperlink w:anchor="Linthicum2019" w:history="1">
+        <w:r>
+          <w:rPr>
+            <w:rStyle w:val="Hyperlink"/>
+            <w:rFonts w:asciiTheme="minorHAnsi" w:hAnsiTheme="minorHAnsi" w:cstheme="minorHAnsi"/>
+            <w:sz w:val="22"/>
+            <w:szCs w:val="22"/>
+          </w:rPr>
+          <w:t>(</w:t>
+        </w:r>
+        <w:r>
+          <w:rPr>
+            <w:rStyle w:val="Hyperlink"/>
+            <w:rFonts w:ascii="Segoe UI" w:hAnsi="Segoe UI" w:cs="Segoe UI"/>
+            <w:shd w:val="clear" w:color="auto" w:fill="FFFFFF"/>
+          </w:rPr>
+          <w:t>Linthicum, Schafer, and</w:t>
+        </w:r>
+        <w:r>
+          <w:rPr>
+            <w:rStyle w:val="Hyperlink"/>
+            <w:rFonts w:ascii="Segoe UI" w:hAnsi="Segoe UI" w:cs="Segoe UI"/>
+            <w:shd w:val="clear" w:color="auto" w:fill="FFFFFF"/>
+          </w:rPr>
+          <w:t xml:space="preserve"> </w:t>
+        </w:r>
+        <w:r>
+          <w:rPr>
+            <w:rStyle w:val="Hyperlink"/>
+            <w:rFonts w:ascii="Segoe UI" w:hAnsi="Segoe UI" w:cs="Segoe UI"/>
+            <w:shd w:val="clear" w:color="auto" w:fill="FFFFFF"/>
+          </w:rPr>
+          <w:t>Ribeiro 2019)</w:t>
+        </w:r>
+      </w:hyperlink>
+      <w:r>
+        <w:rPr>
+          <w:rFonts w:asciiTheme="minorHAnsi" w:hAnsiTheme="minorHAnsi" w:cstheme="minorHAnsi"/>
+          <w:sz w:val="22"/>
+          <w:szCs w:val="22"/>
+        </w:rPr>
+        <w:t>.</w:t>
+      </w:r>
+    </w:p>
+    <w:p>
+      <w:pPr>
+        <w:jc w:val="both"/>
+        <w:rPr>
+          <w:rFonts w:asciiTheme="minorHAnsi" w:hAnsiTheme="minorHAnsi" w:cstheme="minorHAnsi"/>
+          <w:sz w:val="22"/>
+          <w:szCs w:val="22"/>
+        </w:rPr>
+      </w:pPr>
+    </w:p>
+    <w:p>
+      <w:pPr>
+        <w:pStyle w:val="Heading2"/>
+        <w:jc w:val="both"/>
+        <w:rPr>
+          <w:rFonts w:asciiTheme="minorHAnsi" w:hAnsiTheme="minorHAnsi" w:cstheme="minorHAnsi"/>
+          <w:lang w:val="en-US"/>
+        </w:rPr>
+      </w:pPr>
+      <w:bookmarkStart w:id="3" w:name="_Toc84718357"/>
+      <w:r>
+        <w:rPr>
+          <w:rFonts w:asciiTheme="minorHAnsi" w:hAnsiTheme="minorHAnsi" w:cstheme="minorHAnsi"/>
+          <w:lang w:val="en-US"/>
+        </w:rPr>
+        <w:t>Motivation:</w:t>
+      </w:r>
+      <w:bookmarkEnd w:id="3"/>
+      <w:r>
+        <w:rPr>
+          <w:rFonts w:asciiTheme="minorHAnsi" w:hAnsiTheme="minorHAnsi" w:cstheme="minorHAnsi"/>
+          <w:lang w:val="en-US"/>
+        </w:rPr>
+        <w:t xml:space="preserve">  </w:t>
+      </w:r>
+    </w:p>
+    <w:p>
+      <w:pPr>
+        <w:jc w:val="both"/>
         <w:rPr>
           <w:rFonts w:ascii="Calibri" w:hAnsi="Calibri" w:cs="Calibri"/>
           <w:sz w:val="22"/>
           <w:szCs w:val="22"/>
-          <w:shd w:val="clear" w:color="auto" w:fill="FFFFFF"/>
-        </w:rPr>
-        <w:t xml:space="preserve">, in neuroanatomy, genetics and molecular psychiatry have </w:t>
-      </w:r>
+        </w:rPr>
+      </w:pPr>
       <w:r>
         <w:rPr>
           <w:rFonts w:ascii="Calibri" w:hAnsi="Calibri" w:cs="Calibri"/>
           <w:sz w:val="22"/>
           <w:szCs w:val="22"/>
         </w:rPr>
-        <w:t>produced models in which behavioural</w:t>
+        <w:t xml:space="preserve">As suggested by the above research that suicide rates increase with the increase in age and the likelihood of suicide is </w:t>
       </w:r>
       <w:r>
         <w:rPr>
           <w:rFonts w:ascii="Calibri" w:hAnsi="Calibri" w:cs="Calibri"/>
           <w:sz w:val="22"/>
           <w:szCs w:val="22"/>
-          <w:shd w:val="clear" w:color="auto" w:fill="FFFFFF"/>
-        </w:rPr>
-        <w:t xml:space="preserve"> dysregulation, including suicidal </w:t>
+        </w:rPr>
+        <w:t>substantially more</w:t>
       </w:r>
       <w:r>
         <w:rPr>
@@ -1829,16 +2139,15 @@
           <w:sz w:val="22"/>
           <w:szCs w:val="22"/>
         </w:rPr>
-        <w:t>behaviour</w:t>
+        <w:t xml:space="preserve"> prevalent in </w:t>
       </w:r>
       <w:r>
         <w:rPr>
           <w:rFonts w:ascii="Calibri" w:hAnsi="Calibri" w:cs="Calibri"/>
           <w:sz w:val="22"/>
           <w:szCs w:val="22"/>
-          <w:shd w:val="clear" w:color="auto" w:fill="FFFFFF"/>
-        </w:rPr>
-        <w:t xml:space="preserve">, develops as a function of biological </w:t>
+        </w:rPr>
+        <w:t xml:space="preserve">human </w:t>
       </w:r>
       <w:r>
         <w:rPr>
@@ -1846,16 +2155,15 @@
           <w:sz w:val="22"/>
           <w:szCs w:val="22"/>
         </w:rPr>
-        <w:t>adaptation</w:t>
+        <w:t xml:space="preserve">males </w:t>
       </w:r>
       <w:r>
         <w:rPr>
           <w:rFonts w:ascii="Calibri" w:hAnsi="Calibri" w:cs="Calibri"/>
           <w:sz w:val="22"/>
           <w:szCs w:val="22"/>
-          <w:shd w:val="clear" w:color="auto" w:fill="FFFFFF"/>
-        </w:rPr>
-        <w:t xml:space="preserve"> in </w:t>
+        </w:rPr>
+        <w:t>as opposed to females. The motivation behind this report is to study at which age females and males are most likely to commit suicide. This report focuses primarily on aging and sex using machine learning classification</w:t>
       </w:r>
       <w:r>
         <w:rPr>
@@ -1863,16 +2171,15 @@
           <w:sz w:val="22"/>
           <w:szCs w:val="22"/>
         </w:rPr>
-        <w:t>major</w:t>
+        <w:t xml:space="preserve"> </w:t>
       </w:r>
       <w:r>
         <w:rPr>
           <w:rFonts w:ascii="Calibri" w:hAnsi="Calibri" w:cs="Calibri"/>
           <w:sz w:val="22"/>
           <w:szCs w:val="22"/>
-          <w:shd w:val="clear" w:color="auto" w:fill="FFFFFF"/>
-        </w:rPr>
-        <w:t xml:space="preserve"> brain systems.</w:t>
+        </w:rPr>
+        <w:t>model to predict at which age a person</w:t>
       </w:r>
       <w:r>
         <w:rPr>
@@ -1880,284 +2187,15 @@
           <w:sz w:val="22"/>
           <w:szCs w:val="22"/>
         </w:rPr>
-        <w:t xml:space="preserve"> </w:t>
-      </w:r>
-      <w:r>
-        <w:rPr>
-          <w:rFonts w:asciiTheme="minorHAnsi" w:hAnsiTheme="minorHAnsi" w:cstheme="minorHAnsi"/>
-          <w:sz w:val="22"/>
-          <w:szCs w:val="22"/>
-        </w:rPr>
-        <w:t>Being a male is without a question most common risk factor for suicide across the world. Male suicide is more over twice as prevalent as female suicide globally</w:t>
-      </w:r>
-      <w:r>
-        <w:rPr>
-          <w:rFonts w:asciiTheme="minorHAnsi" w:hAnsiTheme="minorHAnsi" w:cstheme="minorHAnsi"/>
-          <w:sz w:val="22"/>
-          <w:szCs w:val="22"/>
-        </w:rPr>
-        <w:t xml:space="preserve"> </w:t>
-      </w:r>
-      <w:r>
-        <w:rPr>
-          <w:rFonts w:asciiTheme="minorHAnsi" w:hAnsiTheme="minorHAnsi" w:cstheme="minorHAnsi"/>
-          <w:sz w:val="22"/>
-          <w:szCs w:val="22"/>
-        </w:rPr>
-        <w:t>(</w:t>
-      </w:r>
-      <w:r>
-        <w:rPr>
-          <w:rFonts w:ascii="Arial" w:hAnsi="Arial" w:cs="Arial"/>
-          <w:shd w:val="clear" w:color="auto" w:fill="FFFFFF"/>
-        </w:rPr>
-        <w:t>Large, 2018)</w:t>
-      </w:r>
-      <w:r>
-        <w:rPr>
-          <w:rFonts w:asciiTheme="minorHAnsi" w:hAnsiTheme="minorHAnsi" w:cstheme="minorHAnsi"/>
-          <w:sz w:val="22"/>
-          <w:szCs w:val="22"/>
-        </w:rPr>
-        <w:t>.</w:t>
-      </w:r>
-      <w:r>
-        <w:rPr>
-          <w:rFonts w:asciiTheme="minorHAnsi" w:hAnsiTheme="minorHAnsi" w:cstheme="minorHAnsi"/>
-          <w:sz w:val="22"/>
-          <w:szCs w:val="22"/>
-        </w:rPr>
-        <w:t xml:space="preserve"> </w:t>
-      </w:r>
-      <w:r>
-        <w:rPr>
-          <w:rFonts w:asciiTheme="minorHAnsi" w:hAnsiTheme="minorHAnsi" w:cstheme="minorHAnsi"/>
-          <w:sz w:val="22"/>
-          <w:szCs w:val="22"/>
-        </w:rPr>
-        <w:t>Biological aging could contribute to suicide risk as suggested by the relationship between aging and rising suicide rates</w:t>
-      </w:r>
-      <w:r>
-        <w:rPr>
-          <w:rFonts w:asciiTheme="minorHAnsi" w:hAnsiTheme="minorHAnsi" w:cstheme="minorHAnsi"/>
-          <w:sz w:val="22"/>
-          <w:szCs w:val="22"/>
-        </w:rPr>
-        <w:t xml:space="preserve"> </w:t>
-      </w:r>
-      <w:r>
-        <w:rPr>
-          <w:rFonts w:asciiTheme="minorHAnsi" w:hAnsiTheme="minorHAnsi" w:cstheme="minorHAnsi"/>
-          <w:sz w:val="22"/>
-          <w:szCs w:val="22"/>
-        </w:rPr>
-        <w:t>(</w:t>
-      </w:r>
-      <w:r>
-        <w:rPr>
-          <w:rFonts w:ascii="Segoe UI" w:hAnsi="Segoe UI" w:cs="Segoe UI"/>
-          <w:shd w:val="clear" w:color="auto" w:fill="FFFFFF"/>
-        </w:rPr>
-        <w:t>Conwell</w:t>
-      </w:r>
-      <w:r>
-        <w:rPr>
-          <w:rFonts w:ascii="Segoe UI" w:hAnsi="Segoe UI" w:cs="Segoe UI"/>
-          <w:shd w:val="clear" w:color="auto" w:fill="FFFFFF"/>
-        </w:rPr>
-        <w:t xml:space="preserve"> Raby, and Caine</w:t>
-      </w:r>
-      <w:r>
-        <w:rPr>
-          <w:rFonts w:ascii="Segoe UI" w:hAnsi="Segoe UI" w:cs="Segoe UI"/>
-          <w:shd w:val="clear" w:color="auto" w:fill="FFFFFF"/>
-        </w:rPr>
-        <w:t xml:space="preserve"> 1995</w:t>
-      </w:r>
-      <w:r>
-        <w:rPr>
-          <w:rFonts w:asciiTheme="minorHAnsi" w:hAnsiTheme="minorHAnsi" w:cstheme="minorHAnsi"/>
-        </w:rPr>
-        <w:t>)</w:t>
-      </w:r>
-      <w:r>
-        <w:rPr>
-          <w:rFonts w:asciiTheme="minorHAnsi" w:hAnsiTheme="minorHAnsi" w:cstheme="minorHAnsi"/>
-          <w:sz w:val="22"/>
-          <w:szCs w:val="22"/>
-        </w:rPr>
-        <w:t>.</w:t>
-      </w:r>
-      <w:r>
-        <w:rPr>
-          <w:rFonts w:asciiTheme="minorHAnsi" w:hAnsiTheme="minorHAnsi" w:cstheme="minorHAnsi"/>
-          <w:sz w:val="22"/>
-          <w:szCs w:val="22"/>
-        </w:rPr>
-        <w:t xml:space="preserve"> </w:t>
-      </w:r>
-      <w:r>
-        <w:rPr>
-          <w:rFonts w:asciiTheme="minorHAnsi" w:hAnsiTheme="minorHAnsi" w:cstheme="minorHAnsi"/>
-          <w:sz w:val="22"/>
-          <w:szCs w:val="22"/>
-        </w:rPr>
-        <w:t>Our ability to predict suicide has remained at a chance level for decades. Potentially accurate measurable and effective detection of suicide risk may be possible because of machine learning</w:t>
-      </w:r>
-      <w:r>
-        <w:rPr>
-          <w:rFonts w:asciiTheme="minorHAnsi" w:hAnsiTheme="minorHAnsi" w:cstheme="minorHAnsi"/>
-          <w:sz w:val="22"/>
-          <w:szCs w:val="22"/>
-        </w:rPr>
-        <w:t xml:space="preserve"> </w:t>
-      </w:r>
-      <w:r>
-        <w:rPr>
-          <w:rFonts w:asciiTheme="minorHAnsi" w:hAnsiTheme="minorHAnsi" w:cstheme="minorHAnsi"/>
-          <w:sz w:val="22"/>
-          <w:szCs w:val="22"/>
-        </w:rPr>
-        <w:t>(</w:t>
-      </w:r>
-      <w:r>
-        <w:rPr>
-          <w:rFonts w:ascii="Segoe UI" w:hAnsi="Segoe UI" w:cs="Segoe UI"/>
-          <w:shd w:val="clear" w:color="auto" w:fill="FFFFFF"/>
-        </w:rPr>
-        <w:t>Linthicum, Schafer, and</w:t>
-      </w:r>
-      <w:r>
-        <w:rPr>
-          <w:rFonts w:ascii="Segoe UI" w:hAnsi="Segoe UI" w:cs="Segoe UI"/>
-          <w:shd w:val="clear" w:color="auto" w:fill="FFFFFF"/>
-        </w:rPr>
-        <w:t xml:space="preserve"> </w:t>
-      </w:r>
-      <w:r>
-        <w:rPr>
-          <w:rFonts w:ascii="Segoe UI" w:hAnsi="Segoe UI" w:cs="Segoe UI"/>
-          <w:shd w:val="clear" w:color="auto" w:fill="FFFFFF"/>
-        </w:rPr>
-        <w:t>Ribeiro 2019)</w:t>
-      </w:r>
-      <w:r>
-        <w:rPr>
-          <w:rFonts w:asciiTheme="minorHAnsi" w:hAnsiTheme="minorHAnsi" w:cstheme="minorHAnsi"/>
-          <w:sz w:val="22"/>
-          <w:szCs w:val="22"/>
-        </w:rPr>
-        <w:t>.</w:t>
-      </w:r>
-    </w:p>
-    <w:p>
-      <w:pPr>
-        <w:jc w:val="both"/>
-        <w:rPr>
-          <w:rFonts w:asciiTheme="minorHAnsi" w:hAnsiTheme="minorHAnsi" w:cstheme="minorHAnsi"/>
-          <w:sz w:val="22"/>
-          <w:szCs w:val="22"/>
-        </w:rPr>
-      </w:pPr>
-    </w:p>
-    <w:p>
-      <w:pPr>
-        <w:pStyle w:val="Heading2"/>
-        <w:jc w:val="both"/>
-        <w:rPr>
-          <w:rFonts w:asciiTheme="minorHAnsi" w:hAnsiTheme="minorHAnsi" w:cstheme="minorHAnsi"/>
-          <w:lang w:val="en-US"/>
-        </w:rPr>
-      </w:pPr>
-      <w:bookmarkStart w:id="3" w:name="_Toc84718357"/>
-      <w:r>
-        <w:rPr>
-          <w:rFonts w:asciiTheme="minorHAnsi" w:hAnsiTheme="minorHAnsi" w:cstheme="minorHAnsi"/>
-          <w:lang w:val="en-US"/>
-        </w:rPr>
-        <w:t>Motivation:</w:t>
-      </w:r>
-      <w:bookmarkEnd w:id="3"/>
-      <w:r>
-        <w:rPr>
-          <w:rFonts w:asciiTheme="minorHAnsi" w:hAnsiTheme="minorHAnsi" w:cstheme="minorHAnsi"/>
-          <w:lang w:val="en-US"/>
-        </w:rPr>
-        <w:t xml:space="preserve">  </w:t>
-      </w:r>
-    </w:p>
-    <w:p>
-      <w:pPr>
-        <w:jc w:val="both"/>
+        <w:t xml:space="preserve"> with a specific gender</w:t>
+      </w:r>
+      <w:r>
         <w:rPr>
           <w:rFonts w:ascii="Calibri" w:hAnsi="Calibri" w:cs="Calibri"/>
           <w:sz w:val="22"/>
           <w:szCs w:val="22"/>
         </w:rPr>
-      </w:pPr>
-      <w:r>
-        <w:rPr>
-          <w:rFonts w:ascii="Calibri" w:hAnsi="Calibri" w:cs="Calibri"/>
-          <w:sz w:val="22"/>
-          <w:szCs w:val="22"/>
-        </w:rPr>
-        <w:t xml:space="preserve">As suggested by the above research that suicide rates increase with the increase in age and the likelihood of suicide is </w:t>
-      </w:r>
-      <w:r>
-        <w:rPr>
-          <w:rFonts w:ascii="Calibri" w:hAnsi="Calibri" w:cs="Calibri"/>
-          <w:sz w:val="22"/>
-          <w:szCs w:val="22"/>
-        </w:rPr>
-        <w:t>substantially more</w:t>
-      </w:r>
-      <w:r>
-        <w:rPr>
-          <w:rFonts w:ascii="Calibri" w:hAnsi="Calibri" w:cs="Calibri"/>
-          <w:sz w:val="22"/>
-          <w:szCs w:val="22"/>
-        </w:rPr>
-        <w:t xml:space="preserve"> prevalent in </w:t>
-      </w:r>
-      <w:r>
-        <w:rPr>
-          <w:rFonts w:ascii="Calibri" w:hAnsi="Calibri" w:cs="Calibri"/>
-          <w:sz w:val="22"/>
-          <w:szCs w:val="22"/>
-        </w:rPr>
-        <w:t xml:space="preserve">human </w:t>
-      </w:r>
-      <w:r>
-        <w:rPr>
-          <w:rFonts w:ascii="Calibri" w:hAnsi="Calibri" w:cs="Calibri"/>
-          <w:sz w:val="22"/>
-          <w:szCs w:val="22"/>
-        </w:rPr>
-        <w:t xml:space="preserve">males </w:t>
-      </w:r>
-      <w:r>
-        <w:rPr>
-          <w:rFonts w:ascii="Calibri" w:hAnsi="Calibri" w:cs="Calibri"/>
-          <w:sz w:val="22"/>
-          <w:szCs w:val="22"/>
-        </w:rPr>
-        <w:t>as opposed to females. The motivation behind this report is to study at which age females and males are most likely to commit suicide. This report focuses primarily on aging and sex using machine learning classification</w:t>
-      </w:r>
-      <w:r>
-        <w:rPr>
-          <w:rFonts w:ascii="Calibri" w:hAnsi="Calibri" w:cs="Calibri"/>
-          <w:sz w:val="22"/>
-          <w:szCs w:val="22"/>
-        </w:rPr>
-        <w:t xml:space="preserve"> </w:t>
-      </w:r>
-      <w:r>
-        <w:rPr>
-          <w:rFonts w:ascii="Calibri" w:hAnsi="Calibri" w:cs="Calibri"/>
-          <w:sz w:val="22"/>
-          <w:szCs w:val="22"/>
-        </w:rPr>
-        <w:t>model to predict at which age a person is most likely to commit suicide.</w:t>
+        <w:t xml:space="preserve"> is most likely to commit suicide.</w:t>
       </w:r>
       <w:r>
         <w:rPr>
@@ -2265,14 +2303,35 @@
         </w:rPr>
         <w:t xml:space="preserve"> </w:t>
       </w:r>
-      <w:r>
-        <w:rPr>
-          <w:rFonts w:asciiTheme="minorHAnsi" w:hAnsiTheme="minorHAnsi" w:cstheme="minorHAnsi"/>
-          <w:sz w:val="22"/>
-          <w:szCs w:val="22"/>
-        </w:rPr>
-        <w:t>(Ritchie et al., 2015)</w:t>
-      </w:r>
+      <w:hyperlink w:anchor="Richie2015" w:history="1">
+        <w:r>
+          <w:rPr>
+            <w:rStyle w:val="Hyperlink"/>
+            <w:rFonts w:asciiTheme="minorHAnsi" w:hAnsiTheme="minorHAnsi" w:cstheme="minorHAnsi"/>
+            <w:sz w:val="22"/>
+            <w:szCs w:val="22"/>
+          </w:rPr>
+          <w:t xml:space="preserve">(Ritchie et al., </w:t>
+        </w:r>
+        <w:r>
+          <w:rPr>
+            <w:rStyle w:val="Hyperlink"/>
+            <w:rFonts w:asciiTheme="minorHAnsi" w:hAnsiTheme="minorHAnsi" w:cstheme="minorHAnsi"/>
+            <w:sz w:val="22"/>
+            <w:szCs w:val="22"/>
+          </w:rPr>
+          <w:t>2</w:t>
+        </w:r>
+        <w:r>
+          <w:rPr>
+            <w:rStyle w:val="Hyperlink"/>
+            <w:rFonts w:asciiTheme="minorHAnsi" w:hAnsiTheme="minorHAnsi" w:cstheme="minorHAnsi"/>
+            <w:sz w:val="22"/>
+            <w:szCs w:val="22"/>
+          </w:rPr>
+          <w:t>015)</w:t>
+        </w:r>
+      </w:hyperlink>
       <w:r>
         <w:rPr>
           <w:rFonts w:asciiTheme="minorHAnsi" w:hAnsiTheme="minorHAnsi" w:cstheme="minorHAnsi"/>
@@ -2468,7 +2527,7 @@
         </w:rPr>
         <w:t>Kaggle</w:t>
       </w:r>
-      <w:hyperlink w:anchor="KaggleDataSet" w:history="1">
+      <w:hyperlink w:anchor="szamil2018" w:history="1">
         <w:r>
           <w:rPr>
             <w:rFonts w:asciiTheme="minorHAnsi" w:hAnsiTheme="minorHAnsi" w:cstheme="minorHAnsi"/>
@@ -2511,15 +2570,31 @@
             <w:sz w:val="22"/>
             <w:szCs w:val="22"/>
           </w:rPr>
-          <w:t>Szamil</w:t>
-        </w:r>
-        <w:proofErr w:type="spellEnd"/>
+          <w:t>Szam</w:t>
+        </w:r>
         <w:r>
           <w:rPr>
             <w:rFonts w:asciiTheme="minorHAnsi" w:hAnsiTheme="minorHAnsi" w:cstheme="minorHAnsi"/>
             <w:sz w:val="22"/>
             <w:szCs w:val="22"/>
           </w:rPr>
+          <w:t>i</w:t>
+        </w:r>
+        <w:r>
+          <w:rPr>
+            <w:rFonts w:asciiTheme="minorHAnsi" w:hAnsiTheme="minorHAnsi" w:cstheme="minorHAnsi"/>
+            <w:sz w:val="22"/>
+            <w:szCs w:val="22"/>
+          </w:rPr>
+          <w:t>l</w:t>
+        </w:r>
+        <w:proofErr w:type="spellEnd"/>
+        <w:r>
+          <w:rPr>
+            <w:rFonts w:asciiTheme="minorHAnsi" w:hAnsiTheme="minorHAnsi" w:cstheme="minorHAnsi"/>
+            <w:sz w:val="22"/>
+            <w:szCs w:val="22"/>
+          </w:rPr>
           <w:t>, 2018)</w:t>
         </w:r>
       </w:hyperlink>
@@ -2562,60 +2637,143 @@
           <w:sz w:val="22"/>
           <w:szCs w:val="22"/>
         </w:rPr>
-        <w:t xml:space="preserve"> (MUTHA, 2020) Adeline (Adeline, 2020)</w:t>
-      </w:r>
-      <w:r>
-        <w:rPr>
-          <w:rFonts w:asciiTheme="minorHAnsi" w:hAnsiTheme="minorHAnsi" w:cstheme="minorHAnsi"/>
-          <w:sz w:val="22"/>
-          <w:szCs w:val="22"/>
-        </w:rPr>
         <w:t xml:space="preserve"> </w:t>
       </w:r>
-      <w:r>
-        <w:rPr>
-          <w:rFonts w:asciiTheme="minorHAnsi" w:hAnsiTheme="minorHAnsi" w:cstheme="minorHAnsi"/>
-          <w:sz w:val="22"/>
-          <w:szCs w:val="22"/>
-        </w:rPr>
-        <w:t>and others have conducted research using the mentioned dataset (</w:t>
-      </w:r>
-      <w:proofErr w:type="spellStart"/>
-      <w:r>
-        <w:rPr>
-          <w:rFonts w:asciiTheme="minorHAnsi" w:hAnsiTheme="minorHAnsi" w:cstheme="minorHAnsi"/>
-          <w:sz w:val="22"/>
-          <w:szCs w:val="22"/>
-        </w:rPr>
-        <w:t>Szamil</w:t>
-      </w:r>
-      <w:proofErr w:type="spellEnd"/>
-      <w:r>
-        <w:rPr>
-          <w:rFonts w:asciiTheme="minorHAnsi" w:hAnsiTheme="minorHAnsi" w:cstheme="minorHAnsi"/>
-          <w:sz w:val="22"/>
-          <w:szCs w:val="22"/>
-        </w:rPr>
-        <w:t>, 2018) but the focused data in their research was different to the focal data of this research. The most similar research to this project was done by the Kaggle  users (</w:t>
-      </w:r>
-      <w:proofErr w:type="spellStart"/>
-      <w:r>
-        <w:rPr>
-          <w:rFonts w:asciiTheme="minorHAnsi" w:hAnsiTheme="minorHAnsi" w:cstheme="minorHAnsi"/>
-          <w:sz w:val="22"/>
-          <w:szCs w:val="22"/>
-        </w:rPr>
-        <w:t>Eralp</w:t>
-      </w:r>
-      <w:proofErr w:type="spellEnd"/>
-      <w:r>
-        <w:rPr>
-          <w:rFonts w:asciiTheme="minorHAnsi" w:hAnsiTheme="minorHAnsi" w:cstheme="minorHAnsi"/>
-          <w:sz w:val="22"/>
-          <w:szCs w:val="22"/>
-        </w:rPr>
-        <w:t>, 2018) and (PHILAVONG, 2018)</w:t>
-      </w:r>
+      <w:hyperlink w:anchor="Muta2020" w:history="1">
+        <w:r>
+          <w:rPr>
+            <w:rStyle w:val="Hyperlink"/>
+            <w:rFonts w:asciiTheme="minorHAnsi" w:hAnsiTheme="minorHAnsi" w:cstheme="minorHAnsi"/>
+            <w:sz w:val="22"/>
+            <w:szCs w:val="22"/>
+          </w:rPr>
+          <w:t>(MUTHA, 2020)</w:t>
+        </w:r>
+      </w:hyperlink>
+      <w:r>
+        <w:rPr>
+          <w:rFonts w:asciiTheme="minorHAnsi" w:hAnsiTheme="minorHAnsi" w:cstheme="minorHAnsi"/>
+          <w:sz w:val="22"/>
+          <w:szCs w:val="22"/>
+        </w:rPr>
+        <w:t xml:space="preserve"> Adeline </w:t>
+      </w:r>
+      <w:hyperlink w:anchor="Adeline2020" w:history="1">
+        <w:r>
+          <w:rPr>
+            <w:rStyle w:val="Hyperlink"/>
+            <w:rFonts w:asciiTheme="minorHAnsi" w:hAnsiTheme="minorHAnsi" w:cstheme="minorHAnsi"/>
+            <w:sz w:val="22"/>
+            <w:szCs w:val="22"/>
+          </w:rPr>
+          <w:t>(Adeline, 2020)</w:t>
+        </w:r>
+      </w:hyperlink>
+      <w:r>
+        <w:rPr>
+          <w:rFonts w:asciiTheme="minorHAnsi" w:hAnsiTheme="minorHAnsi" w:cstheme="minorHAnsi"/>
+          <w:sz w:val="22"/>
+          <w:szCs w:val="22"/>
+        </w:rPr>
+        <w:t xml:space="preserve"> </w:t>
+      </w:r>
+      <w:r>
+        <w:rPr>
+          <w:rFonts w:asciiTheme="minorHAnsi" w:hAnsiTheme="minorHAnsi" w:cstheme="minorHAnsi"/>
+          <w:sz w:val="22"/>
+          <w:szCs w:val="22"/>
+        </w:rPr>
+        <w:t xml:space="preserve">and others have conducted research using the mentioned dataset </w:t>
+      </w:r>
+      <w:hyperlink w:anchor="szamil2018" w:history="1">
+        <w:r>
+          <w:rPr>
+            <w:rStyle w:val="Hyperlink"/>
+            <w:rFonts w:asciiTheme="minorHAnsi" w:hAnsiTheme="minorHAnsi" w:cstheme="minorHAnsi"/>
+            <w:sz w:val="22"/>
+            <w:szCs w:val="22"/>
+          </w:rPr>
+          <w:t>(</w:t>
+        </w:r>
+        <w:proofErr w:type="spellStart"/>
+        <w:r>
+          <w:rPr>
+            <w:rStyle w:val="Hyperlink"/>
+            <w:rFonts w:asciiTheme="minorHAnsi" w:hAnsiTheme="minorHAnsi" w:cstheme="minorHAnsi"/>
+            <w:sz w:val="22"/>
+            <w:szCs w:val="22"/>
+          </w:rPr>
+          <w:t>Szamil</w:t>
+        </w:r>
+        <w:proofErr w:type="spellEnd"/>
+        <w:r>
+          <w:rPr>
+            <w:rStyle w:val="Hyperlink"/>
+            <w:rFonts w:asciiTheme="minorHAnsi" w:hAnsiTheme="minorHAnsi" w:cstheme="minorHAnsi"/>
+            <w:sz w:val="22"/>
+            <w:szCs w:val="22"/>
+          </w:rPr>
+          <w:t>, 2018)</w:t>
+        </w:r>
+      </w:hyperlink>
+      <w:r>
+        <w:rPr>
+          <w:rFonts w:asciiTheme="minorHAnsi" w:hAnsiTheme="minorHAnsi" w:cstheme="minorHAnsi"/>
+          <w:sz w:val="22"/>
+          <w:szCs w:val="22"/>
+        </w:rPr>
+        <w:t xml:space="preserve"> but the focused data in their research was different to the focal data of this research. The most similar research to this project was done by the Kaggle  users </w:t>
+      </w:r>
+      <w:hyperlink w:anchor="Eralp2018" w:history="1">
+        <w:r>
+          <w:rPr>
+            <w:rStyle w:val="Hyperlink"/>
+            <w:rFonts w:asciiTheme="minorHAnsi" w:hAnsiTheme="minorHAnsi" w:cstheme="minorHAnsi"/>
+            <w:sz w:val="22"/>
+            <w:szCs w:val="22"/>
+          </w:rPr>
+          <w:t>(</w:t>
+        </w:r>
+        <w:proofErr w:type="spellStart"/>
+        <w:r>
+          <w:rPr>
+            <w:rStyle w:val="Hyperlink"/>
+            <w:rFonts w:asciiTheme="minorHAnsi" w:hAnsiTheme="minorHAnsi" w:cstheme="minorHAnsi"/>
+            <w:sz w:val="22"/>
+            <w:szCs w:val="22"/>
+          </w:rPr>
+          <w:t>Eralp</w:t>
+        </w:r>
+        <w:proofErr w:type="spellEnd"/>
+        <w:r>
+          <w:rPr>
+            <w:rStyle w:val="Hyperlink"/>
+            <w:rFonts w:asciiTheme="minorHAnsi" w:hAnsiTheme="minorHAnsi" w:cstheme="minorHAnsi"/>
+            <w:sz w:val="22"/>
+            <w:szCs w:val="22"/>
+          </w:rPr>
+          <w:t>, 2018)</w:t>
+        </w:r>
+      </w:hyperlink>
+      <w:r>
+        <w:rPr>
+          <w:rFonts w:asciiTheme="minorHAnsi" w:hAnsiTheme="minorHAnsi" w:cstheme="minorHAnsi"/>
+          <w:sz w:val="22"/>
+          <w:szCs w:val="22"/>
+        </w:rPr>
+        <w:t xml:space="preserve"> and </w:t>
+      </w:r>
+      <w:hyperlink w:anchor="Philavong2018" w:history="1">
+        <w:r>
+          <w:rPr>
+            <w:rStyle w:val="Hyperlink"/>
+            <w:rFonts w:asciiTheme="minorHAnsi" w:hAnsiTheme="minorHAnsi" w:cstheme="minorHAnsi"/>
+            <w:sz w:val="22"/>
+            <w:szCs w:val="22"/>
+          </w:rPr>
+          <w:t>(PHILAVONG, 2018)</w:t>
+        </w:r>
+      </w:hyperlink>
       <w:r>
         <w:rPr>
           <w:rFonts w:asciiTheme="minorHAnsi" w:hAnsiTheme="minorHAnsi" w:cstheme="minorHAnsi"/>
@@ -2670,31 +2828,44 @@
           <w:szCs w:val="22"/>
         </w:rPr>
       </w:pPr>
-      <w:r>
-        <w:rPr>
-          <w:rFonts w:asciiTheme="minorHAnsi" w:hAnsiTheme="minorHAnsi" w:cstheme="minorHAnsi"/>
-          <w:sz w:val="22"/>
-          <w:szCs w:val="22"/>
-        </w:rPr>
-        <w:t>(</w:t>
-      </w:r>
-      <w:proofErr w:type="spellStart"/>
-      <w:r>
-        <w:rPr>
-          <w:rFonts w:asciiTheme="minorHAnsi" w:hAnsiTheme="minorHAnsi" w:cstheme="minorHAnsi"/>
-          <w:sz w:val="22"/>
-          <w:szCs w:val="22"/>
-        </w:rPr>
-        <w:t>Eralp</w:t>
-      </w:r>
-      <w:proofErr w:type="spellEnd"/>
-      <w:r>
-        <w:rPr>
-          <w:rFonts w:asciiTheme="minorHAnsi" w:hAnsiTheme="minorHAnsi" w:cstheme="minorHAnsi"/>
-          <w:sz w:val="22"/>
-          <w:szCs w:val="22"/>
-        </w:rPr>
-        <w:t>, 2018) perform their research using a regression model.</w:t>
+      <w:hyperlink w:anchor="Eralp2018" w:history="1">
+        <w:r>
+          <w:rPr>
+            <w:rStyle w:val="Hyperlink"/>
+            <w:rFonts w:asciiTheme="minorHAnsi" w:hAnsiTheme="minorHAnsi" w:cstheme="minorHAnsi"/>
+            <w:sz w:val="22"/>
+            <w:szCs w:val="22"/>
+          </w:rPr>
+          <w:t>(</w:t>
+        </w:r>
+        <w:proofErr w:type="spellStart"/>
+        <w:r>
+          <w:rPr>
+            <w:rStyle w:val="Hyperlink"/>
+            <w:rFonts w:asciiTheme="minorHAnsi" w:hAnsiTheme="minorHAnsi" w:cstheme="minorHAnsi"/>
+            <w:sz w:val="22"/>
+            <w:szCs w:val="22"/>
+          </w:rPr>
+          <w:t>Eralp</w:t>
+        </w:r>
+        <w:proofErr w:type="spellEnd"/>
+        <w:r>
+          <w:rPr>
+            <w:rStyle w:val="Hyperlink"/>
+            <w:rFonts w:asciiTheme="minorHAnsi" w:hAnsiTheme="minorHAnsi" w:cstheme="minorHAnsi"/>
+            <w:sz w:val="22"/>
+            <w:szCs w:val="22"/>
+          </w:rPr>
+          <w:t>, 2018)</w:t>
+        </w:r>
+      </w:hyperlink>
+      <w:r>
+        <w:rPr>
+          <w:rFonts w:asciiTheme="minorHAnsi" w:hAnsiTheme="minorHAnsi" w:cstheme="minorHAnsi"/>
+          <w:sz w:val="22"/>
+          <w:szCs w:val="22"/>
+        </w:rPr>
+        <w:t xml:space="preserve"> perform their research using a regression model.</w:t>
       </w:r>
       <w:r>
         <w:rPr>
@@ -2704,13 +2875,24 @@
         </w:rPr>
         <w:t xml:space="preserve"> Their work was only done on data from one country, and they included an age column to determine if the rate of suicide was increasing or decreasing with respect to time. </w:t>
       </w:r>
-      <w:r>
-        <w:rPr>
-          <w:rFonts w:asciiTheme="minorHAnsi" w:hAnsiTheme="minorHAnsi" w:cstheme="minorHAnsi"/>
-          <w:sz w:val="22"/>
-          <w:szCs w:val="22"/>
-        </w:rPr>
-        <w:t xml:space="preserve">(PHILAVONG, 2018) </w:t>
+      <w:hyperlink w:anchor="Philavong2018" w:history="1">
+        <w:r>
+          <w:rPr>
+            <w:rStyle w:val="Hyperlink"/>
+            <w:rFonts w:asciiTheme="minorHAnsi" w:hAnsiTheme="minorHAnsi" w:cstheme="minorHAnsi"/>
+            <w:sz w:val="22"/>
+            <w:szCs w:val="22"/>
+          </w:rPr>
+          <w:t>(PHILAVONG, 2018)</w:t>
+        </w:r>
+      </w:hyperlink>
+      <w:r>
+        <w:rPr>
+          <w:rFonts w:asciiTheme="minorHAnsi" w:hAnsiTheme="minorHAnsi" w:cstheme="minorHAnsi"/>
+          <w:sz w:val="22"/>
+          <w:szCs w:val="22"/>
+        </w:rPr>
+        <w:t xml:space="preserve"> </w:t>
       </w:r>
       <w:r>
         <w:rPr>
@@ -2782,14 +2964,17 @@
           <w:szCs w:val="22"/>
         </w:rPr>
       </w:pPr>
-      <w:r>
-        <w:rPr>
-          <w:rFonts w:asciiTheme="minorHAnsi" w:hAnsiTheme="minorHAnsi" w:cstheme="minorHAnsi"/>
-          <w:sz w:val="22"/>
-          <w:szCs w:val="22"/>
-        </w:rPr>
-        <w:t>(Ritchie et al., 2015)</w:t>
-      </w:r>
+      <w:hyperlink w:anchor="Richie2015" w:history="1">
+        <w:r>
+          <w:rPr>
+            <w:rStyle w:val="Hyperlink"/>
+            <w:rFonts w:asciiTheme="minorHAnsi" w:hAnsiTheme="minorHAnsi" w:cstheme="minorHAnsi"/>
+            <w:sz w:val="22"/>
+            <w:szCs w:val="22"/>
+          </w:rPr>
+          <w:t>(Ritchie et al., 2015)</w:t>
+        </w:r>
+      </w:hyperlink>
       <w:r>
         <w:rPr>
           <w:rFonts w:asciiTheme="minorHAnsi" w:hAnsiTheme="minorHAnsi" w:cstheme="minorHAnsi"/>
@@ -2874,14 +3059,17 @@
         </w:rPr>
         <w:t xml:space="preserve"> the project by </w:t>
       </w:r>
-      <w:r>
-        <w:rPr>
-          <w:rFonts w:asciiTheme="minorHAnsi" w:hAnsiTheme="minorHAnsi" w:cstheme="minorHAnsi"/>
-          <w:sz w:val="22"/>
-          <w:szCs w:val="22"/>
-        </w:rPr>
-        <w:t>(PHILAVONG, 2018)</w:t>
-      </w:r>
+      <w:hyperlink w:anchor="Philavong2018" w:history="1">
+        <w:r>
+          <w:rPr>
+            <w:rStyle w:val="Hyperlink"/>
+            <w:rFonts w:asciiTheme="minorHAnsi" w:hAnsiTheme="minorHAnsi" w:cstheme="minorHAnsi"/>
+            <w:sz w:val="22"/>
+            <w:szCs w:val="22"/>
+          </w:rPr>
+          <w:t>(PHILAVONG, 2018)</w:t>
+        </w:r>
+      </w:hyperlink>
       <w:r>
         <w:rPr>
           <w:rFonts w:asciiTheme="minorHAnsi" w:hAnsiTheme="minorHAnsi" w:cstheme="minorHAnsi"/>
@@ -2890,14 +3078,17 @@
         </w:rPr>
         <w:t xml:space="preserve"> but it will use data filtering and pre-processing techniques which were not used by </w:t>
       </w:r>
-      <w:r>
-        <w:rPr>
-          <w:rFonts w:asciiTheme="minorHAnsi" w:hAnsiTheme="minorHAnsi" w:cstheme="minorHAnsi"/>
-          <w:sz w:val="22"/>
-          <w:szCs w:val="22"/>
-        </w:rPr>
-        <w:t>(PHILAVONG, 2018)</w:t>
-      </w:r>
+      <w:hyperlink w:anchor="Philavong2018" w:history="1">
+        <w:r>
+          <w:rPr>
+            <w:rStyle w:val="Hyperlink"/>
+            <w:rFonts w:asciiTheme="minorHAnsi" w:hAnsiTheme="minorHAnsi" w:cstheme="minorHAnsi"/>
+            <w:sz w:val="22"/>
+            <w:szCs w:val="22"/>
+          </w:rPr>
+          <w:t>(PHILAVONG, 2018)</w:t>
+        </w:r>
+      </w:hyperlink>
       <w:r>
         <w:rPr>
           <w:rFonts w:asciiTheme="minorHAnsi" w:hAnsiTheme="minorHAnsi" w:cstheme="minorHAnsi"/>
@@ -2932,14 +3123,17 @@
         </w:rPr>
         <w:t xml:space="preserve"> </w:t>
       </w:r>
-      <w:r>
-        <w:rPr>
-          <w:rFonts w:asciiTheme="minorHAnsi" w:hAnsiTheme="minorHAnsi" w:cstheme="minorHAnsi"/>
-          <w:sz w:val="22"/>
-          <w:szCs w:val="22"/>
-        </w:rPr>
-        <w:t>(Adeline, 2020)</w:t>
-      </w:r>
+      <w:hyperlink w:anchor="Adeline2020" w:history="1">
+        <w:r>
+          <w:rPr>
+            <w:rStyle w:val="Hyperlink"/>
+            <w:rFonts w:asciiTheme="minorHAnsi" w:hAnsiTheme="minorHAnsi" w:cstheme="minorHAnsi"/>
+            <w:sz w:val="22"/>
+            <w:szCs w:val="22"/>
+          </w:rPr>
+          <w:t>(Adeline, 2020)</w:t>
+        </w:r>
+      </w:hyperlink>
       <w:r>
         <w:rPr>
           <w:rFonts w:asciiTheme="minorHAnsi" w:hAnsiTheme="minorHAnsi" w:cstheme="minorHAnsi"/>
@@ -2980,32 +3174,37 @@
         </w:rPr>
         <w:t xml:space="preserve">also uses classical modelling using the same dataset </w:t>
       </w:r>
-      <w:r>
-        <w:rPr>
-          <w:rFonts w:asciiTheme="minorHAnsi" w:hAnsiTheme="minorHAnsi" w:cstheme="minorHAnsi"/>
-          <w:sz w:val="22"/>
-          <w:szCs w:val="22"/>
-        </w:rPr>
-        <w:t>(</w:t>
-      </w:r>
-      <w:proofErr w:type="spellStart"/>
-      <w:r>
-        <w:rPr>
-          <w:rFonts w:asciiTheme="minorHAnsi" w:hAnsiTheme="minorHAnsi" w:cstheme="minorHAnsi"/>
-          <w:sz w:val="22"/>
-          <w:szCs w:val="22"/>
-        </w:rPr>
-        <w:t>Szamil</w:t>
-      </w:r>
-      <w:proofErr w:type="spellEnd"/>
-      <w:r>
-        <w:rPr>
-          <w:rFonts w:asciiTheme="minorHAnsi" w:hAnsiTheme="minorHAnsi" w:cstheme="minorHAnsi"/>
-          <w:sz w:val="22"/>
-          <w:szCs w:val="22"/>
-        </w:rPr>
-        <w:t>, 2018)</w:t>
-      </w:r>
+      <w:hyperlink w:anchor="szamil2018" w:history="1">
+        <w:r>
+          <w:rPr>
+            <w:rStyle w:val="Hyperlink"/>
+            <w:rFonts w:asciiTheme="minorHAnsi" w:hAnsiTheme="minorHAnsi" w:cstheme="minorHAnsi"/>
+            <w:sz w:val="22"/>
+            <w:szCs w:val="22"/>
+          </w:rPr>
+          <w:t>(</w:t>
+        </w:r>
+        <w:proofErr w:type="spellStart"/>
+        <w:r>
+          <w:rPr>
+            <w:rStyle w:val="Hyperlink"/>
+            <w:rFonts w:asciiTheme="minorHAnsi" w:hAnsiTheme="minorHAnsi" w:cstheme="minorHAnsi"/>
+            <w:sz w:val="22"/>
+            <w:szCs w:val="22"/>
+          </w:rPr>
+          <w:t>Szamil</w:t>
+        </w:r>
+        <w:proofErr w:type="spellEnd"/>
+        <w:r>
+          <w:rPr>
+            <w:rStyle w:val="Hyperlink"/>
+            <w:rFonts w:asciiTheme="minorHAnsi" w:hAnsiTheme="minorHAnsi" w:cstheme="minorHAnsi"/>
+            <w:sz w:val="22"/>
+            <w:szCs w:val="22"/>
+          </w:rPr>
+          <w:t>, 2018)</w:t>
+        </w:r>
+      </w:hyperlink>
       <w:r>
         <w:rPr>
           <w:rFonts w:asciiTheme="minorHAnsi" w:hAnsiTheme="minorHAnsi" w:cstheme="minorHAnsi"/>
@@ -3029,71 +3228,6 @@
           <w:szCs w:val="22"/>
         </w:rPr>
         <w:t>.</w:t>
-      </w:r>
-    </w:p>
-    <w:p>
-      <w:pPr>
-        <w:jc w:val="both"/>
-        <w:rPr>
-          <w:rFonts w:ascii="Segoe UI" w:hAnsi="Segoe UI" w:cs="Segoe UI"/>
-          <w:color w:val="212121"/>
-          <w:shd w:val="clear" w:color="auto" w:fill="FFFFFF"/>
-        </w:rPr>
-      </w:pPr>
-    </w:p>
-    <w:p>
-      <w:pPr>
-        <w:jc w:val="both"/>
-        <w:rPr>
-          <w:rFonts w:ascii="Segoe UI" w:hAnsi="Segoe UI" w:cs="Segoe UI"/>
-          <w:color w:val="212121"/>
-          <w:shd w:val="clear" w:color="auto" w:fill="FFFFFF"/>
-        </w:rPr>
-      </w:pPr>
-    </w:p>
-    <w:p>
-      <w:pPr>
-        <w:jc w:val="both"/>
-        <w:rPr>
-          <w:rFonts w:ascii="Segoe UI" w:hAnsi="Segoe UI" w:cs="Segoe UI"/>
-          <w:color w:val="212121"/>
-          <w:shd w:val="clear" w:color="auto" w:fill="FFFFFF"/>
-        </w:rPr>
-      </w:pPr>
-    </w:p>
-    <w:p>
-      <w:pPr>
-        <w:jc w:val="both"/>
-        <w:rPr>
-          <w:rFonts w:ascii="Segoe UI" w:hAnsi="Segoe UI" w:cs="Segoe UI"/>
-          <w:color w:val="212121"/>
-          <w:shd w:val="clear" w:color="auto" w:fill="FFFFFF"/>
-        </w:rPr>
-      </w:pPr>
-    </w:p>
-    <w:p>
-      <w:pPr>
-        <w:jc w:val="both"/>
-        <w:rPr>
-          <w:rFonts w:ascii="Segoe UI" w:hAnsi="Segoe UI" w:cs="Segoe UI"/>
-          <w:color w:val="212121"/>
-          <w:shd w:val="clear" w:color="auto" w:fill="FFFFFF"/>
-        </w:rPr>
-      </w:pPr>
-    </w:p>
-    <w:p>
-      <w:pPr>
-        <w:jc w:val="both"/>
-        <w:rPr>
-          <w:rFonts w:ascii="Arial" w:hAnsi="Arial" w:cs="Arial"/>
-          <w:lang w:val="en-US"/>
-        </w:rPr>
-      </w:pPr>
-      <w:r>
-        <w:rPr>
-          <w:rFonts w:asciiTheme="minorHAnsi" w:hAnsiTheme="minorHAnsi" w:cstheme="minorHAnsi"/>
-        </w:rPr>
-        <w:br w:type="page"/>
       </w:r>
     </w:p>
     <w:p>
@@ -3186,41 +3320,43 @@
         </w:rPr>
         <w:t xml:space="preserve"> </w:t>
       </w:r>
-      <w:r>
-        <w:rPr>
-          <w:rFonts w:asciiTheme="minorHAnsi" w:hAnsiTheme="minorHAnsi" w:cstheme="minorHAnsi"/>
-          <w:i w:val="0"/>
-          <w:iCs w:val="0"/>
-          <w:color w:val="auto"/>
-          <w:sz w:val="22"/>
-          <w:szCs w:val="22"/>
-        </w:rPr>
-        <w:t>(</w:t>
-      </w:r>
-      <w:proofErr w:type="spellStart"/>
-      <w:r>
-        <w:rPr>
-          <w:rFonts w:asciiTheme="minorHAnsi" w:hAnsiTheme="minorHAnsi" w:cstheme="minorHAnsi"/>
-          <w:i w:val="0"/>
-          <w:iCs w:val="0"/>
-          <w:color w:val="auto"/>
-          <w:sz w:val="22"/>
-          <w:szCs w:val="22"/>
-        </w:rPr>
-        <w:t>Szamil</w:t>
-      </w:r>
-      <w:proofErr w:type="spellEnd"/>
-      <w:r>
-        <w:rPr>
-          <w:rFonts w:asciiTheme="minorHAnsi" w:hAnsiTheme="minorHAnsi" w:cstheme="minorHAnsi"/>
-          <w:i w:val="0"/>
-          <w:iCs w:val="0"/>
-          <w:color w:val="auto"/>
-          <w:sz w:val="22"/>
-          <w:szCs w:val="22"/>
-        </w:rPr>
-        <w:t>, 2018)</w:t>
-      </w:r>
+      <w:hyperlink w:anchor="szamil2018" w:history="1">
+        <w:r>
+          <w:rPr>
+            <w:rStyle w:val="Hyperlink"/>
+            <w:rFonts w:asciiTheme="minorHAnsi" w:hAnsiTheme="minorHAnsi" w:cstheme="minorHAnsi"/>
+            <w:i w:val="0"/>
+            <w:iCs w:val="0"/>
+            <w:sz w:val="22"/>
+            <w:szCs w:val="22"/>
+          </w:rPr>
+          <w:t>(</w:t>
+        </w:r>
+        <w:proofErr w:type="spellStart"/>
+        <w:r>
+          <w:rPr>
+            <w:rStyle w:val="Hyperlink"/>
+            <w:rFonts w:asciiTheme="minorHAnsi" w:hAnsiTheme="minorHAnsi" w:cstheme="minorHAnsi"/>
+            <w:i w:val="0"/>
+            <w:iCs w:val="0"/>
+            <w:sz w:val="22"/>
+            <w:szCs w:val="22"/>
+          </w:rPr>
+          <w:t>Szamil</w:t>
+        </w:r>
+        <w:proofErr w:type="spellEnd"/>
+        <w:r>
+          <w:rPr>
+            <w:rStyle w:val="Hyperlink"/>
+            <w:rFonts w:asciiTheme="minorHAnsi" w:hAnsiTheme="minorHAnsi" w:cstheme="minorHAnsi"/>
+            <w:i w:val="0"/>
+            <w:iCs w:val="0"/>
+            <w:sz w:val="22"/>
+            <w:szCs w:val="22"/>
+          </w:rPr>
+          <w:t>, 2018)</w:t>
+        </w:r>
+      </w:hyperlink>
       <w:r>
         <w:rPr>
           <w:rFonts w:asciiTheme="minorHAnsi" w:hAnsiTheme="minorHAnsi" w:cstheme="minorHAnsi"/>
@@ -3826,6 +3962,8 @@
             <w:bibliography/>
           </w:sdtPr>
           <w:sdtContent>
+            <w:bookmarkStart w:id="16" w:name="Large2018" w:displacedByCustomXml="prev"/>
+            <w:bookmarkEnd w:id="16" w:displacedByCustomXml="prev"/>
             <w:p>
               <w:pPr>
                 <w:jc w:val="both"/>
@@ -3917,6 +4055,8 @@
                   <w:shd w:val="clear" w:color="auto" w:fill="FFFFFF"/>
                 </w:rPr>
               </w:pPr>
+              <w:bookmarkStart w:id="17" w:name="Conwell1995"/>
+              <w:bookmarkEnd w:id="17"/>
               <w:r>
                 <w:rPr>
                   <w:rFonts w:ascii="Segoe UI" w:hAnsi="Segoe UI" w:cs="Segoe UI"/>
@@ -4031,6 +4171,8 @@
                   <w:shd w:val="clear" w:color="auto" w:fill="FFFFFF"/>
                 </w:rPr>
               </w:pPr>
+              <w:bookmarkStart w:id="18" w:name="Lutz2017"/>
+              <w:bookmarkEnd w:id="18"/>
               <w:r>
                 <w:rPr>
                   <w:rFonts w:ascii="Segoe UI" w:hAnsi="Segoe UI" w:cs="Segoe UI"/>
@@ -4165,6 +4307,8 @@
                   <w:shd w:val="clear" w:color="auto" w:fill="FFFFFF"/>
                 </w:rPr>
               </w:pPr>
+              <w:bookmarkStart w:id="19" w:name="Linthicum2019"/>
+              <w:bookmarkEnd w:id="19"/>
               <w:r>
                 <w:rPr>
                   <w:rFonts w:ascii="Segoe UI" w:hAnsi="Segoe UI" w:cs="Segoe UI"/>
@@ -4275,7 +4419,9 @@
                   <w:szCs w:val="22"/>
                 </w:rPr>
               </w:pPr>
-              <w:bookmarkStart w:id="16" w:name="_Hlk84692986"/>
+              <w:bookmarkStart w:id="20" w:name="_Hlk84692986"/>
+              <w:bookmarkStart w:id="21" w:name="Muta2020"/>
+              <w:bookmarkEnd w:id="21"/>
               <w:proofErr w:type="spellStart"/>
               <w:r>
                 <w:rPr>
@@ -4355,6 +4501,8 @@
                   <w:lang w:eastAsia="en-GB"/>
                 </w:rPr>
               </w:pPr>
+              <w:bookmarkStart w:id="22" w:name="Adeline2020"/>
+              <w:bookmarkEnd w:id="22"/>
               <w:r>
                 <w:rPr>
                   <w:rFonts w:ascii="Calibri" w:hAnsi="Calibri" w:cs="Calibri"/>
@@ -4388,17 +4536,6 @@
               <w:pPr>
                 <w:jc w:val="both"/>
                 <w:rPr>
-                  <w:rFonts w:ascii="Calibri" w:hAnsi="Calibri" w:cs="Calibri"/>
-                  <w:sz w:val="22"/>
-                  <w:szCs w:val="22"/>
-                  <w:lang w:eastAsia="en-GB"/>
-                </w:rPr>
-              </w:pPr>
-            </w:p>
-            <w:p>
-              <w:pPr>
-                <w:jc w:val="both"/>
-                <w:rPr>
                   <w:rFonts w:asciiTheme="minorHAnsi" w:hAnsiTheme="minorHAnsi" w:cstheme="minorHAnsi"/>
                   <w:color w:val="000000"/>
                   <w:sz w:val="22"/>
@@ -4407,7 +4544,6 @@
                 </w:rPr>
               </w:pPr>
             </w:p>
-            <w:bookmarkEnd w:id="16"/>
             <w:p>
               <w:pPr>
                 <w:jc w:val="both"/>
@@ -4418,6 +4554,9 @@
                   <w:lang w:eastAsia="en-GB"/>
                 </w:rPr>
               </w:pPr>
+              <w:bookmarkStart w:id="23" w:name="szamil2018"/>
+              <w:bookmarkEnd w:id="20"/>
+              <w:bookmarkEnd w:id="23"/>
               <w:proofErr w:type="spellStart"/>
               <w:r>
                 <w:rPr>
@@ -4496,6 +4635,8 @@
                   <w:szCs w:val="22"/>
                 </w:rPr>
               </w:pPr>
+              <w:bookmarkStart w:id="24" w:name="Eralp2018"/>
+              <w:bookmarkEnd w:id="24"/>
               <w:proofErr w:type="spellStart"/>
               <w:r>
                 <w:rPr>
@@ -4552,6 +4693,8 @@
                   <w:szCs w:val="22"/>
                 </w:rPr>
               </w:pPr>
+              <w:bookmarkStart w:id="25" w:name="Philavong2018"/>
+              <w:bookmarkEnd w:id="25"/>
               <w:r>
                 <w:rPr>
                   <w:rFonts w:ascii="Calibri" w:hAnsi="Calibri" w:cs="Calibri"/>
@@ -4578,15 +4721,6 @@
                 </w:rPr>
                 <w:t>. Kaggle. Retrieved October 9, 2021, from https://www.kaggle.com/monethong/age-and-suicide/notebook</w:t>
               </w:r>
-            </w:p>
-            <w:p>
-              <w:pPr>
-                <w:jc w:val="both"/>
-                <w:rPr>
-                  <w:sz w:val="24"/>
-                  <w:szCs w:val="24"/>
-                </w:rPr>
-              </w:pPr>
               <w:r>
                 <w:t xml:space="preserve">. </w:t>
               </w:r>
@@ -4613,6 +4747,8 @@
                   <w:lang w:eastAsia="en-GB"/>
                 </w:rPr>
               </w:pPr>
+              <w:bookmarkStart w:id="26" w:name="Sanderson2020"/>
+              <w:bookmarkEnd w:id="26"/>
               <w:r>
                 <w:rPr>
                   <w:rFonts w:asciiTheme="minorHAnsi" w:hAnsiTheme="minorHAnsi" w:cstheme="minorHAnsi"/>
@@ -4726,6 +4862,8 @@
                   <w:lang w:eastAsia="en-GB"/>
                 </w:rPr>
               </w:pPr>
+              <w:bookmarkStart w:id="27" w:name="Richie2015"/>
+              <w:bookmarkEnd w:id="27"/>
               <w:r>
                 <w:rPr>
                   <w:rFonts w:asciiTheme="minorHAnsi" w:hAnsiTheme="minorHAnsi" w:cstheme="minorHAnsi"/>
@@ -4869,14 +5007,14 @@
           <w:szCs w:val="24"/>
         </w:rPr>
       </w:pPr>
-      <w:bookmarkStart w:id="17" w:name="_Toc84718368"/>
+      <w:bookmarkStart w:id="28" w:name="_Toc84718368"/>
       <w:r>
         <w:rPr>
           <w:rFonts w:asciiTheme="minorHAnsi" w:hAnsiTheme="minorHAnsi" w:cstheme="minorHAnsi"/>
         </w:rPr>
         <w:t>Appendix A</w:t>
       </w:r>
-      <w:bookmarkEnd w:id="17"/>
+      <w:bookmarkEnd w:id="28"/>
     </w:p>
     <w:p>
       <w:pPr>
@@ -5095,7 +5233,6 @@
           <w:sz w:val="24"/>
           <w:szCs w:val="24"/>
         </w:rPr>
-        <w:lastRenderedPageBreak/>
         <w:t>Failing to follow the naming convention may delay the release of marks and feedback for your coursework.</w:t>
       </w:r>
       <w:r>
@@ -5129,6 +5266,7 @@
           <w:sz w:val="24"/>
           <w:szCs w:val="24"/>
         </w:rPr>
+        <w:lastRenderedPageBreak/>
         <w:t>Coventry</w:t>
       </w:r>
       <w:r>
@@ -5763,7 +5901,7 @@
           <w:rFonts w:asciiTheme="minorHAnsi" w:hAnsiTheme="minorHAnsi" w:cstheme="minorHAnsi"/>
         </w:rPr>
       </w:pPr>
-      <w:bookmarkStart w:id="18" w:name="_Toc84718369"/>
+      <w:bookmarkStart w:id="29" w:name="_Toc84718369"/>
       <w:r>
         <w:rPr>
           <w:rFonts w:asciiTheme="minorHAnsi" w:hAnsiTheme="minorHAnsi" w:cstheme="minorHAnsi"/>
@@ -5771,7 +5909,7 @@
         <w:lastRenderedPageBreak/>
         <w:t>Appendix B</w:t>
       </w:r>
-      <w:bookmarkEnd w:id="18"/>
+      <w:bookmarkEnd w:id="29"/>
     </w:p>
     <w:p>
       <w:pPr>
@@ -6622,7 +6760,7 @@
           </mc:Choice>
           <mc:Fallback>
             <w:pict>
-              <v:oval w14:anchorId="5B10035A" id="Oval 6" o:spid="_x0000_s1026" style="position:absolute;margin-left:286.5pt;margin-top:117.4pt;width:66pt;height:18.75pt;z-index:251660288;visibility:visible;mso-wrap-style:square;mso-width-percent:0;mso-height-percent:0;mso-wrap-distance-left:9pt;mso-wrap-distance-top:0;mso-wrap-distance-right:9pt;mso-wrap-distance-bottom:0;mso-position-horizontal:absolute;mso-position-horizontal-relative:text;mso-position-vertical:absolute;mso-position-vertical-relative:text;mso-width-percent:0;mso-height-percent:0;mso-width-relative:margin;mso-height-relative:margin;v-text-anchor:middle" o:gfxdata="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" filled="f" strokecolor="red" strokeweight="1.5pt">
+              <v:oval w14:anchorId="4B1E7A54" id="Oval 6" o:spid="_x0000_s1026" style="position:absolute;margin-left:286.5pt;margin-top:117.4pt;width:66pt;height:18.75pt;z-index:251660288;visibility:visible;mso-wrap-style:square;mso-width-percent:0;mso-height-percent:0;mso-wrap-distance-left:9pt;mso-wrap-distance-top:0;mso-wrap-distance-right:9pt;mso-wrap-distance-bottom:0;mso-position-horizontal:absolute;mso-position-horizontal-relative:text;mso-position-vertical:absolute;mso-position-vertical-relative:text;mso-width-percent:0;mso-height-percent:0;mso-width-relative:margin;mso-height-relative:margin;v-text-anchor:middle" o:gfxdata="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" filled="f" strokecolor="red" strokeweight="1.5pt">
                 <v:stroke joinstyle="miter"/>
               </v:oval>
             </w:pict>
@@ -6704,7 +6842,7 @@
           </mc:Choice>
           <mc:Fallback>
             <w:pict>
-              <v:oval w14:anchorId="799A47BD" id="Oval 5" o:spid="_x0000_s1026" style="position:absolute;margin-left:32.25pt;margin-top:93.45pt;width:372pt;height:27.75pt;z-index:251659264;visibility:visible;mso-wrap-style:square;mso-height-percent:0;mso-wrap-distance-left:9pt;mso-wrap-distance-top:0;mso-wrap-distance-right:9pt;mso-wrap-distance-bottom:0;mso-position-horizontal:absolute;mso-position-horizontal-relative:text;mso-position-vertical:absolute;mso-position-vertical-relative:text;mso-height-percent:0;mso-height-relative:margin;v-text-anchor:middle" o:gfxdata="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" filled="f" strokecolor="red" strokeweight="1.5pt">
+              <v:oval w14:anchorId="58523464" id="Oval 5" o:spid="_x0000_s1026" style="position:absolute;margin-left:32.25pt;margin-top:93.45pt;width:372pt;height:27.75pt;z-index:251659264;visibility:visible;mso-wrap-style:square;mso-height-percent:0;mso-wrap-distance-left:9pt;mso-wrap-distance-top:0;mso-wrap-distance-right:9pt;mso-wrap-distance-bottom:0;mso-position-horizontal:absolute;mso-position-horizontal-relative:text;mso-position-vertical:absolute;mso-position-vertical-relative:text;mso-height-percent:0;mso-height-relative:margin;v-text-anchor:middle" o:gfxdata="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" filled="f" strokecolor="red" strokeweight="1.5pt">
                 <v:stroke joinstyle="miter"/>
               </v:oval>
             </w:pict>
@@ -6976,7 +7114,7 @@
           </mc:Choice>
           <mc:Fallback>
             <w:pict>
-              <v:roundrect w14:anchorId="63D4C8C0" id="Rectangle: Rounded Corners 11" o:spid="_x0000_s1026" style="position:absolute;margin-left:57.75pt;margin-top:13.45pt;width:223.5pt;height:114.75pt;z-index:251665408;visibility:visible;mso-wrap-style:square;mso-width-percent:0;mso-wrap-distance-left:9pt;mso-wrap-distance-top:0;mso-wrap-distance-right:9pt;mso-wrap-distance-bottom:0;mso-position-horizontal:absolute;mso-position-horizontal-relative:text;mso-position-vertical:absolute;mso-position-vertical-relative:text;mso-width-percent:0;mso-width-relative:margin;v-text-anchor:middle" arcsize="7497f" o:gfxdata="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" filled="f" strokecolor="red" strokeweight="1.5pt">
+              <v:roundrect w14:anchorId="1534EF99" id="Rectangle: Rounded Corners 11" o:spid="_x0000_s1026" style="position:absolute;margin-left:57.75pt;margin-top:13.45pt;width:223.5pt;height:114.75pt;z-index:251665408;visibility:visible;mso-wrap-style:square;mso-width-percent:0;mso-wrap-distance-left:9pt;mso-wrap-distance-top:0;mso-wrap-distance-right:9pt;mso-wrap-distance-bottom:0;mso-position-horizontal:absolute;mso-position-horizontal-relative:text;mso-position-vertical:absolute;mso-position-vertical-relative:text;mso-width-percent:0;mso-width-relative:margin;v-text-anchor:middle" arcsize="7497f" o:gfxdata="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" filled="f" strokecolor="red" strokeweight="1.5pt">
                 <v:stroke joinstyle="miter"/>
               </v:roundrect>
             </w:pict>

</xml_diff>

<commit_message>
week one lecture notes taken
</commit_message>
<xml_diff>
--- a/6006CEM-9789180-SI-2122s1 - full.docx
+++ b/6006CEM-9789180-SI-2122s1 - full.docx
@@ -1628,601 +1628,54 @@
           <w:rFonts w:asciiTheme="minorHAnsi" w:hAnsiTheme="minorHAnsi" w:cstheme="minorHAnsi"/>
           <w:lang w:val="en-US"/>
         </w:rPr>
-        <w:t xml:space="preserve">: Predicting the Suicide rates of males and </w:t>
-      </w:r>
-      <w:r>
-        <w:rPr>
-          <w:rFonts w:asciiTheme="minorHAnsi" w:hAnsiTheme="minorHAnsi" w:cstheme="minorHAnsi"/>
-          <w:lang w:val="en-US"/>
-        </w:rPr>
-        <w:t>f</w:t>
-      </w:r>
-      <w:r>
-        <w:rPr>
-          <w:rFonts w:asciiTheme="minorHAnsi" w:hAnsiTheme="minorHAnsi" w:cstheme="minorHAnsi"/>
-          <w:lang w:val="en-US"/>
-        </w:rPr>
-        <w:t>emales at different ages</w:t>
+        <w:t xml:space="preserve">: </w:t>
       </w:r>
       <w:bookmarkEnd w:id="2"/>
     </w:p>
     <w:p>
       <w:pPr>
         <w:jc w:val="both"/>
-        <w:rPr>
-          <w:rFonts w:ascii="Segoe UI" w:hAnsi="Segoe UI" w:cs="Segoe UI"/>
-          <w:color w:val="212121"/>
-          <w:shd w:val="clear" w:color="auto" w:fill="FFFFFF"/>
-        </w:rPr>
-      </w:pPr>
-      <w:r>
         <w:rPr>
           <w:rFonts w:asciiTheme="minorHAnsi" w:hAnsiTheme="minorHAnsi" w:cstheme="minorHAnsi"/>
           <w:sz w:val="22"/>
           <w:szCs w:val="22"/>
         </w:rPr>
-        <w:t>Suicide is a significant cause of mortality globally, resulting in the loss of a substantial number of  people lives.</w:t>
-      </w:r>
-      <w:r>
-        <w:rPr>
-          <w:rFonts w:asciiTheme="minorHAnsi" w:hAnsiTheme="minorHAnsi" w:cstheme="minorHAnsi"/>
-          <w:sz w:val="22"/>
-          <w:szCs w:val="22"/>
-        </w:rPr>
-        <w:t xml:space="preserve"> </w:t>
-      </w:r>
-      <w:r>
-        <w:rPr>
-          <w:rFonts w:asciiTheme="minorHAnsi" w:hAnsiTheme="minorHAnsi" w:cstheme="minorHAnsi"/>
-          <w:sz w:val="22"/>
-          <w:szCs w:val="22"/>
-        </w:rPr>
-        <w:t>There is currently no agreement on the optimum performance qualities needed to use suicide risk prediction algorithms in clinical pract</w:t>
-      </w:r>
-      <w:r>
-        <w:rPr>
-          <w:rFonts w:asciiTheme="minorHAnsi" w:hAnsiTheme="minorHAnsi" w:cstheme="minorHAnsi"/>
-          <w:sz w:val="22"/>
-          <w:szCs w:val="22"/>
-        </w:rPr>
-        <w:t>ise</w:t>
-      </w:r>
-      <w:r>
-        <w:rPr>
-          <w:rFonts w:asciiTheme="minorHAnsi" w:hAnsiTheme="minorHAnsi" w:cstheme="minorHAnsi"/>
-          <w:sz w:val="22"/>
-          <w:szCs w:val="22"/>
-        </w:rPr>
-        <w:t xml:space="preserve"> </w:t>
-      </w:r>
-      <w:hyperlink w:anchor="Sanderson2020" w:history="1">
-        <w:r>
-          <w:rPr>
-            <w:rStyle w:val="Hyperlink"/>
-            <w:rFonts w:asciiTheme="minorHAnsi" w:hAnsiTheme="minorHAnsi" w:cstheme="minorHAnsi"/>
-            <w:sz w:val="22"/>
-            <w:szCs w:val="22"/>
-          </w:rPr>
-          <w:t>(Sanderson et al., 2020)</w:t>
-        </w:r>
-      </w:hyperlink>
-      <w:r>
-        <w:rPr>
-          <w:rFonts w:asciiTheme="minorHAnsi" w:hAnsiTheme="minorHAnsi" w:cstheme="minorHAnsi"/>
-          <w:sz w:val="22"/>
-          <w:szCs w:val="22"/>
-        </w:rPr>
-        <w:t>.</w:t>
-      </w:r>
-      <w:r>
-        <w:rPr>
-          <w:rFonts w:asciiTheme="minorHAnsi" w:hAnsiTheme="minorHAnsi" w:cstheme="minorHAnsi"/>
-          <w:sz w:val="22"/>
-          <w:szCs w:val="22"/>
-        </w:rPr>
-        <w:t xml:space="preserve"> </w:t>
-      </w:r>
-      <w:r>
-        <w:rPr>
-          <w:rFonts w:asciiTheme="minorHAnsi" w:hAnsiTheme="minorHAnsi" w:cstheme="minorHAnsi"/>
-          <w:sz w:val="22"/>
-          <w:szCs w:val="22"/>
-        </w:rPr>
-        <w:t xml:space="preserve"> </w:t>
-      </w:r>
-      <w:r>
+      </w:pPr>
+    </w:p>
+    <w:p>
+      <w:pPr>
+        <w:pStyle w:val="Heading2"/>
+        <w:jc w:val="both"/>
+        <w:rPr>
+          <w:rFonts w:asciiTheme="minorHAnsi" w:hAnsiTheme="minorHAnsi" w:cstheme="minorHAnsi"/>
+          <w:lang w:val="en-US"/>
+        </w:rPr>
+      </w:pPr>
+      <w:bookmarkStart w:id="3" w:name="_Toc84718357"/>
+      <w:r>
+        <w:rPr>
+          <w:rFonts w:asciiTheme="minorHAnsi" w:hAnsiTheme="minorHAnsi" w:cstheme="minorHAnsi"/>
+          <w:lang w:val="en-US"/>
+        </w:rPr>
+        <w:t>Motivation:</w:t>
+      </w:r>
+      <w:bookmarkEnd w:id="3"/>
+      <w:r>
+        <w:rPr>
+          <w:rFonts w:asciiTheme="minorHAnsi" w:hAnsiTheme="minorHAnsi" w:cstheme="minorHAnsi"/>
+          <w:lang w:val="en-US"/>
+        </w:rPr>
+        <w:t xml:space="preserve">  </w:t>
+      </w:r>
+    </w:p>
+    <w:p>
+      <w:pPr>
+        <w:jc w:val="both"/>
         <w:rPr>
           <w:rFonts w:ascii="Calibri" w:hAnsi="Calibri" w:cs="Calibri"/>
           <w:sz w:val="22"/>
           <w:szCs w:val="22"/>
         </w:rPr>
-        <w:t xml:space="preserve">As suggested by </w:t>
-      </w:r>
-      <w:hyperlink w:anchor="Lutz2017" w:history="1">
-        <w:r>
-          <w:rPr>
-            <w:rStyle w:val="Hyperlink"/>
-            <w:rFonts w:ascii="Calibri" w:hAnsi="Calibri" w:cs="Calibri"/>
-            <w:sz w:val="22"/>
-            <w:szCs w:val="22"/>
-            <w:shd w:val="clear" w:color="auto" w:fill="FFFFFF"/>
-          </w:rPr>
-          <w:t xml:space="preserve">Lutz, </w:t>
-        </w:r>
-        <w:proofErr w:type="spellStart"/>
-        <w:r>
-          <w:rPr>
-            <w:rStyle w:val="Hyperlink"/>
-            <w:rFonts w:ascii="Calibri" w:hAnsi="Calibri" w:cs="Calibri"/>
-            <w:sz w:val="22"/>
-            <w:szCs w:val="22"/>
-            <w:shd w:val="clear" w:color="auto" w:fill="FFFFFF"/>
-          </w:rPr>
-          <w:t>Mechawar</w:t>
-        </w:r>
-        <w:proofErr w:type="spellEnd"/>
-        <w:r>
-          <w:rPr>
-            <w:rStyle w:val="Hyperlink"/>
-            <w:rFonts w:ascii="Calibri" w:hAnsi="Calibri" w:cs="Calibri"/>
-            <w:sz w:val="22"/>
-            <w:szCs w:val="22"/>
-            <w:shd w:val="clear" w:color="auto" w:fill="FFFFFF"/>
-          </w:rPr>
-          <w:t xml:space="preserve"> and </w:t>
-        </w:r>
-        <w:proofErr w:type="spellStart"/>
-        <w:r>
-          <w:rPr>
-            <w:rStyle w:val="Hyperlink"/>
-            <w:rFonts w:ascii="Calibri" w:hAnsi="Calibri" w:cs="Calibri"/>
-            <w:sz w:val="22"/>
-            <w:szCs w:val="22"/>
-            <w:shd w:val="clear" w:color="auto" w:fill="FFFFFF"/>
-          </w:rPr>
-          <w:t>Turecki</w:t>
-        </w:r>
-        <w:proofErr w:type="spellEnd"/>
-        <w:r>
-          <w:rPr>
-            <w:rStyle w:val="Hyperlink"/>
-            <w:rFonts w:ascii="Calibri" w:hAnsi="Calibri" w:cs="Calibri"/>
-            <w:sz w:val="22"/>
-            <w:szCs w:val="22"/>
-            <w:shd w:val="clear" w:color="auto" w:fill="FFFFFF"/>
-          </w:rPr>
-          <w:t xml:space="preserve"> (2017)</w:t>
-        </w:r>
-      </w:hyperlink>
-      <w:r>
-        <w:rPr>
-          <w:rFonts w:ascii="Calibri" w:hAnsi="Calibri" w:cs="Calibri"/>
-          <w:sz w:val="22"/>
-          <w:szCs w:val="22"/>
-        </w:rPr>
-        <w:t xml:space="preserve"> studies in recent times</w:t>
-      </w:r>
-      <w:r>
-        <w:rPr>
-          <w:rFonts w:ascii="Calibri" w:hAnsi="Calibri" w:cs="Calibri"/>
-          <w:sz w:val="22"/>
-          <w:szCs w:val="22"/>
-          <w:shd w:val="clear" w:color="auto" w:fill="FFFFFF"/>
-        </w:rPr>
-        <w:t xml:space="preserve">, in neuroanatomy, genetics and molecular psychiatry have </w:t>
-      </w:r>
-      <w:r>
-        <w:rPr>
-          <w:rFonts w:ascii="Calibri" w:hAnsi="Calibri" w:cs="Calibri"/>
-          <w:sz w:val="22"/>
-          <w:szCs w:val="22"/>
-        </w:rPr>
-        <w:t>produced models in which behavioural</w:t>
-      </w:r>
-      <w:r>
-        <w:rPr>
-          <w:rFonts w:ascii="Calibri" w:hAnsi="Calibri" w:cs="Calibri"/>
-          <w:sz w:val="22"/>
-          <w:szCs w:val="22"/>
-          <w:shd w:val="clear" w:color="auto" w:fill="FFFFFF"/>
-        </w:rPr>
-        <w:t xml:space="preserve"> dysregulation, including suicidal </w:t>
-      </w:r>
-      <w:r>
-        <w:rPr>
-          <w:rFonts w:ascii="Calibri" w:hAnsi="Calibri" w:cs="Calibri"/>
-          <w:sz w:val="22"/>
-          <w:szCs w:val="22"/>
-        </w:rPr>
-        <w:t>behaviour</w:t>
-      </w:r>
-      <w:r>
-        <w:rPr>
-          <w:rFonts w:ascii="Calibri" w:hAnsi="Calibri" w:cs="Calibri"/>
-          <w:sz w:val="22"/>
-          <w:szCs w:val="22"/>
-          <w:shd w:val="clear" w:color="auto" w:fill="FFFFFF"/>
-        </w:rPr>
-        <w:t xml:space="preserve">, develops as a function of biological </w:t>
-      </w:r>
-      <w:r>
-        <w:rPr>
-          <w:rFonts w:ascii="Calibri" w:hAnsi="Calibri" w:cs="Calibri"/>
-          <w:sz w:val="22"/>
-          <w:szCs w:val="22"/>
-        </w:rPr>
-        <w:t>adaptation</w:t>
-      </w:r>
-      <w:r>
-        <w:rPr>
-          <w:rFonts w:ascii="Calibri" w:hAnsi="Calibri" w:cs="Calibri"/>
-          <w:sz w:val="22"/>
-          <w:szCs w:val="22"/>
-          <w:shd w:val="clear" w:color="auto" w:fill="FFFFFF"/>
-        </w:rPr>
-        <w:t xml:space="preserve"> in </w:t>
-      </w:r>
-      <w:r>
-        <w:rPr>
-          <w:rFonts w:ascii="Calibri" w:hAnsi="Calibri" w:cs="Calibri"/>
-          <w:sz w:val="22"/>
-          <w:szCs w:val="22"/>
-        </w:rPr>
-        <w:t>major</w:t>
-      </w:r>
-      <w:r>
-        <w:rPr>
-          <w:rFonts w:ascii="Calibri" w:hAnsi="Calibri" w:cs="Calibri"/>
-          <w:sz w:val="22"/>
-          <w:szCs w:val="22"/>
-          <w:shd w:val="clear" w:color="auto" w:fill="FFFFFF"/>
-        </w:rPr>
-        <w:t xml:space="preserve"> brain systems.</w:t>
-      </w:r>
-      <w:r>
-        <w:rPr>
-          <w:rFonts w:ascii="Calibri" w:hAnsi="Calibri" w:cs="Calibri"/>
-          <w:sz w:val="22"/>
-          <w:szCs w:val="22"/>
-        </w:rPr>
-        <w:t xml:space="preserve"> </w:t>
-      </w:r>
-      <w:r>
-        <w:rPr>
-          <w:rFonts w:asciiTheme="minorHAnsi" w:hAnsiTheme="minorHAnsi" w:cstheme="minorHAnsi"/>
-          <w:sz w:val="22"/>
-          <w:szCs w:val="22"/>
-        </w:rPr>
-        <w:t>Being a male is without a question most common risk factor for suicide across the world. Male suicide is more over twice as prevalent as female suicide globally</w:t>
-      </w:r>
-      <w:r>
-        <w:rPr>
-          <w:rFonts w:asciiTheme="minorHAnsi" w:hAnsiTheme="minorHAnsi" w:cstheme="minorHAnsi"/>
-          <w:sz w:val="22"/>
-          <w:szCs w:val="22"/>
-        </w:rPr>
-        <w:t xml:space="preserve"> </w:t>
-      </w:r>
-      <w:hyperlink w:anchor="Large2018" w:history="1">
-        <w:r>
-          <w:rPr>
-            <w:rStyle w:val="Hyperlink"/>
-            <w:rFonts w:asciiTheme="minorHAnsi" w:hAnsiTheme="minorHAnsi" w:cstheme="minorHAnsi"/>
-            <w:sz w:val="22"/>
-            <w:szCs w:val="22"/>
-          </w:rPr>
-          <w:t>(</w:t>
-        </w:r>
-        <w:r>
-          <w:rPr>
-            <w:rStyle w:val="Hyperlink"/>
-            <w:rFonts w:ascii="Arial" w:hAnsi="Arial" w:cs="Arial"/>
-            <w:shd w:val="clear" w:color="auto" w:fill="FFFFFF"/>
-          </w:rPr>
-          <w:t>Large, 2018)</w:t>
-        </w:r>
-      </w:hyperlink>
-      <w:r>
-        <w:rPr>
-          <w:rFonts w:asciiTheme="minorHAnsi" w:hAnsiTheme="minorHAnsi" w:cstheme="minorHAnsi"/>
-          <w:sz w:val="22"/>
-          <w:szCs w:val="22"/>
-        </w:rPr>
-        <w:t>.</w:t>
-      </w:r>
-      <w:r>
-        <w:rPr>
-          <w:rFonts w:asciiTheme="minorHAnsi" w:hAnsiTheme="minorHAnsi" w:cstheme="minorHAnsi"/>
-          <w:sz w:val="22"/>
-          <w:szCs w:val="22"/>
-        </w:rPr>
-        <w:t xml:space="preserve"> </w:t>
-      </w:r>
-      <w:r>
-        <w:rPr>
-          <w:rFonts w:asciiTheme="minorHAnsi" w:hAnsiTheme="minorHAnsi" w:cstheme="minorHAnsi"/>
-          <w:sz w:val="22"/>
-          <w:szCs w:val="22"/>
-        </w:rPr>
-        <w:t>Biological aging could contribute to suicide risk as suggested by the relationship between aging and rising suicide rates</w:t>
-      </w:r>
-      <w:r>
-        <w:rPr>
-          <w:rFonts w:asciiTheme="minorHAnsi" w:hAnsiTheme="minorHAnsi" w:cstheme="minorHAnsi"/>
-          <w:sz w:val="22"/>
-          <w:szCs w:val="22"/>
-        </w:rPr>
-        <w:t xml:space="preserve"> </w:t>
-      </w:r>
-      <w:hyperlink w:anchor="Conwell1995" w:history="1">
-        <w:r>
-          <w:rPr>
-            <w:rStyle w:val="Hyperlink"/>
-            <w:rFonts w:asciiTheme="minorHAnsi" w:hAnsiTheme="minorHAnsi" w:cstheme="minorHAnsi"/>
-            <w:sz w:val="22"/>
-            <w:szCs w:val="22"/>
-          </w:rPr>
-          <w:t>(</w:t>
-        </w:r>
-        <w:r>
-          <w:rPr>
-            <w:rStyle w:val="Hyperlink"/>
-            <w:rFonts w:ascii="Segoe UI" w:hAnsi="Segoe UI" w:cs="Segoe UI"/>
-            <w:shd w:val="clear" w:color="auto" w:fill="FFFFFF"/>
-          </w:rPr>
-          <w:t>Conwell</w:t>
-        </w:r>
-        <w:r>
-          <w:rPr>
-            <w:rStyle w:val="Hyperlink"/>
-            <w:rFonts w:ascii="Segoe UI" w:hAnsi="Segoe UI" w:cs="Segoe UI"/>
-            <w:shd w:val="clear" w:color="auto" w:fill="FFFFFF"/>
-          </w:rPr>
-          <w:t xml:space="preserve"> Raby, and Caine</w:t>
-        </w:r>
-        <w:r>
-          <w:rPr>
-            <w:rStyle w:val="Hyperlink"/>
-            <w:rFonts w:ascii="Segoe UI" w:hAnsi="Segoe UI" w:cs="Segoe UI"/>
-            <w:shd w:val="clear" w:color="auto" w:fill="FFFFFF"/>
-          </w:rPr>
-          <w:t xml:space="preserve"> 1995</w:t>
-        </w:r>
-        <w:r>
-          <w:rPr>
-            <w:rStyle w:val="Hyperlink"/>
-            <w:rFonts w:asciiTheme="minorHAnsi" w:hAnsiTheme="minorHAnsi" w:cstheme="minorHAnsi"/>
-          </w:rPr>
-          <w:t>)</w:t>
-        </w:r>
-      </w:hyperlink>
-      <w:r>
-        <w:rPr>
-          <w:rFonts w:asciiTheme="minorHAnsi" w:hAnsiTheme="minorHAnsi" w:cstheme="minorHAnsi"/>
-          <w:sz w:val="22"/>
-          <w:szCs w:val="22"/>
-        </w:rPr>
-        <w:t>.</w:t>
-      </w:r>
-      <w:r>
-        <w:rPr>
-          <w:rFonts w:asciiTheme="minorHAnsi" w:hAnsiTheme="minorHAnsi" w:cstheme="minorHAnsi"/>
-          <w:sz w:val="22"/>
-          <w:szCs w:val="22"/>
-        </w:rPr>
-        <w:t xml:space="preserve"> </w:t>
-      </w:r>
-      <w:r>
-        <w:rPr>
-          <w:rFonts w:asciiTheme="minorHAnsi" w:hAnsiTheme="minorHAnsi" w:cstheme="minorHAnsi"/>
-          <w:sz w:val="22"/>
-          <w:szCs w:val="22"/>
-        </w:rPr>
-        <w:t>Our ability to predict suicide has remained at a chance level for decades. Potentially accurate measurable and effective detection of suicide risk may be possible because of machine learning</w:t>
-      </w:r>
-      <w:r>
-        <w:rPr>
-          <w:rFonts w:asciiTheme="minorHAnsi" w:hAnsiTheme="minorHAnsi" w:cstheme="minorHAnsi"/>
-          <w:sz w:val="22"/>
-          <w:szCs w:val="22"/>
-        </w:rPr>
-        <w:t xml:space="preserve"> </w:t>
-      </w:r>
-      <w:hyperlink w:anchor="Linthicum2019" w:history="1">
-        <w:r>
-          <w:rPr>
-            <w:rStyle w:val="Hyperlink"/>
-            <w:rFonts w:asciiTheme="minorHAnsi" w:hAnsiTheme="minorHAnsi" w:cstheme="minorHAnsi"/>
-            <w:sz w:val="22"/>
-            <w:szCs w:val="22"/>
-          </w:rPr>
-          <w:t>(</w:t>
-        </w:r>
-        <w:r>
-          <w:rPr>
-            <w:rStyle w:val="Hyperlink"/>
-            <w:rFonts w:ascii="Segoe UI" w:hAnsi="Segoe UI" w:cs="Segoe UI"/>
-            <w:shd w:val="clear" w:color="auto" w:fill="FFFFFF"/>
-          </w:rPr>
-          <w:t>Linthicum, Schafer, and</w:t>
-        </w:r>
-        <w:r>
-          <w:rPr>
-            <w:rStyle w:val="Hyperlink"/>
-            <w:rFonts w:ascii="Segoe UI" w:hAnsi="Segoe UI" w:cs="Segoe UI"/>
-            <w:shd w:val="clear" w:color="auto" w:fill="FFFFFF"/>
-          </w:rPr>
-          <w:t xml:space="preserve"> </w:t>
-        </w:r>
-        <w:r>
-          <w:rPr>
-            <w:rStyle w:val="Hyperlink"/>
-            <w:rFonts w:ascii="Segoe UI" w:hAnsi="Segoe UI" w:cs="Segoe UI"/>
-            <w:shd w:val="clear" w:color="auto" w:fill="FFFFFF"/>
-          </w:rPr>
-          <w:t>Ribeiro 2019)</w:t>
-        </w:r>
-      </w:hyperlink>
-      <w:r>
-        <w:rPr>
-          <w:rFonts w:asciiTheme="minorHAnsi" w:hAnsiTheme="minorHAnsi" w:cstheme="minorHAnsi"/>
-          <w:sz w:val="22"/>
-          <w:szCs w:val="22"/>
-        </w:rPr>
-        <w:t>.</w:t>
-      </w:r>
-    </w:p>
-    <w:p>
-      <w:pPr>
-        <w:jc w:val="both"/>
-        <w:rPr>
-          <w:rFonts w:asciiTheme="minorHAnsi" w:hAnsiTheme="minorHAnsi" w:cstheme="minorHAnsi"/>
-          <w:sz w:val="22"/>
-          <w:szCs w:val="22"/>
-        </w:rPr>
-      </w:pPr>
-    </w:p>
-    <w:p>
-      <w:pPr>
-        <w:pStyle w:val="Heading2"/>
-        <w:jc w:val="both"/>
-        <w:rPr>
-          <w:rFonts w:asciiTheme="minorHAnsi" w:hAnsiTheme="minorHAnsi" w:cstheme="minorHAnsi"/>
-          <w:lang w:val="en-US"/>
-        </w:rPr>
-      </w:pPr>
-      <w:bookmarkStart w:id="3" w:name="_Toc84718357"/>
-      <w:r>
-        <w:rPr>
-          <w:rFonts w:asciiTheme="minorHAnsi" w:hAnsiTheme="minorHAnsi" w:cstheme="minorHAnsi"/>
-          <w:lang w:val="en-US"/>
-        </w:rPr>
-        <w:t>Motivation:</w:t>
-      </w:r>
-      <w:bookmarkEnd w:id="3"/>
-      <w:r>
-        <w:rPr>
-          <w:rFonts w:asciiTheme="minorHAnsi" w:hAnsiTheme="minorHAnsi" w:cstheme="minorHAnsi"/>
-          <w:lang w:val="en-US"/>
-        </w:rPr>
-        <w:t xml:space="preserve">  </w:t>
-      </w:r>
-    </w:p>
-    <w:p>
-      <w:pPr>
-        <w:jc w:val="both"/>
-        <w:rPr>
-          <w:rFonts w:ascii="Calibri" w:hAnsi="Calibri" w:cs="Calibri"/>
-          <w:sz w:val="22"/>
-          <w:szCs w:val="22"/>
-        </w:rPr>
-      </w:pPr>
-      <w:r>
-        <w:rPr>
-          <w:rFonts w:ascii="Calibri" w:hAnsi="Calibri" w:cs="Calibri"/>
-          <w:sz w:val="22"/>
-          <w:szCs w:val="22"/>
-        </w:rPr>
-        <w:t xml:space="preserve">As suggested by the above research that suicide rates increase with the increase in age and the likelihood of suicide is </w:t>
-      </w:r>
-      <w:r>
-        <w:rPr>
-          <w:rFonts w:ascii="Calibri" w:hAnsi="Calibri" w:cs="Calibri"/>
-          <w:sz w:val="22"/>
-          <w:szCs w:val="22"/>
-        </w:rPr>
-        <w:t>substantially more</w:t>
-      </w:r>
-      <w:r>
-        <w:rPr>
-          <w:rFonts w:ascii="Calibri" w:hAnsi="Calibri" w:cs="Calibri"/>
-          <w:sz w:val="22"/>
-          <w:szCs w:val="22"/>
-        </w:rPr>
-        <w:t xml:space="preserve"> prevalent in </w:t>
-      </w:r>
-      <w:r>
-        <w:rPr>
-          <w:rFonts w:ascii="Calibri" w:hAnsi="Calibri" w:cs="Calibri"/>
-          <w:sz w:val="22"/>
-          <w:szCs w:val="22"/>
-        </w:rPr>
-        <w:t xml:space="preserve">human </w:t>
-      </w:r>
-      <w:r>
-        <w:rPr>
-          <w:rFonts w:ascii="Calibri" w:hAnsi="Calibri" w:cs="Calibri"/>
-          <w:sz w:val="22"/>
-          <w:szCs w:val="22"/>
-        </w:rPr>
-        <w:t xml:space="preserve">males </w:t>
-      </w:r>
-      <w:r>
-        <w:rPr>
-          <w:rFonts w:ascii="Calibri" w:hAnsi="Calibri" w:cs="Calibri"/>
-          <w:sz w:val="22"/>
-          <w:szCs w:val="22"/>
-        </w:rPr>
-        <w:t>as opposed to females. The motivation behind this report is to study at which age females and males are most likely to commit suicide. This report focuses primarily on aging and sex using machine learning classification</w:t>
-      </w:r>
-      <w:r>
-        <w:rPr>
-          <w:rFonts w:ascii="Calibri" w:hAnsi="Calibri" w:cs="Calibri"/>
-          <w:sz w:val="22"/>
-          <w:szCs w:val="22"/>
-        </w:rPr>
-        <w:t xml:space="preserve"> </w:t>
-      </w:r>
-      <w:r>
-        <w:rPr>
-          <w:rFonts w:ascii="Calibri" w:hAnsi="Calibri" w:cs="Calibri"/>
-          <w:sz w:val="22"/>
-          <w:szCs w:val="22"/>
-        </w:rPr>
-        <w:t>model to predict at which age a person</w:t>
-      </w:r>
-      <w:r>
-        <w:rPr>
-          <w:rFonts w:ascii="Calibri" w:hAnsi="Calibri" w:cs="Calibri"/>
-          <w:sz w:val="22"/>
-          <w:szCs w:val="22"/>
-        </w:rPr>
-        <w:t xml:space="preserve"> with a specific gender</w:t>
-      </w:r>
-      <w:r>
-        <w:rPr>
-          <w:rFonts w:ascii="Calibri" w:hAnsi="Calibri" w:cs="Calibri"/>
-          <w:sz w:val="22"/>
-          <w:szCs w:val="22"/>
-        </w:rPr>
-        <w:t xml:space="preserve"> is most likely to commit suicide.</w:t>
-      </w:r>
-      <w:r>
-        <w:rPr>
-          <w:rFonts w:ascii="Calibri" w:hAnsi="Calibri" w:cs="Calibri"/>
-          <w:sz w:val="22"/>
-          <w:szCs w:val="22"/>
-        </w:rPr>
-        <w:br/>
-      </w:r>
-      <w:r>
-        <w:rPr>
-          <w:rFonts w:ascii="Calibri" w:hAnsi="Calibri" w:cs="Calibri"/>
-          <w:sz w:val="22"/>
-          <w:szCs w:val="22"/>
-        </w:rPr>
-        <w:br/>
-        <w:t>The desired outcome of this report is to present results that could be used in further research to determine that if there are any biological factors that  increase the risk of suicide at a certain age by gender.</w:t>
-      </w:r>
-    </w:p>
-    <w:p>
-      <w:pPr>
-        <w:jc w:val="both"/>
-        <w:rPr>
-          <w:rFonts w:ascii="Calibri" w:hAnsi="Calibri" w:cs="Calibri"/>
-          <w:sz w:val="22"/>
-          <w:szCs w:val="22"/>
-        </w:rPr>
       </w:pPr>
     </w:p>
     <w:p>
@@ -2235,15 +1688,15 @@
           <w:szCs w:val="32"/>
         </w:rPr>
       </w:pPr>
-      <w:bookmarkStart w:id="4" w:name="_Toc57832564"/>
-      <w:bookmarkStart w:id="5" w:name="_Toc84718358"/>
+      <w:bookmarkStart w:id="4" w:name="_Toc84718358"/>
+      <w:bookmarkStart w:id="5" w:name="_Toc57832564"/>
       <w:r>
         <w:rPr>
           <w:rFonts w:asciiTheme="minorHAnsi" w:hAnsiTheme="minorHAnsi" w:cstheme="minorHAnsi"/>
         </w:rPr>
         <w:t>Related work</w:t>
       </w:r>
-      <w:bookmarkEnd w:id="5"/>
+      <w:bookmarkEnd w:id="4"/>
     </w:p>
     <w:p>
       <w:pPr>
@@ -2267,967 +1720,42 @@
     <w:p>
       <w:pPr>
         <w:jc w:val="both"/>
-        <w:rPr>
-          <w:rFonts w:asciiTheme="minorHAnsi" w:hAnsiTheme="minorHAnsi" w:cstheme="minorHAnsi"/>
-          <w:color w:val="000000"/>
-          <w:sz w:val="22"/>
-          <w:szCs w:val="22"/>
-          <w:shd w:val="clear" w:color="auto" w:fill="FFFFFF"/>
-        </w:rPr>
-      </w:pPr>
-      <w:r>
         <w:rPr>
           <w:rFonts w:asciiTheme="minorHAnsi" w:hAnsiTheme="minorHAnsi" w:cstheme="minorHAnsi"/>
           <w:sz w:val="22"/>
           <w:szCs w:val="22"/>
           <w:lang w:val="en-US"/>
         </w:rPr>
-        <w:t xml:space="preserve">There was a similar study that was carried out </w:t>
-      </w:r>
-      <w:r>
+      </w:pPr>
+    </w:p>
+    <w:p>
+      <w:pPr>
+        <w:jc w:val="both"/>
         <w:rPr>
           <w:rFonts w:asciiTheme="minorHAnsi" w:hAnsiTheme="minorHAnsi" w:cstheme="minorHAnsi"/>
           <w:sz w:val="22"/>
           <w:szCs w:val="22"/>
           <w:lang w:val="en-US"/>
         </w:rPr>
-        <w:t>by</w:t>
-      </w:r>
-      <w:r>
-        <w:rPr>
-          <w:rFonts w:asciiTheme="minorHAnsi" w:hAnsiTheme="minorHAnsi" w:cstheme="minorHAnsi"/>
-          <w:color w:val="000000"/>
-          <w:sz w:val="22"/>
-          <w:szCs w:val="22"/>
-          <w:shd w:val="clear" w:color="auto" w:fill="FFFFFF"/>
-        </w:rPr>
+      </w:pPr>
+    </w:p>
+    <w:p>
+      <w:pPr>
+        <w:pStyle w:val="Heading2"/>
+        <w:jc w:val="both"/>
+      </w:pPr>
+      <w:bookmarkStart w:id="7" w:name="_Toc84718360"/>
+      <w:r>
+        <w:t>Similarities and differences between this work and the existing works</w:t>
+      </w:r>
+      <w:bookmarkEnd w:id="7"/>
+      <w:r>
         <w:t xml:space="preserve"> </w:t>
       </w:r>
-      <w:hyperlink w:anchor="Richie2015" w:history="1">
-        <w:r>
-          <w:rPr>
-            <w:rStyle w:val="Hyperlink"/>
-            <w:rFonts w:asciiTheme="minorHAnsi" w:hAnsiTheme="minorHAnsi" w:cstheme="minorHAnsi"/>
-            <w:sz w:val="22"/>
-            <w:szCs w:val="22"/>
-          </w:rPr>
-          <w:t xml:space="preserve">(Ritchie et al., </w:t>
-        </w:r>
-        <w:r>
-          <w:rPr>
-            <w:rStyle w:val="Hyperlink"/>
-            <w:rFonts w:asciiTheme="minorHAnsi" w:hAnsiTheme="minorHAnsi" w:cstheme="minorHAnsi"/>
-            <w:sz w:val="22"/>
-            <w:szCs w:val="22"/>
-          </w:rPr>
-          <w:t>2</w:t>
-        </w:r>
-        <w:r>
-          <w:rPr>
-            <w:rStyle w:val="Hyperlink"/>
-            <w:rFonts w:asciiTheme="minorHAnsi" w:hAnsiTheme="minorHAnsi" w:cstheme="minorHAnsi"/>
-            <w:sz w:val="22"/>
-            <w:szCs w:val="22"/>
-          </w:rPr>
-          <w:t>015)</w:t>
-        </w:r>
-      </w:hyperlink>
-      <w:r>
-        <w:rPr>
-          <w:rFonts w:asciiTheme="minorHAnsi" w:hAnsiTheme="minorHAnsi" w:cstheme="minorHAnsi"/>
-          <w:color w:val="000000"/>
-          <w:sz w:val="22"/>
-          <w:szCs w:val="22"/>
-          <w:shd w:val="clear" w:color="auto" w:fill="FFFFFF"/>
-        </w:rPr>
-        <w:t xml:space="preserve"> in</w:t>
-      </w:r>
-      <w:r>
-        <w:rPr>
-          <w:rFonts w:asciiTheme="minorHAnsi" w:hAnsiTheme="minorHAnsi" w:cstheme="minorHAnsi"/>
-          <w:color w:val="000000"/>
-          <w:sz w:val="22"/>
-          <w:szCs w:val="22"/>
-          <w:shd w:val="clear" w:color="auto" w:fill="FFFFFF"/>
-        </w:rPr>
-        <w:t xml:space="preserve"> which they </w:t>
-      </w:r>
-      <w:r>
-        <w:rPr>
-          <w:rFonts w:asciiTheme="minorHAnsi" w:hAnsiTheme="minorHAnsi" w:cstheme="minorHAnsi"/>
-          <w:color w:val="000000"/>
-          <w:sz w:val="22"/>
-          <w:szCs w:val="22"/>
-          <w:shd w:val="clear" w:color="auto" w:fill="FFFFFF"/>
-        </w:rPr>
-        <w:t xml:space="preserve">also used </w:t>
-      </w:r>
-      <w:r>
-        <w:rPr>
-          <w:rFonts w:asciiTheme="minorHAnsi" w:hAnsiTheme="minorHAnsi" w:cstheme="minorHAnsi"/>
-          <w:color w:val="000000"/>
-          <w:sz w:val="22"/>
-          <w:szCs w:val="22"/>
-          <w:shd w:val="clear" w:color="auto" w:fill="FFFFFF"/>
-        </w:rPr>
-        <w:t>data set</w:t>
-      </w:r>
-      <w:r>
-        <w:rPr>
-          <w:rFonts w:asciiTheme="minorHAnsi" w:hAnsiTheme="minorHAnsi" w:cstheme="minorHAnsi"/>
-          <w:color w:val="000000"/>
-          <w:sz w:val="22"/>
-          <w:szCs w:val="22"/>
-          <w:shd w:val="clear" w:color="auto" w:fill="FFFFFF"/>
-        </w:rPr>
-        <w:t xml:space="preserve"> from the World Health organization to predict </w:t>
-      </w:r>
-      <w:r>
-        <w:rPr>
-          <w:rFonts w:asciiTheme="minorHAnsi" w:hAnsiTheme="minorHAnsi" w:cstheme="minorHAnsi"/>
-          <w:sz w:val="22"/>
-          <w:szCs w:val="22"/>
-          <w:shd w:val="clear" w:color="auto" w:fill="FAFAFA"/>
-        </w:rPr>
-        <w:t>suicide rates per 100,000 people overall and by age group and sex</w:t>
-      </w:r>
-      <w:r>
-        <w:rPr>
-          <w:rFonts w:asciiTheme="minorHAnsi" w:hAnsiTheme="minorHAnsi" w:cstheme="minorHAnsi"/>
-          <w:sz w:val="22"/>
-          <w:szCs w:val="22"/>
-          <w:shd w:val="clear" w:color="auto" w:fill="FFFFFF"/>
-        </w:rPr>
-        <w:t xml:space="preserve">. </w:t>
-      </w:r>
-      <w:r>
-        <w:rPr>
-          <w:rFonts w:asciiTheme="minorHAnsi" w:hAnsiTheme="minorHAnsi" w:cstheme="minorHAnsi"/>
-          <w:color w:val="000000"/>
-          <w:sz w:val="22"/>
-          <w:szCs w:val="22"/>
-          <w:shd w:val="clear" w:color="auto" w:fill="FFFFFF"/>
-        </w:rPr>
-        <w:t xml:space="preserve">A part of their research included suicide rates by age and suicide rates by gender. Their research showed that older people were more </w:t>
-      </w:r>
-      <w:r>
-        <w:rPr>
-          <w:rFonts w:asciiTheme="minorHAnsi" w:hAnsiTheme="minorHAnsi" w:cstheme="minorHAnsi"/>
-          <w:color w:val="000000"/>
-          <w:sz w:val="22"/>
-          <w:szCs w:val="22"/>
-          <w:shd w:val="clear" w:color="auto" w:fill="FFFFFF"/>
-        </w:rPr>
-        <w:t>likely</w:t>
-      </w:r>
-      <w:r>
-        <w:rPr>
-          <w:rFonts w:asciiTheme="minorHAnsi" w:hAnsiTheme="minorHAnsi" w:cstheme="minorHAnsi"/>
-          <w:color w:val="000000"/>
-          <w:sz w:val="22"/>
-          <w:szCs w:val="22"/>
-          <w:shd w:val="clear" w:color="auto" w:fill="FFFFFF"/>
-        </w:rPr>
-        <w:t xml:space="preserve"> to commit suicide then younger people. Their research also </w:t>
-      </w:r>
-      <w:r>
-        <w:rPr>
-          <w:rFonts w:asciiTheme="minorHAnsi" w:hAnsiTheme="minorHAnsi" w:cstheme="minorHAnsi"/>
-          <w:color w:val="000000"/>
-          <w:sz w:val="22"/>
-          <w:szCs w:val="22"/>
-          <w:shd w:val="clear" w:color="auto" w:fill="FFFFFF"/>
-        </w:rPr>
-        <w:t>concluded that men are more likely to commit suicide the</w:t>
-      </w:r>
-      <w:r>
-        <w:rPr>
-          <w:rFonts w:asciiTheme="minorHAnsi" w:hAnsiTheme="minorHAnsi" w:cstheme="minorHAnsi"/>
-          <w:color w:val="000000"/>
-          <w:sz w:val="22"/>
-          <w:szCs w:val="22"/>
-          <w:shd w:val="clear" w:color="auto" w:fill="FFFFFF"/>
-        </w:rPr>
-        <w:t>n</w:t>
-      </w:r>
-      <w:r>
-        <w:rPr>
-          <w:rFonts w:asciiTheme="minorHAnsi" w:hAnsiTheme="minorHAnsi" w:cstheme="minorHAnsi"/>
-          <w:color w:val="000000"/>
-          <w:sz w:val="22"/>
-          <w:szCs w:val="22"/>
-          <w:shd w:val="clear" w:color="auto" w:fill="FFFFFF"/>
-        </w:rPr>
-        <w:t xml:space="preserve"> women.</w:t>
-      </w:r>
-    </w:p>
-    <w:p>
-      <w:pPr>
-        <w:jc w:val="both"/>
-        <w:rPr>
-          <w:rFonts w:asciiTheme="minorHAnsi" w:hAnsiTheme="minorHAnsi" w:cstheme="minorHAnsi"/>
-          <w:color w:val="000000"/>
-          <w:sz w:val="22"/>
-          <w:szCs w:val="22"/>
-          <w:shd w:val="clear" w:color="auto" w:fill="FFFFFF"/>
-        </w:rPr>
-      </w:pPr>
-    </w:p>
-    <w:p>
-      <w:pPr>
-        <w:jc w:val="both"/>
-        <w:rPr>
-          <w:rFonts w:asciiTheme="minorHAnsi" w:hAnsiTheme="minorHAnsi" w:cstheme="minorHAnsi"/>
-          <w:sz w:val="22"/>
-          <w:szCs w:val="22"/>
-        </w:rPr>
-      </w:pPr>
-      <w:r>
-        <w:rPr>
-          <w:rFonts w:asciiTheme="minorHAnsi" w:hAnsiTheme="minorHAnsi" w:cstheme="minorHAnsi"/>
-          <w:sz w:val="22"/>
-          <w:szCs w:val="22"/>
-          <w:lang w:val="en-US"/>
-        </w:rPr>
-        <w:t>There are 9</w:t>
-      </w:r>
-      <w:r>
-        <w:rPr>
-          <w:rFonts w:asciiTheme="minorHAnsi" w:hAnsiTheme="minorHAnsi" w:cstheme="minorHAnsi"/>
-          <w:sz w:val="22"/>
-          <w:szCs w:val="22"/>
-          <w:lang w:val="en-US"/>
-        </w:rPr>
-        <w:t>4</w:t>
-      </w:r>
-      <w:r>
-        <w:rPr>
-          <w:rFonts w:asciiTheme="minorHAnsi" w:hAnsiTheme="minorHAnsi" w:cstheme="minorHAnsi"/>
-          <w:sz w:val="22"/>
-          <w:szCs w:val="22"/>
-          <w:lang w:val="en-US"/>
-        </w:rPr>
-        <w:t xml:space="preserve"> different works available on </w:t>
-      </w:r>
-      <w:r>
-        <w:rPr>
-          <w:rFonts w:asciiTheme="minorHAnsi" w:hAnsiTheme="minorHAnsi" w:cstheme="minorHAnsi"/>
-          <w:sz w:val="22"/>
-          <w:szCs w:val="22"/>
-          <w:lang w:val="en-US"/>
-        </w:rPr>
-        <w:t xml:space="preserve">the same </w:t>
-      </w:r>
-      <w:r>
-        <w:rPr>
-          <w:rFonts w:asciiTheme="minorHAnsi" w:hAnsiTheme="minorHAnsi" w:cstheme="minorHAnsi"/>
-          <w:sz w:val="22"/>
-          <w:szCs w:val="22"/>
-          <w:lang w:val="en-US"/>
-        </w:rPr>
-        <w:t>Kaggle</w:t>
-      </w:r>
-      <w:hyperlink w:anchor="szamil2018" w:history="1">
-        <w:r>
-          <w:rPr>
-            <w:rFonts w:asciiTheme="minorHAnsi" w:hAnsiTheme="minorHAnsi" w:cstheme="minorHAnsi"/>
-            <w:sz w:val="22"/>
-            <w:szCs w:val="22"/>
-          </w:rPr>
-          <w:t xml:space="preserve"> </w:t>
-        </w:r>
-        <w:r>
-          <w:rPr>
-            <w:rFonts w:asciiTheme="minorHAnsi" w:hAnsiTheme="minorHAnsi" w:cstheme="minorHAnsi"/>
-            <w:sz w:val="22"/>
-            <w:szCs w:val="22"/>
-          </w:rPr>
-          <w:t>dataset</w:t>
-        </w:r>
-        <w:r>
-          <w:rPr>
-            <w:rStyle w:val="Hyperlink"/>
-            <w:rFonts w:asciiTheme="minorHAnsi" w:hAnsiTheme="minorHAnsi" w:cstheme="minorHAnsi"/>
-            <w:color w:val="000000" w:themeColor="text1"/>
-            <w:sz w:val="22"/>
-            <w:szCs w:val="22"/>
-            <w:u w:val="none"/>
-          </w:rPr>
-          <w:t xml:space="preserve"> </w:t>
-        </w:r>
-        <w:r>
-          <w:rPr>
-            <w:rFonts w:asciiTheme="minorHAnsi" w:hAnsiTheme="minorHAnsi" w:cstheme="minorHAnsi"/>
-            <w:sz w:val="22"/>
-            <w:szCs w:val="22"/>
-          </w:rPr>
-          <w:t>(</w:t>
-        </w:r>
-        <w:proofErr w:type="spellStart"/>
-        <w:r>
-          <w:rPr>
-            <w:rFonts w:asciiTheme="minorHAnsi" w:hAnsiTheme="minorHAnsi" w:cstheme="minorHAnsi"/>
-            <w:sz w:val="22"/>
-            <w:szCs w:val="22"/>
-          </w:rPr>
-          <w:t>Szam</w:t>
-        </w:r>
-        <w:r>
-          <w:rPr>
-            <w:rFonts w:asciiTheme="minorHAnsi" w:hAnsiTheme="minorHAnsi" w:cstheme="minorHAnsi"/>
-            <w:sz w:val="22"/>
-            <w:szCs w:val="22"/>
-          </w:rPr>
-          <w:t>i</w:t>
-        </w:r>
-        <w:r>
-          <w:rPr>
-            <w:rFonts w:asciiTheme="minorHAnsi" w:hAnsiTheme="minorHAnsi" w:cstheme="minorHAnsi"/>
-            <w:sz w:val="22"/>
-            <w:szCs w:val="22"/>
-          </w:rPr>
-          <w:t>l</w:t>
-        </w:r>
-        <w:proofErr w:type="spellEnd"/>
-        <w:r>
-          <w:rPr>
-            <w:rFonts w:asciiTheme="minorHAnsi" w:hAnsiTheme="minorHAnsi" w:cstheme="minorHAnsi"/>
-            <w:sz w:val="22"/>
-            <w:szCs w:val="22"/>
-          </w:rPr>
-          <w:t>, 2018)</w:t>
-        </w:r>
-      </w:hyperlink>
-      <w:r>
-        <w:rPr>
-          <w:rFonts w:asciiTheme="minorHAnsi" w:hAnsiTheme="minorHAnsi" w:cstheme="minorHAnsi"/>
-          <w:sz w:val="22"/>
-          <w:szCs w:val="22"/>
-          <w:lang w:val="en-US"/>
-        </w:rPr>
-        <w:t xml:space="preserve">. </w:t>
-      </w:r>
-      <w:r>
-        <w:rPr>
-          <w:rFonts w:asciiTheme="minorHAnsi" w:hAnsiTheme="minorHAnsi" w:cstheme="minorHAnsi"/>
-          <w:sz w:val="22"/>
-          <w:szCs w:val="22"/>
-        </w:rPr>
-        <w:t>The user</w:t>
-      </w:r>
-      <w:r>
-        <w:rPr>
-          <w:rFonts w:asciiTheme="minorHAnsi" w:hAnsiTheme="minorHAnsi" w:cstheme="minorHAnsi"/>
-          <w:sz w:val="22"/>
-          <w:szCs w:val="22"/>
-        </w:rPr>
-        <w:t>s</w:t>
-      </w:r>
-      <w:r>
-        <w:rPr>
-          <w:rFonts w:asciiTheme="minorHAnsi" w:hAnsiTheme="minorHAnsi" w:cstheme="minorHAnsi"/>
-          <w:sz w:val="22"/>
-          <w:szCs w:val="22"/>
-        </w:rPr>
-        <w:t xml:space="preserve"> AAKAR MUTHA</w:t>
-      </w:r>
-      <w:r>
-        <w:rPr>
-          <w:rFonts w:asciiTheme="minorHAnsi" w:hAnsiTheme="minorHAnsi" w:cstheme="minorHAnsi"/>
-          <w:sz w:val="22"/>
-          <w:szCs w:val="22"/>
-        </w:rPr>
-        <w:t xml:space="preserve"> </w:t>
-      </w:r>
-      <w:hyperlink w:anchor="Muta2020" w:history="1">
-        <w:r>
-          <w:rPr>
-            <w:rStyle w:val="Hyperlink"/>
-            <w:rFonts w:asciiTheme="minorHAnsi" w:hAnsiTheme="minorHAnsi" w:cstheme="minorHAnsi"/>
-            <w:sz w:val="22"/>
-            <w:szCs w:val="22"/>
-          </w:rPr>
-          <w:t>(MUTHA, 2020)</w:t>
-        </w:r>
-      </w:hyperlink>
-      <w:r>
-        <w:rPr>
-          <w:rFonts w:asciiTheme="minorHAnsi" w:hAnsiTheme="minorHAnsi" w:cstheme="minorHAnsi"/>
-          <w:sz w:val="22"/>
-          <w:szCs w:val="22"/>
-        </w:rPr>
-        <w:t xml:space="preserve"> Adeline </w:t>
-      </w:r>
-      <w:hyperlink w:anchor="Adeline2020" w:history="1">
-        <w:r>
-          <w:rPr>
-            <w:rStyle w:val="Hyperlink"/>
-            <w:rFonts w:asciiTheme="minorHAnsi" w:hAnsiTheme="minorHAnsi" w:cstheme="minorHAnsi"/>
-            <w:sz w:val="22"/>
-            <w:szCs w:val="22"/>
-          </w:rPr>
-          <w:t>(Adeline, 2020)</w:t>
-        </w:r>
-      </w:hyperlink>
-      <w:r>
-        <w:rPr>
-          <w:rFonts w:asciiTheme="minorHAnsi" w:hAnsiTheme="minorHAnsi" w:cstheme="minorHAnsi"/>
-          <w:sz w:val="22"/>
-          <w:szCs w:val="22"/>
-        </w:rPr>
-        <w:t xml:space="preserve"> </w:t>
-      </w:r>
-      <w:r>
-        <w:rPr>
-          <w:rFonts w:asciiTheme="minorHAnsi" w:hAnsiTheme="minorHAnsi" w:cstheme="minorHAnsi"/>
-          <w:sz w:val="22"/>
-          <w:szCs w:val="22"/>
-        </w:rPr>
-        <w:t xml:space="preserve">and others have conducted research using the mentioned dataset </w:t>
-      </w:r>
-      <w:hyperlink w:anchor="szamil2018" w:history="1">
-        <w:r>
-          <w:rPr>
-            <w:rStyle w:val="Hyperlink"/>
-            <w:rFonts w:asciiTheme="minorHAnsi" w:hAnsiTheme="minorHAnsi" w:cstheme="minorHAnsi"/>
-            <w:sz w:val="22"/>
-            <w:szCs w:val="22"/>
-          </w:rPr>
-          <w:t>(</w:t>
-        </w:r>
-        <w:proofErr w:type="spellStart"/>
-        <w:r>
-          <w:rPr>
-            <w:rStyle w:val="Hyperlink"/>
-            <w:rFonts w:asciiTheme="minorHAnsi" w:hAnsiTheme="minorHAnsi" w:cstheme="minorHAnsi"/>
-            <w:sz w:val="22"/>
-            <w:szCs w:val="22"/>
-          </w:rPr>
-          <w:t>Szamil</w:t>
-        </w:r>
-        <w:proofErr w:type="spellEnd"/>
-        <w:r>
-          <w:rPr>
-            <w:rStyle w:val="Hyperlink"/>
-            <w:rFonts w:asciiTheme="minorHAnsi" w:hAnsiTheme="minorHAnsi" w:cstheme="minorHAnsi"/>
-            <w:sz w:val="22"/>
-            <w:szCs w:val="22"/>
-          </w:rPr>
-          <w:t>, 2018)</w:t>
-        </w:r>
-      </w:hyperlink>
-      <w:r>
-        <w:rPr>
-          <w:rFonts w:asciiTheme="minorHAnsi" w:hAnsiTheme="minorHAnsi" w:cstheme="minorHAnsi"/>
-          <w:sz w:val="22"/>
-          <w:szCs w:val="22"/>
-        </w:rPr>
-        <w:t xml:space="preserve"> but the focused data in their research was different to the focal data of this research. The most similar research to this project was done by the Kaggle  users </w:t>
-      </w:r>
-      <w:hyperlink w:anchor="Eralp2018" w:history="1">
-        <w:r>
-          <w:rPr>
-            <w:rStyle w:val="Hyperlink"/>
-            <w:rFonts w:asciiTheme="minorHAnsi" w:hAnsiTheme="minorHAnsi" w:cstheme="minorHAnsi"/>
-            <w:sz w:val="22"/>
-            <w:szCs w:val="22"/>
-          </w:rPr>
-          <w:t>(</w:t>
-        </w:r>
-        <w:proofErr w:type="spellStart"/>
-        <w:r>
-          <w:rPr>
-            <w:rStyle w:val="Hyperlink"/>
-            <w:rFonts w:asciiTheme="minorHAnsi" w:hAnsiTheme="minorHAnsi" w:cstheme="minorHAnsi"/>
-            <w:sz w:val="22"/>
-            <w:szCs w:val="22"/>
-          </w:rPr>
-          <w:t>Eralp</w:t>
-        </w:r>
-        <w:proofErr w:type="spellEnd"/>
-        <w:r>
-          <w:rPr>
-            <w:rStyle w:val="Hyperlink"/>
-            <w:rFonts w:asciiTheme="minorHAnsi" w:hAnsiTheme="minorHAnsi" w:cstheme="minorHAnsi"/>
-            <w:sz w:val="22"/>
-            <w:szCs w:val="22"/>
-          </w:rPr>
-          <w:t>, 2018)</w:t>
-        </w:r>
-      </w:hyperlink>
-      <w:r>
-        <w:rPr>
-          <w:rFonts w:asciiTheme="minorHAnsi" w:hAnsiTheme="minorHAnsi" w:cstheme="minorHAnsi"/>
-          <w:sz w:val="22"/>
-          <w:szCs w:val="22"/>
-        </w:rPr>
-        <w:t xml:space="preserve"> and </w:t>
-      </w:r>
-      <w:hyperlink w:anchor="Philavong2018" w:history="1">
-        <w:r>
-          <w:rPr>
-            <w:rStyle w:val="Hyperlink"/>
-            <w:rFonts w:asciiTheme="minorHAnsi" w:hAnsiTheme="minorHAnsi" w:cstheme="minorHAnsi"/>
-            <w:sz w:val="22"/>
-            <w:szCs w:val="22"/>
-          </w:rPr>
-          <w:t>(PHILAVONG, 2018)</w:t>
-        </w:r>
-      </w:hyperlink>
-      <w:r>
-        <w:rPr>
-          <w:rFonts w:asciiTheme="minorHAnsi" w:hAnsiTheme="minorHAnsi" w:cstheme="minorHAnsi"/>
-          <w:sz w:val="22"/>
-          <w:szCs w:val="22"/>
-        </w:rPr>
-        <w:t xml:space="preserve">. </w:t>
-      </w:r>
-    </w:p>
-    <w:p>
-      <w:pPr>
-        <w:jc w:val="both"/>
-        <w:rPr>
-          <w:rFonts w:asciiTheme="minorHAnsi" w:hAnsiTheme="minorHAnsi" w:cstheme="minorHAnsi"/>
-          <w:sz w:val="22"/>
-          <w:szCs w:val="22"/>
-          <w:lang w:val="en-US"/>
-        </w:rPr>
-      </w:pPr>
-    </w:p>
-    <w:p>
-      <w:pPr>
-        <w:jc w:val="both"/>
-        <w:rPr>
-          <w:rFonts w:asciiTheme="minorHAnsi" w:hAnsiTheme="minorHAnsi" w:cstheme="minorHAnsi"/>
-          <w:sz w:val="22"/>
-          <w:szCs w:val="22"/>
-          <w:lang w:val="en-US"/>
-        </w:rPr>
-      </w:pPr>
-    </w:p>
-    <w:p>
-      <w:pPr>
-        <w:pStyle w:val="Heading2"/>
-        <w:jc w:val="both"/>
-      </w:pPr>
-      <w:bookmarkStart w:id="7" w:name="_Toc84718360"/>
-      <w:r>
-        <w:t>Similarities and differences between this work and the existing works</w:t>
-      </w:r>
-      <w:bookmarkEnd w:id="7"/>
-      <w:r>
-        <w:t xml:space="preserve"> </w:t>
-      </w:r>
-    </w:p>
-    <w:p>
-      <w:pPr>
-        <w:jc w:val="both"/>
-        <w:rPr>
-          <w:rFonts w:asciiTheme="minorHAnsi" w:hAnsiTheme="minorHAnsi" w:cstheme="minorHAnsi"/>
-          <w:sz w:val="22"/>
-          <w:szCs w:val="22"/>
-        </w:rPr>
-      </w:pPr>
-      <w:hyperlink w:anchor="Eralp2018" w:history="1">
-        <w:r>
-          <w:rPr>
-            <w:rStyle w:val="Hyperlink"/>
-            <w:rFonts w:asciiTheme="minorHAnsi" w:hAnsiTheme="minorHAnsi" w:cstheme="minorHAnsi"/>
-            <w:sz w:val="22"/>
-            <w:szCs w:val="22"/>
-          </w:rPr>
-          <w:t>(</w:t>
-        </w:r>
-        <w:proofErr w:type="spellStart"/>
-        <w:r>
-          <w:rPr>
-            <w:rStyle w:val="Hyperlink"/>
-            <w:rFonts w:asciiTheme="minorHAnsi" w:hAnsiTheme="minorHAnsi" w:cstheme="minorHAnsi"/>
-            <w:sz w:val="22"/>
-            <w:szCs w:val="22"/>
-          </w:rPr>
-          <w:t>Eralp</w:t>
-        </w:r>
-        <w:proofErr w:type="spellEnd"/>
-        <w:r>
-          <w:rPr>
-            <w:rStyle w:val="Hyperlink"/>
-            <w:rFonts w:asciiTheme="minorHAnsi" w:hAnsiTheme="minorHAnsi" w:cstheme="minorHAnsi"/>
-            <w:sz w:val="22"/>
-            <w:szCs w:val="22"/>
-          </w:rPr>
-          <w:t>, 2018)</w:t>
-        </w:r>
-      </w:hyperlink>
-      <w:r>
-        <w:rPr>
-          <w:rFonts w:asciiTheme="minorHAnsi" w:hAnsiTheme="minorHAnsi" w:cstheme="minorHAnsi"/>
-          <w:sz w:val="22"/>
-          <w:szCs w:val="22"/>
-        </w:rPr>
-        <w:t xml:space="preserve"> perform their research using a regression model.</w:t>
-      </w:r>
-      <w:r>
-        <w:rPr>
-          <w:rFonts w:asciiTheme="minorHAnsi" w:hAnsiTheme="minorHAnsi" w:cstheme="minorHAnsi"/>
-          <w:sz w:val="22"/>
-          <w:szCs w:val="22"/>
-        </w:rPr>
-        <w:t xml:space="preserve"> Their work was only done on data from one country, and they included an age column to determine if the rate of suicide was increasing or decreasing with respect to time. </w:t>
-      </w:r>
-      <w:hyperlink w:anchor="Philavong2018" w:history="1">
-        <w:r>
-          <w:rPr>
-            <w:rStyle w:val="Hyperlink"/>
-            <w:rFonts w:asciiTheme="minorHAnsi" w:hAnsiTheme="minorHAnsi" w:cstheme="minorHAnsi"/>
-            <w:sz w:val="22"/>
-            <w:szCs w:val="22"/>
-          </w:rPr>
-          <w:t>(PHILAVONG, 2018)</w:t>
-        </w:r>
-      </w:hyperlink>
-      <w:r>
-        <w:rPr>
-          <w:rFonts w:asciiTheme="minorHAnsi" w:hAnsiTheme="minorHAnsi" w:cstheme="minorHAnsi"/>
-          <w:sz w:val="22"/>
-          <w:szCs w:val="22"/>
-        </w:rPr>
-        <w:t xml:space="preserve"> </w:t>
-      </w:r>
-      <w:r>
-        <w:rPr>
-          <w:rFonts w:asciiTheme="minorHAnsi" w:hAnsiTheme="minorHAnsi" w:cstheme="minorHAnsi"/>
-          <w:sz w:val="22"/>
-          <w:szCs w:val="22"/>
-        </w:rPr>
-        <w:t xml:space="preserve">checks different age ranges to check that if the mentioned age range  can affect a person into committing suicide. They </w:t>
-      </w:r>
-      <w:r>
-        <w:rPr>
-          <w:rFonts w:asciiTheme="minorHAnsi" w:hAnsiTheme="minorHAnsi" w:cstheme="minorHAnsi"/>
-          <w:sz w:val="22"/>
-          <w:szCs w:val="22"/>
-        </w:rPr>
-        <w:t xml:space="preserve">check the validity of their model using </w:t>
-      </w:r>
-      <w:r>
-        <w:rPr>
-          <w:rFonts w:asciiTheme="minorHAnsi" w:hAnsiTheme="minorHAnsi" w:cstheme="minorHAnsi"/>
-          <w:color w:val="202124"/>
-          <w:sz w:val="22"/>
-          <w:szCs w:val="22"/>
-          <w:shd w:val="clear" w:color="auto" w:fill="FFFFFF"/>
-        </w:rPr>
-        <w:t>statistical</w:t>
-      </w:r>
-      <w:r>
-        <w:rPr>
-          <w:rFonts w:asciiTheme="minorHAnsi" w:hAnsiTheme="minorHAnsi" w:cstheme="minorHAnsi"/>
-          <w:sz w:val="22"/>
-          <w:szCs w:val="22"/>
-        </w:rPr>
-        <w:t xml:space="preserve"> techniques</w:t>
-      </w:r>
-      <w:r>
-        <w:rPr>
-          <w:rFonts w:asciiTheme="minorHAnsi" w:hAnsiTheme="minorHAnsi" w:cstheme="minorHAnsi"/>
-          <w:sz w:val="22"/>
-          <w:szCs w:val="22"/>
-        </w:rPr>
-        <w:t xml:space="preserve"> other than regression models</w:t>
-      </w:r>
-      <w:r>
-        <w:rPr>
-          <w:rFonts w:asciiTheme="minorHAnsi" w:hAnsiTheme="minorHAnsi" w:cstheme="minorHAnsi"/>
-          <w:sz w:val="22"/>
-          <w:szCs w:val="22"/>
-        </w:rPr>
-        <w:t>.</w:t>
-      </w:r>
-    </w:p>
-    <w:p>
-      <w:pPr>
-        <w:jc w:val="both"/>
-        <w:rPr>
-          <w:rFonts w:asciiTheme="minorHAnsi" w:hAnsiTheme="minorHAnsi" w:cstheme="minorHAnsi"/>
-          <w:sz w:val="22"/>
-          <w:szCs w:val="22"/>
-        </w:rPr>
-      </w:pPr>
-    </w:p>
-    <w:p>
-      <w:pPr>
-        <w:jc w:val="both"/>
-        <w:rPr>
-          <w:rFonts w:asciiTheme="minorHAnsi" w:hAnsiTheme="minorHAnsi" w:cstheme="minorHAnsi"/>
-          <w:sz w:val="22"/>
-          <w:szCs w:val="22"/>
-        </w:rPr>
-      </w:pPr>
-      <w:hyperlink w:anchor="Richie2015" w:history="1">
-        <w:r>
-          <w:rPr>
-            <w:rStyle w:val="Hyperlink"/>
-            <w:rFonts w:asciiTheme="minorHAnsi" w:hAnsiTheme="minorHAnsi" w:cstheme="minorHAnsi"/>
-            <w:sz w:val="22"/>
-            <w:szCs w:val="22"/>
-          </w:rPr>
-          <w:t>(Ritchie et al., 2015)</w:t>
-        </w:r>
-      </w:hyperlink>
-      <w:r>
-        <w:rPr>
-          <w:rFonts w:asciiTheme="minorHAnsi" w:hAnsiTheme="minorHAnsi" w:cstheme="minorHAnsi"/>
-          <w:sz w:val="22"/>
-          <w:szCs w:val="22"/>
-        </w:rPr>
-        <w:t xml:space="preserve"> has a far more comprehensive study them the two mentioned earlier but a part of their analysis does focus on age, gender, suicide, and their interrelationship but this study also focuses on  that is the rate of suicide </w:t>
-      </w:r>
-      <w:r>
-        <w:rPr>
-          <w:rFonts w:asciiTheme="minorHAnsi" w:hAnsiTheme="minorHAnsi" w:cstheme="minorHAnsi"/>
-          <w:sz w:val="22"/>
-          <w:szCs w:val="22"/>
-        </w:rPr>
-        <w:t>was increasing or decreasing with respect to time.</w:t>
-      </w:r>
-    </w:p>
-    <w:p>
-      <w:pPr>
-        <w:jc w:val="both"/>
-        <w:rPr>
-          <w:rFonts w:asciiTheme="minorHAnsi" w:hAnsiTheme="minorHAnsi" w:cstheme="minorHAnsi"/>
-          <w:sz w:val="22"/>
-          <w:szCs w:val="22"/>
-        </w:rPr>
-      </w:pPr>
-    </w:p>
-    <w:p>
-      <w:pPr>
-        <w:jc w:val="both"/>
-        <w:rPr>
-          <w:rFonts w:asciiTheme="minorHAnsi" w:hAnsiTheme="minorHAnsi" w:cstheme="minorHAnsi"/>
-          <w:sz w:val="22"/>
-          <w:szCs w:val="22"/>
-        </w:rPr>
-      </w:pPr>
-      <w:r>
-        <w:rPr>
-          <w:rFonts w:asciiTheme="minorHAnsi" w:hAnsiTheme="minorHAnsi" w:cstheme="minorHAnsi"/>
-          <w:sz w:val="22"/>
-          <w:szCs w:val="22"/>
-        </w:rPr>
-        <w:t xml:space="preserve">This project will only focus on two related things which are likelihood of  suicide by age and gender and </w:t>
-      </w:r>
-      <w:r>
-        <w:rPr>
-          <w:rFonts w:asciiTheme="minorHAnsi" w:hAnsiTheme="minorHAnsi" w:cstheme="minorHAnsi"/>
-          <w:sz w:val="22"/>
-          <w:szCs w:val="22"/>
-        </w:rPr>
-        <w:t>the rate of suicide by age and gender</w:t>
-      </w:r>
-      <w:r>
-        <w:rPr>
-          <w:rFonts w:asciiTheme="minorHAnsi" w:hAnsiTheme="minorHAnsi" w:cstheme="minorHAnsi"/>
-          <w:sz w:val="22"/>
-          <w:szCs w:val="22"/>
-        </w:rPr>
-        <w:t xml:space="preserve"> in each corresponding population. </w:t>
-      </w:r>
-      <w:r>
-        <w:rPr>
-          <w:rFonts w:asciiTheme="minorHAnsi" w:hAnsiTheme="minorHAnsi" w:cstheme="minorHAnsi"/>
-          <w:sz w:val="22"/>
-          <w:szCs w:val="22"/>
-        </w:rPr>
-        <w:t xml:space="preserve">The similarities this project has with the mentioned projects is the affect of age and gender on suicide. This project is most </w:t>
-      </w:r>
-      <w:r>
-        <w:rPr>
-          <w:rFonts w:asciiTheme="minorHAnsi" w:hAnsiTheme="minorHAnsi" w:cstheme="minorHAnsi"/>
-          <w:sz w:val="22"/>
-          <w:szCs w:val="22"/>
-        </w:rPr>
-        <w:t>like</w:t>
-      </w:r>
-      <w:r>
-        <w:rPr>
-          <w:rFonts w:asciiTheme="minorHAnsi" w:hAnsiTheme="minorHAnsi" w:cstheme="minorHAnsi"/>
-          <w:sz w:val="22"/>
-          <w:szCs w:val="22"/>
-        </w:rPr>
-        <w:t xml:space="preserve"> the project by </w:t>
-      </w:r>
-      <w:hyperlink w:anchor="Philavong2018" w:history="1">
-        <w:r>
-          <w:rPr>
-            <w:rStyle w:val="Hyperlink"/>
-            <w:rFonts w:asciiTheme="minorHAnsi" w:hAnsiTheme="minorHAnsi" w:cstheme="minorHAnsi"/>
-            <w:sz w:val="22"/>
-            <w:szCs w:val="22"/>
-          </w:rPr>
-          <w:t>(PHILAVONG, 2018)</w:t>
-        </w:r>
-      </w:hyperlink>
-      <w:r>
-        <w:rPr>
-          <w:rFonts w:asciiTheme="minorHAnsi" w:hAnsiTheme="minorHAnsi" w:cstheme="minorHAnsi"/>
-          <w:sz w:val="22"/>
-          <w:szCs w:val="22"/>
-        </w:rPr>
-        <w:t xml:space="preserve"> but it will use data filtering and pre-processing techniques which were not used by </w:t>
-      </w:r>
-      <w:hyperlink w:anchor="Philavong2018" w:history="1">
-        <w:r>
-          <w:rPr>
-            <w:rStyle w:val="Hyperlink"/>
-            <w:rFonts w:asciiTheme="minorHAnsi" w:hAnsiTheme="minorHAnsi" w:cstheme="minorHAnsi"/>
-            <w:sz w:val="22"/>
-            <w:szCs w:val="22"/>
-          </w:rPr>
-          <w:t>(PHILAVONG, 2018)</w:t>
-        </w:r>
-      </w:hyperlink>
-      <w:r>
-        <w:rPr>
-          <w:rFonts w:asciiTheme="minorHAnsi" w:hAnsiTheme="minorHAnsi" w:cstheme="minorHAnsi"/>
-          <w:sz w:val="22"/>
-          <w:szCs w:val="22"/>
-        </w:rPr>
-        <w:t xml:space="preserve">. This project is different from all mentioned projects as it uses classification </w:t>
-      </w:r>
-      <w:r>
-        <w:rPr>
-          <w:rFonts w:asciiTheme="minorHAnsi" w:hAnsiTheme="minorHAnsi" w:cstheme="minorHAnsi"/>
-          <w:sz w:val="22"/>
-          <w:szCs w:val="22"/>
-        </w:rPr>
-        <w:t xml:space="preserve">Models which are not used in any of the mentioned projects. In that sense it is most </w:t>
-      </w:r>
-      <w:proofErr w:type="gramStart"/>
-      <w:r>
-        <w:rPr>
-          <w:rFonts w:asciiTheme="minorHAnsi" w:hAnsiTheme="minorHAnsi" w:cstheme="minorHAnsi"/>
-          <w:sz w:val="22"/>
-          <w:szCs w:val="22"/>
-        </w:rPr>
-        <w:t>similar to</w:t>
-      </w:r>
-      <w:proofErr w:type="gramEnd"/>
-      <w:r>
-        <w:rPr>
-          <w:rFonts w:asciiTheme="minorHAnsi" w:hAnsiTheme="minorHAnsi" w:cstheme="minorHAnsi"/>
-          <w:sz w:val="22"/>
-          <w:szCs w:val="22"/>
-        </w:rPr>
-        <w:t xml:space="preserve"> </w:t>
-      </w:r>
-      <w:hyperlink w:anchor="Adeline2020" w:history="1">
-        <w:r>
-          <w:rPr>
-            <w:rStyle w:val="Hyperlink"/>
-            <w:rFonts w:asciiTheme="minorHAnsi" w:hAnsiTheme="minorHAnsi" w:cstheme="minorHAnsi"/>
-            <w:sz w:val="22"/>
-            <w:szCs w:val="22"/>
-          </w:rPr>
-          <w:t>(Adeline, 2020)</w:t>
-        </w:r>
-      </w:hyperlink>
-      <w:r>
-        <w:rPr>
-          <w:rFonts w:asciiTheme="minorHAnsi" w:hAnsiTheme="minorHAnsi" w:cstheme="minorHAnsi"/>
-          <w:sz w:val="22"/>
-          <w:szCs w:val="22"/>
-        </w:rPr>
-        <w:t xml:space="preserve"> </w:t>
-      </w:r>
-      <w:r>
-        <w:rPr>
-          <w:rFonts w:asciiTheme="minorHAnsi" w:hAnsiTheme="minorHAnsi" w:cstheme="minorHAnsi"/>
-          <w:sz w:val="22"/>
-          <w:szCs w:val="22"/>
-        </w:rPr>
-        <w:t xml:space="preserve">work </w:t>
-      </w:r>
-      <w:r>
-        <w:rPr>
-          <w:rFonts w:asciiTheme="minorHAnsi" w:hAnsiTheme="minorHAnsi" w:cstheme="minorHAnsi"/>
-          <w:sz w:val="22"/>
-          <w:szCs w:val="22"/>
-        </w:rPr>
-        <w:t>wh</w:t>
-      </w:r>
-      <w:r>
-        <w:rPr>
-          <w:rFonts w:asciiTheme="minorHAnsi" w:hAnsiTheme="minorHAnsi" w:cstheme="minorHAnsi"/>
-          <w:sz w:val="22"/>
-          <w:szCs w:val="22"/>
-        </w:rPr>
-        <w:t xml:space="preserve">ich </w:t>
-      </w:r>
-      <w:r>
-        <w:rPr>
-          <w:rFonts w:asciiTheme="minorHAnsi" w:hAnsiTheme="minorHAnsi" w:cstheme="minorHAnsi"/>
-          <w:sz w:val="22"/>
-          <w:szCs w:val="22"/>
-        </w:rPr>
-        <w:t xml:space="preserve">also uses classical modelling using the same dataset </w:t>
-      </w:r>
-      <w:hyperlink w:anchor="szamil2018" w:history="1">
-        <w:r>
-          <w:rPr>
-            <w:rStyle w:val="Hyperlink"/>
-            <w:rFonts w:asciiTheme="minorHAnsi" w:hAnsiTheme="minorHAnsi" w:cstheme="minorHAnsi"/>
-            <w:sz w:val="22"/>
-            <w:szCs w:val="22"/>
-          </w:rPr>
-          <w:t>(</w:t>
-        </w:r>
-        <w:proofErr w:type="spellStart"/>
-        <w:r>
-          <w:rPr>
-            <w:rStyle w:val="Hyperlink"/>
-            <w:rFonts w:asciiTheme="minorHAnsi" w:hAnsiTheme="minorHAnsi" w:cstheme="minorHAnsi"/>
-            <w:sz w:val="22"/>
-            <w:szCs w:val="22"/>
-          </w:rPr>
-          <w:t>Szamil</w:t>
-        </w:r>
-        <w:proofErr w:type="spellEnd"/>
-        <w:r>
-          <w:rPr>
-            <w:rStyle w:val="Hyperlink"/>
-            <w:rFonts w:asciiTheme="minorHAnsi" w:hAnsiTheme="minorHAnsi" w:cstheme="minorHAnsi"/>
-            <w:sz w:val="22"/>
-            <w:szCs w:val="22"/>
-          </w:rPr>
-          <w:t>, 2018)</w:t>
-        </w:r>
-      </w:hyperlink>
-      <w:r>
-        <w:rPr>
-          <w:rFonts w:asciiTheme="minorHAnsi" w:hAnsiTheme="minorHAnsi" w:cstheme="minorHAnsi"/>
-          <w:sz w:val="22"/>
-          <w:szCs w:val="22"/>
-        </w:rPr>
-        <w:t xml:space="preserve"> but their analysis is</w:t>
-      </w:r>
-      <w:r>
-        <w:rPr>
-          <w:rFonts w:asciiTheme="minorHAnsi" w:hAnsiTheme="minorHAnsi" w:cstheme="minorHAnsi"/>
-          <w:sz w:val="22"/>
-          <w:szCs w:val="22"/>
-        </w:rPr>
-        <w:t xml:space="preserve"> entirely on suicide in relation to population</w:t>
-      </w:r>
-      <w:r>
-        <w:rPr>
-          <w:rFonts w:asciiTheme="minorHAnsi" w:hAnsiTheme="minorHAnsi" w:cstheme="minorHAnsi"/>
-          <w:sz w:val="22"/>
-          <w:szCs w:val="22"/>
-        </w:rPr>
-        <w:t>.</w:t>
+    </w:p>
+    <w:p>
+      <w:r>
+        <w:br w:type="page"/>
       </w:r>
     </w:p>
     <w:p>
@@ -3246,7 +1774,7 @@
         <w:lastRenderedPageBreak/>
         <w:t>Dataset</w:t>
       </w:r>
-      <w:bookmarkEnd w:id="4"/>
+      <w:bookmarkEnd w:id="5"/>
       <w:bookmarkEnd w:id="8"/>
     </w:p>
     <w:p>
@@ -3256,129 +1784,6 @@
           <w:rFonts w:asciiTheme="minorHAnsi" w:hAnsiTheme="minorHAnsi" w:cstheme="minorHAnsi"/>
         </w:rPr>
       </w:pPr>
-    </w:p>
-    <w:p>
-      <w:pPr>
-        <w:pStyle w:val="Caption"/>
-        <w:jc w:val="both"/>
-        <w:rPr>
-          <w:rFonts w:asciiTheme="minorHAnsi" w:hAnsiTheme="minorHAnsi" w:cstheme="minorHAnsi"/>
-          <w:i w:val="0"/>
-          <w:iCs w:val="0"/>
-          <w:color w:val="000000" w:themeColor="text1"/>
-          <w:sz w:val="22"/>
-          <w:szCs w:val="22"/>
-        </w:rPr>
-      </w:pPr>
-      <w:r>
-        <w:rPr>
-          <w:rFonts w:asciiTheme="minorHAnsi" w:hAnsiTheme="minorHAnsi" w:cstheme="minorHAnsi"/>
-          <w:i w:val="0"/>
-          <w:iCs w:val="0"/>
-          <w:color w:val="24292E"/>
-          <w:sz w:val="22"/>
-          <w:szCs w:val="22"/>
-          <w:shd w:val="clear" w:color="auto" w:fill="FFFFFF"/>
-        </w:rPr>
-        <w:t xml:space="preserve">The dataset used in this project has been taken from Kaggle from the </w:t>
-      </w:r>
-      <w:r>
-        <w:rPr>
-          <w:rFonts w:asciiTheme="minorHAnsi" w:hAnsiTheme="minorHAnsi" w:cstheme="minorHAnsi"/>
-          <w:i w:val="0"/>
-          <w:iCs w:val="0"/>
-          <w:color w:val="auto"/>
-          <w:sz w:val="22"/>
-          <w:szCs w:val="22"/>
-          <w:shd w:val="clear" w:color="auto" w:fill="FFFFFF"/>
-        </w:rPr>
-        <w:t xml:space="preserve">user </w:t>
-      </w:r>
-      <w:proofErr w:type="spellStart"/>
-      <w:r>
-        <w:rPr>
-          <w:rFonts w:asciiTheme="minorHAnsi" w:hAnsiTheme="minorHAnsi" w:cstheme="minorHAnsi"/>
-          <w:i w:val="0"/>
-          <w:iCs w:val="0"/>
-          <w:color w:val="auto"/>
-          <w:sz w:val="22"/>
-          <w:szCs w:val="22"/>
-          <w:shd w:val="clear" w:color="auto" w:fill="FFFFFF"/>
-        </w:rPr>
-        <w:t>Szamil</w:t>
-      </w:r>
-      <w:proofErr w:type="spellEnd"/>
-      <w:r>
-        <w:rPr>
-          <w:rFonts w:asciiTheme="minorHAnsi" w:hAnsiTheme="minorHAnsi" w:cstheme="minorHAnsi"/>
-          <w:i w:val="0"/>
-          <w:iCs w:val="0"/>
-          <w:color w:val="auto"/>
-          <w:sz w:val="22"/>
-          <w:szCs w:val="22"/>
-          <w:shd w:val="clear" w:color="auto" w:fill="FFFFFF"/>
-        </w:rPr>
-        <w:t xml:space="preserve"> </w:t>
-      </w:r>
-      <w:hyperlink w:anchor="szamil2018" w:history="1">
-        <w:r>
-          <w:rPr>
-            <w:rStyle w:val="Hyperlink"/>
-            <w:rFonts w:asciiTheme="minorHAnsi" w:hAnsiTheme="minorHAnsi" w:cstheme="minorHAnsi"/>
-            <w:i w:val="0"/>
-            <w:iCs w:val="0"/>
-            <w:sz w:val="22"/>
-            <w:szCs w:val="22"/>
-          </w:rPr>
-          <w:t>(</w:t>
-        </w:r>
-        <w:proofErr w:type="spellStart"/>
-        <w:r>
-          <w:rPr>
-            <w:rStyle w:val="Hyperlink"/>
-            <w:rFonts w:asciiTheme="minorHAnsi" w:hAnsiTheme="minorHAnsi" w:cstheme="minorHAnsi"/>
-            <w:i w:val="0"/>
-            <w:iCs w:val="0"/>
-            <w:sz w:val="22"/>
-            <w:szCs w:val="22"/>
-          </w:rPr>
-          <w:t>Szamil</w:t>
-        </w:r>
-        <w:proofErr w:type="spellEnd"/>
-        <w:r>
-          <w:rPr>
-            <w:rStyle w:val="Hyperlink"/>
-            <w:rFonts w:asciiTheme="minorHAnsi" w:hAnsiTheme="minorHAnsi" w:cstheme="minorHAnsi"/>
-            <w:i w:val="0"/>
-            <w:iCs w:val="0"/>
-            <w:sz w:val="22"/>
-            <w:szCs w:val="22"/>
-          </w:rPr>
-          <w:t>, 2018)</w:t>
-        </w:r>
-      </w:hyperlink>
-      <w:r>
-        <w:rPr>
-          <w:rFonts w:asciiTheme="minorHAnsi" w:hAnsiTheme="minorHAnsi" w:cstheme="minorHAnsi"/>
-          <w:i w:val="0"/>
-          <w:iCs w:val="0"/>
-          <w:color w:val="auto"/>
-          <w:sz w:val="22"/>
-          <w:szCs w:val="22"/>
-        </w:rPr>
-        <w:t xml:space="preserve">. The data </w:t>
-      </w:r>
-      <w:r>
-        <w:rPr>
-          <w:rFonts w:asciiTheme="minorHAnsi" w:hAnsiTheme="minorHAnsi" w:cstheme="minorHAnsi"/>
-          <w:i w:val="0"/>
-          <w:iCs w:val="0"/>
-          <w:color w:val="auto"/>
-          <w:sz w:val="22"/>
-          <w:szCs w:val="22"/>
-        </w:rPr>
-        <w:t>belongs to World Health Organization (WHO).</w:t>
-      </w:r>
     </w:p>
     <w:p>
       <w:pPr>
@@ -3936,6 +2341,7 @@
           <w:docPartUnique/>
         </w:docPartObj>
       </w:sdtPr>
+      <w:sdtEndPr/>
       <w:sdtContent>
         <w:p>
           <w:pPr>
@@ -3961,964 +2367,10 @@
             <w:id w:val="111145805"/>
             <w:bibliography/>
           </w:sdtPr>
+          <w:sdtEndPr/>
           <w:sdtContent>
             <w:bookmarkStart w:id="16" w:name="Large2018" w:displacedByCustomXml="prev"/>
             <w:bookmarkEnd w:id="16" w:displacedByCustomXml="prev"/>
-            <w:p>
-              <w:pPr>
-                <w:jc w:val="both"/>
-                <w:rPr>
-                  <w:rFonts w:ascii="Arial" w:hAnsi="Arial" w:cs="Arial"/>
-                  <w:color w:val="303030"/>
-                  <w:shd w:val="clear" w:color="auto" w:fill="FFFFFF"/>
-                </w:rPr>
-              </w:pPr>
-              <w:r>
-                <w:rPr>
-                  <w:rFonts w:ascii="Arial" w:hAnsi="Arial" w:cs="Arial"/>
-                  <w:color w:val="303030"/>
-                  <w:shd w:val="clear" w:color="auto" w:fill="FFFFFF"/>
-                </w:rPr>
-                <w:t>Large M. M. (2018). The role of prediction in suicide prevention. </w:t>
-              </w:r>
-              <w:r>
-                <w:rPr>
-                  <w:rFonts w:ascii="Arial" w:hAnsi="Arial" w:cs="Arial"/>
-                  <w:i/>
-                  <w:iCs/>
-                  <w:color w:val="303030"/>
-                  <w:shd w:val="clear" w:color="auto" w:fill="FFFFFF"/>
-                </w:rPr>
-                <w:t>Dialogues in clinical neuroscience</w:t>
-              </w:r>
-              <w:r>
-                <w:rPr>
-                  <w:rFonts w:ascii="Arial" w:hAnsi="Arial" w:cs="Arial"/>
-                  <w:color w:val="303030"/>
-                  <w:shd w:val="clear" w:color="auto" w:fill="FFFFFF"/>
-                </w:rPr>
-                <w:t>, </w:t>
-              </w:r>
-              <w:r>
-                <w:rPr>
-                  <w:rFonts w:ascii="Arial" w:hAnsi="Arial" w:cs="Arial"/>
-                  <w:i/>
-                  <w:iCs/>
-                  <w:color w:val="303030"/>
-                  <w:shd w:val="clear" w:color="auto" w:fill="FFFFFF"/>
-                </w:rPr>
-                <w:t>20</w:t>
-              </w:r>
-              <w:r>
-                <w:rPr>
-                  <w:rFonts w:ascii="Arial" w:hAnsi="Arial" w:cs="Arial"/>
-                  <w:color w:val="303030"/>
-                  <w:shd w:val="clear" w:color="auto" w:fill="FFFFFF"/>
-                </w:rPr>
-                <w:t xml:space="preserve">(3), 197–205. </w:t>
-              </w:r>
-              <w:hyperlink r:id="rId12" w:history="1">
-                <w:r>
-                  <w:rPr>
-                    <w:rStyle w:val="Hyperlink"/>
-                    <w:rFonts w:ascii="Arial" w:hAnsi="Arial" w:cs="Arial"/>
-                    <w:shd w:val="clear" w:color="auto" w:fill="FFFFFF"/>
-                  </w:rPr>
-                  <w:t>https://doi.org/10.31887/DCNS.2018.20.3/mlarge</w:t>
-                </w:r>
-              </w:hyperlink>
-              <w:r>
-                <w:rPr>
-                  <w:rFonts w:ascii="Arial" w:hAnsi="Arial" w:cs="Arial"/>
-                  <w:color w:val="303030"/>
-                  <w:shd w:val="clear" w:color="auto" w:fill="FFFFFF"/>
-                </w:rPr>
-                <w:t>.</w:t>
-              </w:r>
-            </w:p>
-            <w:p>
-              <w:pPr>
-                <w:jc w:val="both"/>
-                <w:rPr>
-                  <w:rFonts w:ascii="Arial" w:hAnsi="Arial" w:cs="Arial"/>
-                  <w:color w:val="303030"/>
-                  <w:shd w:val="clear" w:color="auto" w:fill="FFFFFF"/>
-                </w:rPr>
-              </w:pPr>
-            </w:p>
-            <w:p>
-              <w:pPr>
-                <w:jc w:val="both"/>
-                <w:rPr>
-                  <w:rFonts w:ascii="Segoe UI" w:hAnsi="Segoe UI" w:cs="Segoe UI"/>
-                  <w:color w:val="212121"/>
-                  <w:shd w:val="clear" w:color="auto" w:fill="FFFFFF"/>
-                </w:rPr>
-              </w:pPr>
-              <w:bookmarkStart w:id="17" w:name="Conwell1995"/>
-              <w:bookmarkEnd w:id="17"/>
-              <w:r>
-                <w:rPr>
-                  <w:rFonts w:ascii="Segoe UI" w:hAnsi="Segoe UI" w:cs="Segoe UI"/>
-                  <w:color w:val="212121"/>
-                  <w:shd w:val="clear" w:color="auto" w:fill="FFFFFF"/>
-                </w:rPr>
-                <w:t xml:space="preserve">Conwell, Y., Raby, W. N., </w:t>
-              </w:r>
-              <w:r>
-                <w:rPr>
-                  <w:rFonts w:ascii="Segoe UI" w:hAnsi="Segoe UI" w:cs="Segoe UI"/>
-                  <w:color w:val="212121"/>
-                  <w:shd w:val="clear" w:color="auto" w:fill="FFFFFF"/>
-                </w:rPr>
-                <w:t>and</w:t>
-              </w:r>
-              <w:r>
-                <w:rPr>
-                  <w:rFonts w:ascii="Segoe UI" w:hAnsi="Segoe UI" w:cs="Segoe UI"/>
-                  <w:color w:val="212121"/>
-                  <w:shd w:val="clear" w:color="auto" w:fill="FFFFFF"/>
-                </w:rPr>
-                <w:t xml:space="preserve"> Caine, E. D. (1995). Suicide and aging. II: The psychobiological interface. </w:t>
-              </w:r>
-              <w:r>
-                <w:rPr>
-                  <w:rFonts w:ascii="Segoe UI" w:hAnsi="Segoe UI" w:cs="Segoe UI"/>
-                  <w:i/>
-                  <w:iCs/>
-                  <w:color w:val="212121"/>
-                  <w:shd w:val="clear" w:color="auto" w:fill="FFFFFF"/>
-                </w:rPr>
-                <w:t>International psychogeriatrics</w:t>
-              </w:r>
-              <w:r>
-                <w:rPr>
-                  <w:rFonts w:ascii="Segoe UI" w:hAnsi="Segoe UI" w:cs="Segoe UI"/>
-                  <w:color w:val="212121"/>
-                  <w:shd w:val="clear" w:color="auto" w:fill="FFFFFF"/>
-                </w:rPr>
-                <w:t>, </w:t>
-              </w:r>
-              <w:r>
-                <w:rPr>
-                  <w:rFonts w:ascii="Segoe UI" w:hAnsi="Segoe UI" w:cs="Segoe UI"/>
-                  <w:i/>
-                  <w:iCs/>
-                  <w:color w:val="212121"/>
-                  <w:shd w:val="clear" w:color="auto" w:fill="FFFFFF"/>
-                </w:rPr>
-                <w:t>7</w:t>
-              </w:r>
-              <w:r>
-                <w:rPr>
-                  <w:rFonts w:ascii="Segoe UI" w:hAnsi="Segoe UI" w:cs="Segoe UI"/>
-                  <w:color w:val="212121"/>
-                  <w:shd w:val="clear" w:color="auto" w:fill="FFFFFF"/>
-                </w:rPr>
-                <w:t xml:space="preserve">(2), 165–181. </w:t>
-              </w:r>
-              <w:hyperlink r:id="rId13" w:history="1">
-                <w:r>
-                  <w:rPr>
-                    <w:rStyle w:val="Hyperlink"/>
-                    <w:rFonts w:ascii="Segoe UI" w:hAnsi="Segoe UI" w:cs="Segoe UI"/>
-                    <w:shd w:val="clear" w:color="auto" w:fill="FFFFFF"/>
-                  </w:rPr>
-                  <w:t>https://doi.org/10.</w:t>
-                </w:r>
-                <w:r>
-                  <w:rPr>
-                    <w:rStyle w:val="Hyperlink"/>
-                    <w:rFonts w:ascii="Segoe UI" w:hAnsi="Segoe UI" w:cs="Segoe UI"/>
-                    <w:shd w:val="clear" w:color="auto" w:fill="FFFFFF"/>
-                  </w:rPr>
-                  <w:t>1</w:t>
-                </w:r>
-                <w:r>
-                  <w:rPr>
-                    <w:rStyle w:val="Hyperlink"/>
-                    <w:rFonts w:ascii="Segoe UI" w:hAnsi="Segoe UI" w:cs="Segoe UI"/>
-                    <w:shd w:val="clear" w:color="auto" w:fill="FFFFFF"/>
-                  </w:rPr>
-                  <w:t>017/s1041610295001955</w:t>
-                </w:r>
-              </w:hyperlink>
-              <w:r>
-                <w:rPr>
-                  <w:rFonts w:ascii="Segoe UI" w:hAnsi="Segoe UI" w:cs="Segoe UI"/>
-                  <w:color w:val="212121"/>
-                  <w:shd w:val="clear" w:color="auto" w:fill="FFFFFF"/>
-                </w:rPr>
-                <w:t>.</w:t>
-              </w:r>
-            </w:p>
-            <w:p>
-              <w:pPr>
-                <w:jc w:val="both"/>
-                <w:rPr>
-                  <w:rFonts w:ascii="Segoe UI" w:hAnsi="Segoe UI" w:cs="Segoe UI"/>
-                  <w:color w:val="212121"/>
-                  <w:shd w:val="clear" w:color="auto" w:fill="FFFFFF"/>
-                </w:rPr>
-              </w:pPr>
-            </w:p>
-            <w:p>
-              <w:pPr>
-                <w:jc w:val="both"/>
-                <w:rPr>
-                  <w:rFonts w:ascii="Segoe UI" w:hAnsi="Segoe UI" w:cs="Segoe UI"/>
-                  <w:color w:val="212121"/>
-                  <w:shd w:val="clear" w:color="auto" w:fill="FFFFFF"/>
-                </w:rPr>
-              </w:pPr>
-              <w:bookmarkStart w:id="18" w:name="Lutz2017"/>
-              <w:bookmarkEnd w:id="18"/>
-              <w:r>
-                <w:rPr>
-                  <w:rFonts w:ascii="Segoe UI" w:hAnsi="Segoe UI" w:cs="Segoe UI"/>
-                  <w:color w:val="212121"/>
-                  <w:shd w:val="clear" w:color="auto" w:fill="FFFFFF"/>
-                </w:rPr>
-                <w:t xml:space="preserve">Lutz, P. E., </w:t>
-              </w:r>
-              <w:proofErr w:type="spellStart"/>
-              <w:r>
-                <w:rPr>
-                  <w:rFonts w:ascii="Segoe UI" w:hAnsi="Segoe UI" w:cs="Segoe UI"/>
-                  <w:color w:val="212121"/>
-                  <w:shd w:val="clear" w:color="auto" w:fill="FFFFFF"/>
-                </w:rPr>
-                <w:t>Mechawar</w:t>
-              </w:r>
-              <w:proofErr w:type="spellEnd"/>
-              <w:r>
-                <w:rPr>
-                  <w:rFonts w:ascii="Segoe UI" w:hAnsi="Segoe UI" w:cs="Segoe UI"/>
-                  <w:color w:val="212121"/>
-                  <w:shd w:val="clear" w:color="auto" w:fill="FFFFFF"/>
-                </w:rPr>
-                <w:t xml:space="preserve">, N., </w:t>
-              </w:r>
-              <w:r>
-                <w:rPr>
-                  <w:rFonts w:ascii="Segoe UI" w:hAnsi="Segoe UI" w:cs="Segoe UI"/>
-                  <w:color w:val="212121"/>
-                  <w:shd w:val="clear" w:color="auto" w:fill="FFFFFF"/>
-                </w:rPr>
-                <w:t>and</w:t>
-              </w:r>
-              <w:r>
-                <w:rPr>
-                  <w:rFonts w:ascii="Segoe UI" w:hAnsi="Segoe UI" w:cs="Segoe UI"/>
-                  <w:color w:val="212121"/>
-                  <w:shd w:val="clear" w:color="auto" w:fill="FFFFFF"/>
-                </w:rPr>
-                <w:t xml:space="preserve"> </w:t>
-              </w:r>
-              <w:proofErr w:type="spellStart"/>
-              <w:r>
-                <w:rPr>
-                  <w:rFonts w:ascii="Segoe UI" w:hAnsi="Segoe UI" w:cs="Segoe UI"/>
-                  <w:color w:val="212121"/>
-                  <w:shd w:val="clear" w:color="auto" w:fill="FFFFFF"/>
-                </w:rPr>
-                <w:t>Turecki</w:t>
-              </w:r>
-              <w:proofErr w:type="spellEnd"/>
-              <w:r>
-                <w:rPr>
-                  <w:rFonts w:ascii="Segoe UI" w:hAnsi="Segoe UI" w:cs="Segoe UI"/>
-                  <w:color w:val="212121"/>
-                  <w:shd w:val="clear" w:color="auto" w:fill="FFFFFF"/>
-                </w:rPr>
-                <w:t>, G. (2017). Neuropathology of suicide: recent findings and future directions. </w:t>
-              </w:r>
-              <w:r>
-                <w:rPr>
-                  <w:rFonts w:ascii="Segoe UI" w:hAnsi="Segoe UI" w:cs="Segoe UI"/>
-                  <w:i/>
-                  <w:iCs/>
-                  <w:color w:val="212121"/>
-                  <w:shd w:val="clear" w:color="auto" w:fill="FFFFFF"/>
-                </w:rPr>
-                <w:t>Molecular psychiatry</w:t>
-              </w:r>
-              <w:r>
-                <w:rPr>
-                  <w:rFonts w:ascii="Segoe UI" w:hAnsi="Segoe UI" w:cs="Segoe UI"/>
-                  <w:color w:val="212121"/>
-                  <w:shd w:val="clear" w:color="auto" w:fill="FFFFFF"/>
-                </w:rPr>
-                <w:t>, </w:t>
-              </w:r>
-              <w:r>
-                <w:rPr>
-                  <w:rFonts w:ascii="Segoe UI" w:hAnsi="Segoe UI" w:cs="Segoe UI"/>
-                  <w:i/>
-                  <w:iCs/>
-                  <w:color w:val="212121"/>
-                  <w:shd w:val="clear" w:color="auto" w:fill="FFFFFF"/>
-                </w:rPr>
-                <w:t>22</w:t>
-              </w:r>
-              <w:r>
-                <w:rPr>
-                  <w:rFonts w:ascii="Segoe UI" w:hAnsi="Segoe UI" w:cs="Segoe UI"/>
-                  <w:color w:val="212121"/>
-                  <w:shd w:val="clear" w:color="auto" w:fill="FFFFFF"/>
-                </w:rPr>
-                <w:t xml:space="preserve">(10), 1395–1412. </w:t>
-              </w:r>
-              <w:hyperlink r:id="rId14" w:history="1">
-                <w:r>
-                  <w:rPr>
-                    <w:rStyle w:val="Hyperlink"/>
-                    <w:rFonts w:ascii="Segoe UI" w:hAnsi="Segoe UI" w:cs="Segoe UI"/>
-                    <w:shd w:val="clear" w:color="auto" w:fill="FFFFFF"/>
-                  </w:rPr>
-                  <w:t>https://doi.org/10.1038/mp.2017.141</w:t>
-                </w:r>
-              </w:hyperlink>
-              <w:r>
-                <w:rPr>
-                  <w:rFonts w:ascii="Segoe UI" w:hAnsi="Segoe UI" w:cs="Segoe UI"/>
-                  <w:color w:val="212121"/>
-                  <w:shd w:val="clear" w:color="auto" w:fill="FFFFFF"/>
-                </w:rPr>
-                <w:t>.</w:t>
-              </w:r>
-            </w:p>
-            <w:p>
-              <w:pPr>
-                <w:jc w:val="both"/>
-                <w:rPr>
-                  <w:rFonts w:ascii="Segoe UI" w:hAnsi="Segoe UI" w:cs="Segoe UI"/>
-                  <w:color w:val="212121"/>
-                  <w:shd w:val="clear" w:color="auto" w:fill="FFFFFF"/>
-                </w:rPr>
-              </w:pPr>
-            </w:p>
-            <w:p>
-              <w:pPr>
-                <w:jc w:val="both"/>
-                <w:rPr>
-                  <w:rFonts w:ascii="Segoe UI" w:hAnsi="Segoe UI" w:cs="Segoe UI"/>
-                  <w:color w:val="212121"/>
-                  <w:shd w:val="clear" w:color="auto" w:fill="FFFFFF"/>
-                </w:rPr>
-              </w:pPr>
-              <w:bookmarkStart w:id="19" w:name="Linthicum2019"/>
-              <w:bookmarkEnd w:id="19"/>
-              <w:r>
-                <w:rPr>
-                  <w:rFonts w:ascii="Segoe UI" w:hAnsi="Segoe UI" w:cs="Segoe UI"/>
-                  <w:color w:val="212121"/>
-                  <w:shd w:val="clear" w:color="auto" w:fill="FFFFFF"/>
-                </w:rPr>
-                <w:t xml:space="preserve">Linthicum, K. P., Schafer, K. M., </w:t>
-              </w:r>
-              <w:r>
-                <w:rPr>
-                  <w:rFonts w:ascii="Segoe UI" w:hAnsi="Segoe UI" w:cs="Segoe UI"/>
-                  <w:color w:val="212121"/>
-                  <w:shd w:val="clear" w:color="auto" w:fill="FFFFFF"/>
-                </w:rPr>
-                <w:t>and</w:t>
-              </w:r>
-              <w:r>
-                <w:rPr>
-                  <w:rFonts w:ascii="Segoe UI" w:hAnsi="Segoe UI" w:cs="Segoe UI"/>
-                  <w:color w:val="212121"/>
-                  <w:shd w:val="clear" w:color="auto" w:fill="FFFFFF"/>
-                </w:rPr>
-                <w:t xml:space="preserve"> Ribeiro, J. D. (2019). Machine learning in suicide science: Applications and ethics. </w:t>
-              </w:r>
-              <w:proofErr w:type="spellStart"/>
-              <w:r>
-                <w:rPr>
-                  <w:rFonts w:ascii="Segoe UI" w:hAnsi="Segoe UI" w:cs="Segoe UI"/>
-                  <w:i/>
-                  <w:iCs/>
-                  <w:color w:val="212121"/>
-                  <w:shd w:val="clear" w:color="auto" w:fill="FFFFFF"/>
-                </w:rPr>
-                <w:t>Behavioral</w:t>
-              </w:r>
-              <w:proofErr w:type="spellEnd"/>
-              <w:r>
-                <w:rPr>
-                  <w:rFonts w:ascii="Segoe UI" w:hAnsi="Segoe UI" w:cs="Segoe UI"/>
-                  <w:i/>
-                  <w:iCs/>
-                  <w:color w:val="212121"/>
-                  <w:shd w:val="clear" w:color="auto" w:fill="FFFFFF"/>
-                </w:rPr>
-                <w:t xml:space="preserve"> sciences &amp; the law</w:t>
-              </w:r>
-              <w:r>
-                <w:rPr>
-                  <w:rFonts w:ascii="Segoe UI" w:hAnsi="Segoe UI" w:cs="Segoe UI"/>
-                  <w:color w:val="212121"/>
-                  <w:shd w:val="clear" w:color="auto" w:fill="FFFFFF"/>
-                </w:rPr>
-                <w:t>, </w:t>
-              </w:r>
-              <w:r>
-                <w:rPr>
-                  <w:rFonts w:ascii="Segoe UI" w:hAnsi="Segoe UI" w:cs="Segoe UI"/>
-                  <w:i/>
-                  <w:iCs/>
-                  <w:color w:val="212121"/>
-                  <w:shd w:val="clear" w:color="auto" w:fill="FFFFFF"/>
-                </w:rPr>
-                <w:t>37</w:t>
-              </w:r>
-              <w:r>
-                <w:rPr>
-                  <w:rFonts w:ascii="Segoe UI" w:hAnsi="Segoe UI" w:cs="Segoe UI"/>
-                  <w:color w:val="212121"/>
-                  <w:shd w:val="clear" w:color="auto" w:fill="FFFFFF"/>
-                </w:rPr>
-                <w:t xml:space="preserve">(3), 214–222. </w:t>
-              </w:r>
-              <w:hyperlink r:id="rId15" w:history="1">
-                <w:r>
-                  <w:rPr>
-                    <w:rStyle w:val="Hyperlink"/>
-                    <w:rFonts w:ascii="Segoe UI" w:hAnsi="Segoe UI" w:cs="Segoe UI"/>
-                    <w:shd w:val="clear" w:color="auto" w:fill="FFFFFF"/>
-                  </w:rPr>
-                  <w:t>https://doi.org/10.1002/bsl.2392</w:t>
-                </w:r>
-              </w:hyperlink>
-              <w:r>
-                <w:rPr>
-                  <w:rFonts w:ascii="Segoe UI" w:hAnsi="Segoe UI" w:cs="Segoe UI"/>
-                  <w:color w:val="212121"/>
-                  <w:shd w:val="clear" w:color="auto" w:fill="FFFFFF"/>
-                </w:rPr>
-                <w:t>.</w:t>
-              </w:r>
-            </w:p>
-            <w:p>
-              <w:pPr>
-                <w:jc w:val="both"/>
-                <w:rPr>
-                  <w:rFonts w:ascii="Segoe UI" w:hAnsi="Segoe UI" w:cs="Segoe UI"/>
-                  <w:color w:val="212121"/>
-                  <w:shd w:val="clear" w:color="auto" w:fill="FFFFFF"/>
-                </w:rPr>
-              </w:pPr>
-            </w:p>
-            <w:p>
-              <w:pPr>
-                <w:jc w:val="both"/>
-                <w:rPr>
-                  <w:rFonts w:ascii="Calibri" w:hAnsi="Calibri" w:cs="Calibri"/>
-                  <w:sz w:val="22"/>
-                  <w:szCs w:val="22"/>
-                </w:rPr>
-              </w:pPr>
-              <w:bookmarkStart w:id="20" w:name="_Hlk84692986"/>
-              <w:bookmarkStart w:id="21" w:name="Muta2020"/>
-              <w:bookmarkEnd w:id="21"/>
-              <w:proofErr w:type="spellStart"/>
-              <w:r>
-                <w:rPr>
-                  <w:rFonts w:ascii="Calibri" w:hAnsi="Calibri" w:cs="Calibri"/>
-                  <w:sz w:val="22"/>
-                  <w:szCs w:val="22"/>
-                </w:rPr>
-                <w:t>Mutha</w:t>
-              </w:r>
-              <w:proofErr w:type="spellEnd"/>
-              <w:r>
-                <w:rPr>
-                  <w:rFonts w:ascii="Calibri" w:hAnsi="Calibri" w:cs="Calibri"/>
-                  <w:sz w:val="22"/>
-                  <w:szCs w:val="22"/>
-                </w:rPr>
-                <w:t xml:space="preserve">, A. (2020, July 23). </w:t>
-              </w:r>
-              <w:r>
-                <w:rPr>
-                  <w:rFonts w:ascii="Calibri" w:hAnsi="Calibri" w:cs="Calibri"/>
-                  <w:i/>
-                  <w:iCs/>
-                  <w:sz w:val="22"/>
-                  <w:szCs w:val="22"/>
-                </w:rPr>
-                <w:t xml:space="preserve">Comparison of </w:t>
-              </w:r>
-              <w:proofErr w:type="spellStart"/>
-              <w:r>
-                <w:rPr>
-                  <w:rFonts w:ascii="Calibri" w:hAnsi="Calibri" w:cs="Calibri"/>
-                  <w:i/>
-                  <w:iCs/>
-                  <w:sz w:val="22"/>
-                  <w:szCs w:val="22"/>
-                </w:rPr>
-                <w:t>differnet</w:t>
-              </w:r>
-              <w:proofErr w:type="spellEnd"/>
-              <w:r>
-                <w:rPr>
-                  <w:rFonts w:ascii="Calibri" w:hAnsi="Calibri" w:cs="Calibri"/>
-                  <w:i/>
-                  <w:iCs/>
-                  <w:sz w:val="22"/>
-                  <w:szCs w:val="22"/>
-                </w:rPr>
-                <w:t xml:space="preserve"> Regression Models</w:t>
-              </w:r>
-              <w:r>
-                <w:rPr>
-                  <w:rFonts w:ascii="Calibri" w:hAnsi="Calibri" w:cs="Calibri"/>
-                  <w:sz w:val="22"/>
-                  <w:szCs w:val="22"/>
-                </w:rPr>
-                <w:t xml:space="preserve">. Kaggle. Retrieved October 9, 2021, from https://www.kaggle.com/aakarmutha/comparison-of-differnet-regression-models. </w:t>
-              </w:r>
-            </w:p>
-            <w:p>
-              <w:pPr>
-                <w:jc w:val="both"/>
-                <w:rPr>
-                  <w:rFonts w:ascii="Calibri" w:hAnsi="Calibri" w:cs="Calibri"/>
-                  <w:sz w:val="22"/>
-                  <w:szCs w:val="22"/>
-                </w:rPr>
-              </w:pPr>
-            </w:p>
-            <w:p>
-              <w:pPr>
-                <w:jc w:val="both"/>
-                <w:rPr>
-                  <w:rFonts w:ascii="Calibri" w:hAnsi="Calibri" w:cs="Calibri"/>
-                  <w:sz w:val="22"/>
-                  <w:szCs w:val="22"/>
-                  <w:lang w:eastAsia="en-GB"/>
-                </w:rPr>
-              </w:pPr>
-              <w:bookmarkStart w:id="22" w:name="Adeline2020"/>
-              <w:bookmarkEnd w:id="22"/>
-              <w:r>
-                <w:rPr>
-                  <w:rFonts w:ascii="Calibri" w:hAnsi="Calibri" w:cs="Calibri"/>
-                  <w:sz w:val="22"/>
-                  <w:szCs w:val="22"/>
-                </w:rPr>
-                <w:t xml:space="preserve">Adeline, N. (2020, May 15). </w:t>
-              </w:r>
-              <w:proofErr w:type="spellStart"/>
-              <w:r>
-                <w:rPr>
-                  <w:rFonts w:ascii="Calibri" w:hAnsi="Calibri" w:cs="Calibri"/>
-                  <w:i/>
-                  <w:iCs/>
-                  <w:sz w:val="22"/>
-                  <w:szCs w:val="22"/>
-                </w:rPr>
-                <w:t>Natasha_visualizations</w:t>
-              </w:r>
-              <w:proofErr w:type="spellEnd"/>
-              <w:r>
-                <w:rPr>
-                  <w:rFonts w:ascii="Calibri" w:hAnsi="Calibri" w:cs="Calibri"/>
-                  <w:sz w:val="22"/>
-                  <w:szCs w:val="22"/>
-                </w:rPr>
-                <w:t xml:space="preserve">. Kaggle. Retrieved October 9, 2021, from https://www.kaggle.com/natashaadeline/natasha-visualizations. </w:t>
-              </w:r>
-            </w:p>
-            <w:p>
-              <w:pPr>
-                <w:jc w:val="both"/>
-                <w:rPr>
-                  <w:rFonts w:asciiTheme="minorHAnsi" w:hAnsiTheme="minorHAnsi" w:cstheme="minorHAnsi"/>
-                  <w:color w:val="000000"/>
-                  <w:sz w:val="22"/>
-                  <w:szCs w:val="22"/>
-                  <w:shd w:val="clear" w:color="auto" w:fill="FFFFFF"/>
-                </w:rPr>
-              </w:pPr>
-            </w:p>
-            <w:p>
-              <w:pPr>
-                <w:jc w:val="both"/>
-                <w:rPr>
-                  <w:rFonts w:ascii="Calibri" w:hAnsi="Calibri" w:cs="Calibri"/>
-                  <w:sz w:val="22"/>
-                  <w:szCs w:val="22"/>
-                  <w:lang w:eastAsia="en-GB"/>
-                </w:rPr>
-              </w:pPr>
-              <w:bookmarkStart w:id="23" w:name="szamil2018"/>
-              <w:bookmarkEnd w:id="20"/>
-              <w:bookmarkEnd w:id="23"/>
-              <w:proofErr w:type="spellStart"/>
-              <w:r>
-                <w:rPr>
-                  <w:rFonts w:ascii="Calibri" w:hAnsi="Calibri" w:cs="Calibri"/>
-                  <w:sz w:val="22"/>
-                  <w:szCs w:val="22"/>
-                </w:rPr>
-                <w:t>Szamil</w:t>
-              </w:r>
-              <w:proofErr w:type="spellEnd"/>
-              <w:r>
-                <w:rPr>
-                  <w:rFonts w:ascii="Calibri" w:hAnsi="Calibri" w:cs="Calibri"/>
-                  <w:sz w:val="22"/>
-                  <w:szCs w:val="22"/>
-                </w:rPr>
-                <w:t xml:space="preserve">. (2018, August 29). </w:t>
-              </w:r>
-              <w:r>
-                <w:rPr>
-                  <w:rFonts w:ascii="Calibri" w:hAnsi="Calibri" w:cs="Calibri"/>
-                  <w:i/>
-                  <w:iCs/>
-                  <w:sz w:val="22"/>
-                  <w:szCs w:val="22"/>
-                </w:rPr>
-                <w:t xml:space="preserve">Who suicide </w:t>
-              </w:r>
-              <w:proofErr w:type="gramStart"/>
-              <w:r>
-                <w:rPr>
-                  <w:rFonts w:ascii="Calibri" w:hAnsi="Calibri" w:cs="Calibri"/>
-                  <w:i/>
-                  <w:iCs/>
-                  <w:sz w:val="22"/>
-                  <w:szCs w:val="22"/>
-                </w:rPr>
-                <w:t>statistics</w:t>
-              </w:r>
-              <w:r>
-                <w:rPr>
-                  <w:rFonts w:ascii="Calibri" w:hAnsi="Calibri" w:cs="Calibri"/>
-                  <w:sz w:val="22"/>
-                  <w:szCs w:val="22"/>
-                </w:rPr>
-                <w:t>.</w:t>
-              </w:r>
-              <w:proofErr w:type="gramEnd"/>
-              <w:r>
-                <w:rPr>
-                  <w:rFonts w:ascii="Calibri" w:hAnsi="Calibri" w:cs="Calibri"/>
-                  <w:sz w:val="22"/>
-                  <w:szCs w:val="22"/>
-                </w:rPr>
-                <w:t xml:space="preserve"> Kaggle. Retrieved October 5, 2021, from https://www.kaggle.com/szamil/who-suicide-statistics. </w:t>
-              </w:r>
-            </w:p>
-            <w:p>
-              <w:pPr>
-                <w:jc w:val="both"/>
-                <w:rPr>
-                  <w:rFonts w:asciiTheme="minorHAnsi" w:hAnsiTheme="minorHAnsi" w:cstheme="minorHAnsi"/>
-                  <w:color w:val="000000"/>
-                  <w:sz w:val="22"/>
-                  <w:szCs w:val="22"/>
-                  <w:shd w:val="clear" w:color="auto" w:fill="FFFFFF"/>
-                </w:rPr>
-              </w:pPr>
-            </w:p>
-            <w:p>
-              <w:pPr>
-                <w:jc w:val="both"/>
-                <w:rPr>
-                  <w:rFonts w:ascii="Calibri" w:hAnsi="Calibri" w:cs="Calibri"/>
-                  <w:sz w:val="22"/>
-                  <w:szCs w:val="22"/>
-                </w:rPr>
-              </w:pPr>
-              <w:bookmarkStart w:id="24" w:name="Eralp2018"/>
-              <w:bookmarkEnd w:id="24"/>
-              <w:proofErr w:type="spellStart"/>
-              <w:r>
-                <w:rPr>
-                  <w:rFonts w:ascii="Calibri" w:hAnsi="Calibri" w:cs="Calibri"/>
-                  <w:sz w:val="22"/>
-                  <w:szCs w:val="22"/>
-                </w:rPr>
-                <w:t>Eralp</w:t>
-              </w:r>
-              <w:proofErr w:type="spellEnd"/>
-              <w:r>
-                <w:rPr>
-                  <w:rFonts w:ascii="Calibri" w:hAnsi="Calibri" w:cs="Calibri"/>
-                  <w:sz w:val="22"/>
-                  <w:szCs w:val="22"/>
-                </w:rPr>
-                <w:t xml:space="preserve">, C. (2018, December 2). </w:t>
-              </w:r>
-              <w:r>
-                <w:rPr>
-                  <w:rFonts w:ascii="Calibri" w:hAnsi="Calibri" w:cs="Calibri"/>
-                  <w:i/>
-                  <w:iCs/>
-                  <w:sz w:val="22"/>
-                  <w:szCs w:val="22"/>
-                </w:rPr>
-                <w:t>Practice #2: Suicide analysis with regression</w:t>
-              </w:r>
-              <w:r>
-                <w:rPr>
-                  <w:rFonts w:ascii="Calibri" w:hAnsi="Calibri" w:cs="Calibri"/>
-                  <w:sz w:val="22"/>
-                  <w:szCs w:val="22"/>
-                </w:rPr>
-                <w:t xml:space="preserve">. Kaggle. Retrieved October 9, 2021, from https://www.kaggle.com/cengizeralp/practice-2-suicide-analysis-with-regression. </w:t>
-              </w:r>
-            </w:p>
-            <w:p>
-              <w:pPr>
-                <w:jc w:val="both"/>
-                <w:rPr>
-                  <w:rFonts w:ascii="Calibri" w:hAnsi="Calibri" w:cs="Calibri"/>
-                  <w:sz w:val="22"/>
-                  <w:szCs w:val="22"/>
-                </w:rPr>
-              </w:pPr>
-            </w:p>
-            <w:p>
-              <w:pPr>
-                <w:jc w:val="both"/>
-                <w:rPr>
-                  <w:rFonts w:ascii="Calibri" w:hAnsi="Calibri" w:cs="Calibri"/>
-                  <w:sz w:val="22"/>
-                  <w:szCs w:val="22"/>
-                </w:rPr>
-              </w:pPr>
-              <w:bookmarkStart w:id="25" w:name="Philavong2018"/>
-              <w:bookmarkEnd w:id="25"/>
-              <w:r>
-                <w:rPr>
-                  <w:rFonts w:ascii="Calibri" w:hAnsi="Calibri" w:cs="Calibri"/>
-                  <w:sz w:val="22"/>
-                  <w:szCs w:val="22"/>
-                </w:rPr>
-                <w:t xml:space="preserve">PHILAVONG, N. O. N. (2018, December 6). </w:t>
-              </w:r>
-              <w:r>
-                <w:rPr>
-                  <w:rFonts w:ascii="Calibri" w:hAnsi="Calibri" w:cs="Calibri"/>
-                  <w:i/>
-                  <w:iCs/>
-                  <w:sz w:val="22"/>
-                  <w:szCs w:val="22"/>
-                </w:rPr>
-                <w:t>Age and suicide</w:t>
-              </w:r>
-              <w:r>
-                <w:rPr>
-                  <w:rFonts w:ascii="Calibri" w:hAnsi="Calibri" w:cs="Calibri"/>
-                  <w:sz w:val="22"/>
-                  <w:szCs w:val="22"/>
-                </w:rPr>
-                <w:t>. Kaggle. Retrieved October 9, 2021, from https://www.kaggle.com/monethong/age-and-suicide/notebook</w:t>
-              </w:r>
-              <w:r>
-                <w:t xml:space="preserve">. </w:t>
-              </w:r>
-            </w:p>
-            <w:p>
-              <w:pPr>
-                <w:jc w:val="both"/>
-                <w:rPr>
-                  <w:rFonts w:asciiTheme="minorHAnsi" w:hAnsiTheme="minorHAnsi" w:cstheme="minorHAnsi"/>
-                  <w:color w:val="000000"/>
-                  <w:sz w:val="22"/>
-                  <w:szCs w:val="22"/>
-                  <w:shd w:val="clear" w:color="auto" w:fill="FFFFFF"/>
-                </w:rPr>
-              </w:pPr>
-            </w:p>
-            <w:p>
-              <w:pPr>
-                <w:jc w:val="both"/>
-                <w:rPr>
-                  <w:rFonts w:asciiTheme="minorHAnsi" w:hAnsiTheme="minorHAnsi" w:cstheme="minorHAnsi"/>
-                  <w:sz w:val="22"/>
-                  <w:szCs w:val="22"/>
-                  <w:lang w:eastAsia="en-GB"/>
-                </w:rPr>
-              </w:pPr>
-              <w:bookmarkStart w:id="26" w:name="Sanderson2020"/>
-              <w:bookmarkEnd w:id="26"/>
-              <w:r>
-                <w:rPr>
-                  <w:rFonts w:asciiTheme="minorHAnsi" w:hAnsiTheme="minorHAnsi" w:cstheme="minorHAnsi"/>
-                  <w:sz w:val="22"/>
-                  <w:szCs w:val="22"/>
-                </w:rPr>
-                <w:t xml:space="preserve">Sanderson, M., </w:t>
-              </w:r>
-              <w:proofErr w:type="spellStart"/>
-              <w:r>
-                <w:rPr>
-                  <w:rFonts w:asciiTheme="minorHAnsi" w:hAnsiTheme="minorHAnsi" w:cstheme="minorHAnsi"/>
-                  <w:sz w:val="22"/>
-                  <w:szCs w:val="22"/>
-                </w:rPr>
-                <w:t>Bulloch</w:t>
-              </w:r>
-              <w:proofErr w:type="spellEnd"/>
-              <w:r>
-                <w:rPr>
-                  <w:rFonts w:asciiTheme="minorHAnsi" w:hAnsiTheme="minorHAnsi" w:cstheme="minorHAnsi"/>
-                  <w:sz w:val="22"/>
-                  <w:szCs w:val="22"/>
-                </w:rPr>
-                <w:t xml:space="preserve">, A. G. M., Wang, J. L., Williams, K. G., Williamson, W., &amp; Patten, S. B. (2020, February 18). Predicting death by suicide following an emergency department visit for parasuicide with administrative health care system data and machine learning. </w:t>
-              </w:r>
-              <w:proofErr w:type="spellStart"/>
-              <w:r>
-                <w:rPr>
-                  <w:rFonts w:asciiTheme="minorHAnsi" w:hAnsiTheme="minorHAnsi" w:cstheme="minorHAnsi"/>
-                  <w:sz w:val="22"/>
-                  <w:szCs w:val="22"/>
-                </w:rPr>
-                <w:t>thelancet</w:t>
-              </w:r>
-              <w:proofErr w:type="spellEnd"/>
-              <w:r>
-                <w:rPr>
-                  <w:rFonts w:asciiTheme="minorHAnsi" w:hAnsiTheme="minorHAnsi" w:cstheme="minorHAnsi"/>
-                  <w:sz w:val="22"/>
-                  <w:szCs w:val="22"/>
-                </w:rPr>
-                <w:t xml:space="preserve">. Retrieved October 9, 2021, from https://www.thelancet.com/journals/eclinm/article/PIIS2589-5370(20)30025-0/fulltext. </w:t>
-              </w:r>
-            </w:p>
-            <w:p>
-              <w:pPr>
-                <w:jc w:val="both"/>
-                <w:rPr>
-                  <w:rFonts w:asciiTheme="minorHAnsi" w:hAnsiTheme="minorHAnsi" w:cstheme="minorHAnsi"/>
-                  <w:color w:val="000000"/>
-                  <w:sz w:val="22"/>
-                  <w:szCs w:val="22"/>
-                  <w:shd w:val="clear" w:color="auto" w:fill="FFFFFF"/>
-                </w:rPr>
-              </w:pPr>
-              <w:r>
-                <w:rPr>
-                  <w:rFonts w:asciiTheme="minorHAnsi" w:hAnsiTheme="minorHAnsi" w:cstheme="minorHAnsi"/>
-                  <w:color w:val="000000"/>
-                  <w:sz w:val="22"/>
-                  <w:szCs w:val="22"/>
-                  <w:shd w:val="clear" w:color="auto" w:fill="FFFFFF"/>
-                </w:rPr>
-                <w:fldChar w:fldCharType="begin"/>
-              </w:r>
-              <w:r>
-                <w:rPr>
-                  <w:rFonts w:asciiTheme="minorHAnsi" w:hAnsiTheme="minorHAnsi" w:cstheme="minorHAnsi"/>
-                  <w:sz w:val="22"/>
-                  <w:szCs w:val="22"/>
-                </w:rPr>
-                <w:instrText xml:space="preserve"> TA \l "</w:instrText>
-              </w:r>
-              <w:r>
-                <w:rPr>
-                  <w:rFonts w:asciiTheme="minorHAnsi" w:hAnsiTheme="minorHAnsi" w:cstheme="minorHAnsi"/>
-                  <w:color w:val="000000"/>
-                  <w:sz w:val="22"/>
-                  <w:szCs w:val="22"/>
-                  <w:shd w:val="clear" w:color="auto" w:fill="FFFFFF"/>
-                </w:rPr>
-                <w:instrText>Kaggle.com. 2021. WHO Suicide Statistics. [online] Available at: &lt;https://www.kaggle.com/szamil/who-suicide-statistics&gt; [Accessed 5 October 2021].</w:instrText>
-              </w:r>
-              <w:r>
-                <w:rPr>
-                  <w:rFonts w:asciiTheme="minorHAnsi" w:hAnsiTheme="minorHAnsi" w:cstheme="minorHAnsi"/>
-                  <w:sz w:val="22"/>
-                  <w:szCs w:val="22"/>
-                </w:rPr>
-                <w:instrText xml:space="preserve">" \s "Kaggle.com. 2021. WHO Suicide Statistics. [online] Available at: &lt;https://www.kaggle.com/szamil/who-suicide-statistics&gt; [Accessed 5 October 2021]." \c 1 </w:instrText>
-              </w:r>
-              <w:r>
-                <w:rPr>
-                  <w:rFonts w:asciiTheme="minorHAnsi" w:hAnsiTheme="minorHAnsi" w:cstheme="minorHAnsi"/>
-                  <w:color w:val="000000"/>
-                  <w:sz w:val="22"/>
-                  <w:szCs w:val="22"/>
-                  <w:shd w:val="clear" w:color="auto" w:fill="FFFFFF"/>
-                </w:rPr>
-                <w:fldChar w:fldCharType="end"/>
-              </w:r>
-            </w:p>
-            <w:p>
-              <w:pPr>
-                <w:jc w:val="both"/>
-                <w:rPr>
-                  <w:rFonts w:asciiTheme="minorHAnsi" w:hAnsiTheme="minorHAnsi" w:cstheme="minorHAnsi"/>
-                  <w:sz w:val="22"/>
-                  <w:szCs w:val="22"/>
-                  <w:lang w:eastAsia="en-GB"/>
-                </w:rPr>
-              </w:pPr>
-              <w:bookmarkStart w:id="27" w:name="Richie2015"/>
-              <w:bookmarkEnd w:id="27"/>
-              <w:r>
-                <w:rPr>
-                  <w:rFonts w:asciiTheme="minorHAnsi" w:hAnsiTheme="minorHAnsi" w:cstheme="minorHAnsi"/>
-                  <w:sz w:val="22"/>
-                  <w:szCs w:val="22"/>
-                </w:rPr>
-                <w:t xml:space="preserve">Ritchie, H., </w:t>
-              </w:r>
-              <w:proofErr w:type="spellStart"/>
-              <w:r>
-                <w:rPr>
-                  <w:rFonts w:asciiTheme="minorHAnsi" w:hAnsiTheme="minorHAnsi" w:cstheme="minorHAnsi"/>
-                  <w:sz w:val="22"/>
-                  <w:szCs w:val="22"/>
-                </w:rPr>
-                <w:t>Roser</w:t>
-              </w:r>
-              <w:proofErr w:type="spellEnd"/>
-              <w:r>
-                <w:rPr>
-                  <w:rFonts w:asciiTheme="minorHAnsi" w:hAnsiTheme="minorHAnsi" w:cstheme="minorHAnsi"/>
-                  <w:sz w:val="22"/>
-                  <w:szCs w:val="22"/>
-                </w:rPr>
-                <w:t>, M., &amp; Ortiz-Ospina, E. (2015, June 15). Suicide. Our World in Data. Retrieved October 9, 2021, from https://ourworldindata.org/suicide</w:t>
-              </w:r>
-              <w:r>
-                <w:rPr>
-                  <w:rFonts w:asciiTheme="minorHAnsi" w:hAnsiTheme="minorHAnsi" w:cstheme="minorHAnsi"/>
-                  <w:sz w:val="22"/>
-                  <w:szCs w:val="22"/>
-                </w:rPr>
-                <w:t>.</w:t>
-              </w:r>
-            </w:p>
-            <w:p>
-              <w:pPr>
-                <w:jc w:val="both"/>
-                <w:rPr>
-                  <w:rFonts w:ascii="Open Sans" w:hAnsi="Open Sans" w:cs="Open Sans"/>
-                  <w:color w:val="000000"/>
-                  <w:shd w:val="clear" w:color="auto" w:fill="FFFFFF"/>
-                </w:rPr>
-              </w:pPr>
-            </w:p>
-            <w:p>
-              <w:pPr>
-                <w:jc w:val="both"/>
-                <w:rPr>
-                  <w:rFonts w:ascii="Open Sans" w:hAnsi="Open Sans" w:cs="Open Sans"/>
-                  <w:color w:val="000000"/>
-                  <w:shd w:val="clear" w:color="auto" w:fill="FFFFFF"/>
-                </w:rPr>
-              </w:pPr>
-            </w:p>
             <w:p>
               <w:pPr>
                 <w:jc w:val="both"/>
@@ -5007,14 +2459,14 @@
           <w:szCs w:val="24"/>
         </w:rPr>
       </w:pPr>
-      <w:bookmarkStart w:id="28" w:name="_Toc84718368"/>
+      <w:bookmarkStart w:id="17" w:name="_Toc84718368"/>
       <w:r>
         <w:rPr>
           <w:rFonts w:asciiTheme="minorHAnsi" w:hAnsiTheme="minorHAnsi" w:cstheme="minorHAnsi"/>
         </w:rPr>
         <w:t>Appendix A</w:t>
       </w:r>
-      <w:bookmarkEnd w:id="28"/>
+      <w:bookmarkEnd w:id="17"/>
     </w:p>
     <w:p>
       <w:pPr>
@@ -5266,7 +2718,6 @@
           <w:sz w:val="24"/>
           <w:szCs w:val="24"/>
         </w:rPr>
-        <w:lastRenderedPageBreak/>
         <w:t>Coventry</w:t>
       </w:r>
       <w:r>
@@ -5901,7 +3352,7 @@
           <w:rFonts w:asciiTheme="minorHAnsi" w:hAnsiTheme="minorHAnsi" w:cstheme="minorHAnsi"/>
         </w:rPr>
       </w:pPr>
-      <w:bookmarkStart w:id="29" w:name="_Toc84718369"/>
+      <w:bookmarkStart w:id="18" w:name="_Toc84718369"/>
       <w:r>
         <w:rPr>
           <w:rFonts w:asciiTheme="minorHAnsi" w:hAnsiTheme="minorHAnsi" w:cstheme="minorHAnsi"/>
@@ -5909,7 +3360,7 @@
         <w:lastRenderedPageBreak/>
         <w:t>Appendix B</w:t>
       </w:r>
-      <w:bookmarkEnd w:id="29"/>
+      <w:bookmarkEnd w:id="18"/>
     </w:p>
     <w:p>
       <w:pPr>
@@ -6153,7 +3604,7 @@
         </w:rPr>
         <w:t xml:space="preserve">There are many good tools to help you format your code such as </w:t>
       </w:r>
-      <w:hyperlink r:id="rId16" w:history="1">
+      <w:hyperlink r:id="rId12" w:history="1">
         <w:r>
           <w:rPr>
             <w:rStyle w:val="Hyperlink"/>
@@ -6288,7 +3739,7 @@
                     <pic:cNvPicPr/>
                   </pic:nvPicPr>
                   <pic:blipFill>
-                    <a:blip r:embed="rId17">
+                    <a:blip r:embed="rId13">
                       <a:extLst>
                         <a:ext uri="{28A0092B-C50C-407E-A947-70E740481C1C}">
                           <a14:useLocalDpi xmlns:a14="http://schemas.microsoft.com/office/drawing/2010/main" val="0"/>
@@ -6392,7 +3843,7 @@
                     <pic:cNvPicPr/>
                   </pic:nvPicPr>
                   <pic:blipFill>
-                    <a:blip r:embed="rId18">
+                    <a:blip r:embed="rId14">
                       <a:extLst>
                         <a:ext uri="{28A0092B-C50C-407E-A947-70E740481C1C}">
                           <a14:useLocalDpi xmlns:a14="http://schemas.microsoft.com/office/drawing/2010/main" val="0"/>
@@ -6578,7 +4029,7 @@
                     <pic:cNvPicPr/>
                   </pic:nvPicPr>
                   <pic:blipFill>
-                    <a:blip r:embed="rId19">
+                    <a:blip r:embed="rId15">
                       <a:extLst>
                         <a:ext uri="{28A0092B-C50C-407E-A947-70E740481C1C}">
                           <a14:useLocalDpi xmlns:a14="http://schemas.microsoft.com/office/drawing/2010/main" val="0"/>
@@ -6879,7 +4330,7 @@
                     <pic:cNvPicPr/>
                   </pic:nvPicPr>
                   <pic:blipFill>
-                    <a:blip r:embed="rId20"/>
+                    <a:blip r:embed="rId16"/>
                     <a:stretch>
                       <a:fillRect/>
                     </a:stretch>
@@ -6979,7 +4430,7 @@
                     <pic:cNvPicPr/>
                   </pic:nvPicPr>
                   <pic:blipFill rotWithShape="1">
-                    <a:blip r:embed="rId21">
+                    <a:blip r:embed="rId17">
                       <a:extLst>
                         <a:ext uri="{28A0092B-C50C-407E-A947-70E740481C1C}">
                           <a14:useLocalDpi xmlns:a14="http://schemas.microsoft.com/office/drawing/2010/main" val="0"/>
@@ -7245,7 +4696,7 @@
       </w:pPr>
     </w:p>
     <w:sectPr>
-      <w:headerReference w:type="first" r:id="rId22"/>
+      <w:headerReference w:type="first" r:id="rId18"/>
       <w:pgSz w:w="11906" w:h="16838"/>
       <w:pgMar w:top="720" w:right="720" w:bottom="720" w:left="720" w:header="720" w:footer="720" w:gutter="0"/>
       <w:pgNumType w:start="0"/>
@@ -11776,6 +9227,7 @@
   <w:style w:type="character" w:default="1" w:styleId="DefaultParagraphFont">
     <w:name w:val="Default Paragraph Font"/>
     <w:uiPriority w:val="1"/>
+    <w:semiHidden/>
     <w:unhideWhenUsed/>
   </w:style>
   <w:style w:type="table" w:default="1" w:styleId="TableNormal">
@@ -12643,27 +10095,6 @@
 </file>
 
 <file path=customXml/item1.xml><?xml version="1.0" encoding="utf-8"?>
-<b:Sources xmlns:b="http://schemas.openxmlformats.org/officeDocument/2006/bibliography" xmlns="http://schemas.openxmlformats.org/officeDocument/2006/bibliography" SelectedStyle="\APASixthEditionOfficeOnline.xsl" StyleName="APA" Version="6">
-  <b:Source>
-    <b:Tag>Che</b:Tag>
-    <b:SourceType>Book</b:SourceType>
-    <b:Guid>{4FF13E0B-BD64-4144-98AE-328E963D415B}</b:Guid>
-    <b:Author>
-      <b:Author>
-        <b:NameList>
-          <b:Person>
-            <b:Last>L.Meyer</b:Last>
-            <b:First>Cheryl</b:First>
-          </b:Person>
-        </b:NameList>
-      </b:Author>
-    </b:Author>
-    <b:RefOrder>1</b:RefOrder>
-  </b:Source>
-</b:Sources>
-</file>
-
-<file path=customXml/item2.xml><?xml version="1.0" encoding="utf-8"?>
 <ct:contentTypeSchema xmlns:ct="http://schemas.microsoft.com/office/2006/metadata/contentType" xmlns:ma="http://schemas.microsoft.com/office/2006/metadata/properties/metaAttributes" ct:_="" ma:_="" ma:contentTypeName="Document" ma:contentTypeID="0x0101007B86AB3E3F1BEA40B4D3DC6B8B1B65B5" ma:contentTypeVersion="2" ma:contentTypeDescription="Create a new document." ma:contentTypeScope="" ma:versionID="02a0cf680c67ee1c52e8590e43d0cb5b">
   <xsd:schema xmlns:xsd="http://www.w3.org/2001/XMLSchema" xmlns:xs="http://www.w3.org/2001/XMLSchema" xmlns:p="http://schemas.microsoft.com/office/2006/metadata/properties" targetNamespace="http://schemas.microsoft.com/office/2006/metadata/properties" ma:root="true" ma:fieldsID="1b05d82d297216baf5b26c55225140df">
     <xsd:element name="properties">
@@ -12777,13 +10208,28 @@
 </ct:contentTypeSchema>
 </file>
 
-<file path=customXml/item3.xml><?xml version="1.0" encoding="utf-8"?>
-<p:properties xmlns:p="http://schemas.microsoft.com/office/2006/metadata/properties" xmlns:xsi="http://www.w3.org/2001/XMLSchema-instance" xmlns:pc="http://schemas.microsoft.com/office/infopath/2007/PartnerControls">
-  <documentManagement/>
-</p:properties>
+<file path=customXml/item2.xml><?xml version="1.0" encoding="utf-8"?>
+<b:Sources xmlns:b="http://schemas.openxmlformats.org/officeDocument/2006/bibliography" xmlns="http://schemas.openxmlformats.org/officeDocument/2006/bibliography" SelectedStyle="\APASixthEditionOfficeOnline.xsl" StyleName="APA" Version="6">
+  <b:Source>
+    <b:Tag>Che</b:Tag>
+    <b:SourceType>Book</b:SourceType>
+    <b:Guid>{4FF13E0B-BD64-4144-98AE-328E963D415B}</b:Guid>
+    <b:Author>
+      <b:Author>
+        <b:NameList>
+          <b:Person>
+            <b:Last>L.Meyer</b:Last>
+            <b:First>Cheryl</b:First>
+          </b:Person>
+        </b:NameList>
+      </b:Author>
+    </b:Author>
+    <b:RefOrder>1</b:RefOrder>
+  </b:Source>
+</b:Sources>
 </file>
 
-<file path=customXml/item4.xml><?xml version="1.0" encoding="utf-8"?>
+<file path=customXml/item3.xml><?xml version="1.0" encoding="utf-8"?>
 <?mso-contentType ?>
 <FormTemplates xmlns="http://schemas.microsoft.com/sharepoint/v3/contenttype/forms">
   <Display>DocumentLibraryForm</Display>
@@ -12792,15 +10238,13 @@
 </FormTemplates>
 </file>
 
-<file path=customXml/itemProps1.xml><?xml version="1.0" encoding="utf-8"?>
-<ds:datastoreItem xmlns:ds="http://schemas.openxmlformats.org/officeDocument/2006/customXml" ds:itemID="{0D043144-36A9-49DD-80D6-394F625DB58D}">
-  <ds:schemaRefs>
-    <ds:schemaRef ds:uri="http://schemas.openxmlformats.org/officeDocument/2006/bibliography"/>
-  </ds:schemaRefs>
-</ds:datastoreItem>
+<file path=customXml/item4.xml><?xml version="1.0" encoding="utf-8"?>
+<p:properties xmlns:p="http://schemas.microsoft.com/office/2006/metadata/properties" xmlns:xsi="http://www.w3.org/2001/XMLSchema-instance" xmlns:pc="http://schemas.microsoft.com/office/infopath/2007/PartnerControls">
+  <documentManagement/>
+</p:properties>
 </file>
 
-<file path=customXml/itemProps2.xml><?xml version="1.0" encoding="utf-8"?>
+<file path=customXml/itemProps1.xml><?xml version="1.0" encoding="utf-8"?>
 <ds:datastoreItem xmlns:ds="http://schemas.openxmlformats.org/officeDocument/2006/customXml" ds:itemID="{5CD3F3F3-ED5C-4C8C-917A-799AFCD56147}">
   <ds:schemaRefs>
     <ds:schemaRef ds:uri="http://schemas.microsoft.com/office/2006/metadata/contentType"/>
@@ -12816,19 +10260,27 @@
 </ds:datastoreItem>
 </file>
 
+<file path=customXml/itemProps2.xml><?xml version="1.0" encoding="utf-8"?>
+<ds:datastoreItem xmlns:ds="http://schemas.openxmlformats.org/officeDocument/2006/customXml" ds:itemID="{0D043144-36A9-49DD-80D6-394F625DB58D}">
+  <ds:schemaRefs>
+    <ds:schemaRef ds:uri="http://schemas.openxmlformats.org/officeDocument/2006/bibliography"/>
+  </ds:schemaRefs>
+</ds:datastoreItem>
+</file>
+
 <file path=customXml/itemProps3.xml><?xml version="1.0" encoding="utf-8"?>
+<ds:datastoreItem xmlns:ds="http://schemas.openxmlformats.org/officeDocument/2006/customXml" ds:itemID="{895584D5-495B-41A3-8B1D-620654EBB833}">
+  <ds:schemaRefs>
+    <ds:schemaRef ds:uri="http://schemas.microsoft.com/sharepoint/v3/contenttype/forms"/>
+  </ds:schemaRefs>
+</ds:datastoreItem>
+</file>
+
+<file path=customXml/itemProps4.xml><?xml version="1.0" encoding="utf-8"?>
 <ds:datastoreItem xmlns:ds="http://schemas.openxmlformats.org/officeDocument/2006/customXml" ds:itemID="{75814EF0-D83C-4745-A411-32C81060432F}">
   <ds:schemaRefs>
     <ds:schemaRef ds:uri="http://schemas.microsoft.com/office/2006/metadata/properties"/>
     <ds:schemaRef ds:uri="http://schemas.microsoft.com/office/infopath/2007/PartnerControls"/>
   </ds:schemaRefs>
 </ds:datastoreItem>
-</file>
-
-<file path=customXml/itemProps4.xml><?xml version="1.0" encoding="utf-8"?>
-<ds:datastoreItem xmlns:ds="http://schemas.openxmlformats.org/officeDocument/2006/customXml" ds:itemID="{895584D5-495B-41A3-8B1D-620654EBB833}">
-  <ds:schemaRefs>
-    <ds:schemaRef ds:uri="http://schemas.microsoft.com/sharepoint/v3/contenttype/forms"/>
-  </ds:schemaRefs>
-</ds:datastoreItem>
 </file>
</xml_diff>

<commit_message>
taken notes for logistic regression + added refrence for later use in main word file
</commit_message>
<xml_diff>
--- a/6006CEM-9789180-SI-2122s1 - full.docx
+++ b/6006CEM-9789180-SI-2122s1 - full.docx
@@ -1792,6 +1792,115 @@
           <w:rFonts w:asciiTheme="minorHAnsi" w:hAnsiTheme="minorHAnsi" w:cstheme="minorHAnsi"/>
         </w:rPr>
       </w:pPr>
+      <w:r>
+        <w:rPr>
+          <w:rFonts w:asciiTheme="minorHAnsi" w:hAnsiTheme="minorHAnsi" w:cstheme="minorHAnsi"/>
+        </w:rPr>
+        <w:t xml:space="preserve">Removing null values 30 % rule </w:t>
+      </w:r>
+    </w:p>
+    <w:p>
+      <w:pPr>
+        <w:jc w:val="both"/>
+        <w:rPr>
+          <w:rFonts w:asciiTheme="minorHAnsi" w:hAnsiTheme="minorHAnsi" w:cstheme="minorHAnsi"/>
+        </w:rPr>
+      </w:pPr>
+      <w:hyperlink r:id="rId12" w:history="1">
+        <w:r>
+          <w:rPr>
+            <w:rStyle w:val="Hyperlink"/>
+            <w:rFonts w:asciiTheme="minorHAnsi" w:hAnsiTheme="minorHAnsi" w:cstheme="minorHAnsi"/>
+          </w:rPr>
+          <w:t>https://analyticsindiamag.com/5-ways-handle-missing-values-machine-learning-datasets/</w:t>
+        </w:r>
+      </w:hyperlink>
+    </w:p>
+    <w:p>
+      <w:pPr>
+        <w:jc w:val="both"/>
+        <w:rPr>
+          <w:rFonts w:ascii="Arial" w:hAnsi="Arial" w:cs="Arial"/>
+          <w:b/>
+          <w:bCs/>
+          <w:color w:val="212529"/>
+          <w:sz w:val="32"/>
+          <w:szCs w:val="32"/>
+          <w:shd w:val="clear" w:color="auto" w:fill="EEEEEE"/>
+        </w:rPr>
+      </w:pPr>
+      <w:r>
+        <w:rPr>
+          <w:rFonts w:asciiTheme="minorHAnsi" w:hAnsiTheme="minorHAnsi" w:cstheme="minorHAnsi"/>
+        </w:rPr>
+        <w:t xml:space="preserve">30 % of our data set = </w:t>
+      </w:r>
+      <w:r>
+        <w:rPr>
+          <w:rFonts w:ascii="Arial" w:hAnsi="Arial" w:cs="Arial"/>
+          <w:b/>
+          <w:bCs/>
+          <w:color w:val="212529"/>
+          <w:sz w:val="32"/>
+          <w:szCs w:val="32"/>
+          <w:shd w:val="clear" w:color="auto" w:fill="EEEEEE"/>
+        </w:rPr>
+        <w:t>4,533</w:t>
+      </w:r>
+      <w:r>
+        <w:rPr>
+          <w:rFonts w:ascii="Arial" w:hAnsi="Arial" w:cs="Arial"/>
+          <w:b/>
+          <w:bCs/>
+          <w:color w:val="212529"/>
+          <w:sz w:val="32"/>
+          <w:szCs w:val="32"/>
+          <w:shd w:val="clear" w:color="auto" w:fill="EEEEEE"/>
+        </w:rPr>
+        <w:t>-1</w:t>
+      </w:r>
+    </w:p>
+    <w:p>
+      <w:pPr>
+        <w:jc w:val="both"/>
+        <w:rPr>
+          <w:rFonts w:asciiTheme="minorHAnsi" w:hAnsiTheme="minorHAnsi" w:cstheme="minorHAnsi"/>
+        </w:rPr>
+      </w:pPr>
+      <w:r>
+        <w:rPr>
+          <w:rFonts w:asciiTheme="minorHAnsi" w:hAnsiTheme="minorHAnsi" w:cstheme="minorHAnsi"/>
+        </w:rPr>
+        <w:t xml:space="preserve">Our data that will be removed = </w:t>
+      </w:r>
+      <w:r>
+        <w:rPr>
+          <w:rFonts w:asciiTheme="minorHAnsi" w:hAnsiTheme="minorHAnsi" w:cstheme="minorHAnsi"/>
+        </w:rPr>
+        <w:t>4,044</w:t>
+      </w:r>
+    </w:p>
+    <w:p>
+      <w:pPr>
+        <w:jc w:val="both"/>
+        <w:rPr>
+          <w:rFonts w:asciiTheme="minorHAnsi" w:hAnsiTheme="minorHAnsi" w:cstheme="minorHAnsi"/>
+        </w:rPr>
+      </w:pPr>
+    </w:p>
+    <w:p>
+      <w:pPr>
+        <w:jc w:val="both"/>
+        <w:rPr>
+          <w:rFonts w:asciiTheme="minorHAnsi" w:hAnsiTheme="minorHAnsi" w:cstheme="minorHAnsi"/>
+        </w:rPr>
+      </w:pPr>
+      <w:r>
+        <w:rPr>
+          <w:rFonts w:asciiTheme="minorHAnsi" w:hAnsiTheme="minorHAnsi" w:cstheme="minorHAnsi"/>
+        </w:rPr>
+        <w:t xml:space="preserve">Data removal is best option </w:t>
+      </w:r>
       <w:r>
         <w:rPr>
           <w:rFonts w:asciiTheme="minorHAnsi" w:hAnsiTheme="minorHAnsi" w:cstheme="minorHAnsi"/>
@@ -3604,7 +3713,7 @@
         </w:rPr>
         <w:t xml:space="preserve">There are many good tools to help you format your code such as </w:t>
       </w:r>
-      <w:hyperlink r:id="rId12" w:history="1">
+      <w:hyperlink r:id="rId13" w:history="1">
         <w:r>
           <w:rPr>
             <w:rStyle w:val="Hyperlink"/>
@@ -3739,7 +3848,7 @@
                     <pic:cNvPicPr/>
                   </pic:nvPicPr>
                   <pic:blipFill>
-                    <a:blip r:embed="rId13">
+                    <a:blip r:embed="rId14">
                       <a:extLst>
                         <a:ext uri="{28A0092B-C50C-407E-A947-70E740481C1C}">
                           <a14:useLocalDpi xmlns:a14="http://schemas.microsoft.com/office/drawing/2010/main" val="0"/>
@@ -3843,7 +3952,7 @@
                     <pic:cNvPicPr/>
                   </pic:nvPicPr>
                   <pic:blipFill>
-                    <a:blip r:embed="rId14">
+                    <a:blip r:embed="rId15">
                       <a:extLst>
                         <a:ext uri="{28A0092B-C50C-407E-A947-70E740481C1C}">
                           <a14:useLocalDpi xmlns:a14="http://schemas.microsoft.com/office/drawing/2010/main" val="0"/>
@@ -4029,7 +4138,7 @@
                     <pic:cNvPicPr/>
                   </pic:nvPicPr>
                   <pic:blipFill>
-                    <a:blip r:embed="rId15">
+                    <a:blip r:embed="rId16">
                       <a:extLst>
                         <a:ext uri="{28A0092B-C50C-407E-A947-70E740481C1C}">
                           <a14:useLocalDpi xmlns:a14="http://schemas.microsoft.com/office/drawing/2010/main" val="0"/>
@@ -4330,7 +4439,7 @@
                     <pic:cNvPicPr/>
                   </pic:nvPicPr>
                   <pic:blipFill>
-                    <a:blip r:embed="rId16"/>
+                    <a:blip r:embed="rId17"/>
                     <a:stretch>
                       <a:fillRect/>
                     </a:stretch>
@@ -4430,7 +4539,7 @@
                     <pic:cNvPicPr/>
                   </pic:nvPicPr>
                   <pic:blipFill rotWithShape="1">
-                    <a:blip r:embed="rId17">
+                    <a:blip r:embed="rId18">
                       <a:extLst>
                         <a:ext uri="{28A0092B-C50C-407E-A947-70E740481C1C}">
                           <a14:useLocalDpi xmlns:a14="http://schemas.microsoft.com/office/drawing/2010/main" val="0"/>
@@ -4696,7 +4805,7 @@
       </w:pPr>
     </w:p>
     <w:sectPr>
-      <w:headerReference w:type="first" r:id="rId18"/>
+      <w:headerReference w:type="first" r:id="rId19"/>
       <w:pgSz w:w="11906" w:h="16838"/>
       <w:pgMar w:top="720" w:right="720" w:bottom="720" w:left="720" w:header="720" w:footer="720" w:gutter="0"/>
       <w:pgNumType w:start="0"/>
@@ -10095,6 +10204,27 @@
 </file>
 
 <file path=customXml/item1.xml><?xml version="1.0" encoding="utf-8"?>
+<b:Sources xmlns:b="http://schemas.openxmlformats.org/officeDocument/2006/bibliography" xmlns="http://schemas.openxmlformats.org/officeDocument/2006/bibliography" SelectedStyle="\APASixthEditionOfficeOnline.xsl" StyleName="APA" Version="6">
+  <b:Source>
+    <b:Tag>Che</b:Tag>
+    <b:SourceType>Book</b:SourceType>
+    <b:Guid>{4FF13E0B-BD64-4144-98AE-328E963D415B}</b:Guid>
+    <b:Author>
+      <b:Author>
+        <b:NameList>
+          <b:Person>
+            <b:Last>L.Meyer</b:Last>
+            <b:First>Cheryl</b:First>
+          </b:Person>
+        </b:NameList>
+      </b:Author>
+    </b:Author>
+    <b:RefOrder>1</b:RefOrder>
+  </b:Source>
+</b:Sources>
+</file>
+
+<file path=customXml/item2.xml><?xml version="1.0" encoding="utf-8"?>
 <ct:contentTypeSchema xmlns:ct="http://schemas.microsoft.com/office/2006/metadata/contentType" xmlns:ma="http://schemas.microsoft.com/office/2006/metadata/properties/metaAttributes" ct:_="" ma:_="" ma:contentTypeName="Document" ma:contentTypeID="0x0101007B86AB3E3F1BEA40B4D3DC6B8B1B65B5" ma:contentTypeVersion="2" ma:contentTypeDescription="Create a new document." ma:contentTypeScope="" ma:versionID="02a0cf680c67ee1c52e8590e43d0cb5b">
   <xsd:schema xmlns:xsd="http://www.w3.org/2001/XMLSchema" xmlns:xs="http://www.w3.org/2001/XMLSchema" xmlns:p="http://schemas.microsoft.com/office/2006/metadata/properties" targetNamespace="http://schemas.microsoft.com/office/2006/metadata/properties" ma:root="true" ma:fieldsID="1b05d82d297216baf5b26c55225140df">
     <xsd:element name="properties">
@@ -10208,28 +10338,13 @@
 </ct:contentTypeSchema>
 </file>
 
-<file path=customXml/item2.xml><?xml version="1.0" encoding="utf-8"?>
-<b:Sources xmlns:b="http://schemas.openxmlformats.org/officeDocument/2006/bibliography" xmlns="http://schemas.openxmlformats.org/officeDocument/2006/bibliography" SelectedStyle="\APASixthEditionOfficeOnline.xsl" StyleName="APA" Version="6">
-  <b:Source>
-    <b:Tag>Che</b:Tag>
-    <b:SourceType>Book</b:SourceType>
-    <b:Guid>{4FF13E0B-BD64-4144-98AE-328E963D415B}</b:Guid>
-    <b:Author>
-      <b:Author>
-        <b:NameList>
-          <b:Person>
-            <b:Last>L.Meyer</b:Last>
-            <b:First>Cheryl</b:First>
-          </b:Person>
-        </b:NameList>
-      </b:Author>
-    </b:Author>
-    <b:RefOrder>1</b:RefOrder>
-  </b:Source>
-</b:Sources>
+<file path=customXml/item3.xml><?xml version="1.0" encoding="utf-8"?>
+<p:properties xmlns:p="http://schemas.microsoft.com/office/2006/metadata/properties" xmlns:xsi="http://www.w3.org/2001/XMLSchema-instance" xmlns:pc="http://schemas.microsoft.com/office/infopath/2007/PartnerControls">
+  <documentManagement/>
+</p:properties>
 </file>
 
-<file path=customXml/item3.xml><?xml version="1.0" encoding="utf-8"?>
+<file path=customXml/item4.xml><?xml version="1.0" encoding="utf-8"?>
 <?mso-contentType ?>
 <FormTemplates xmlns="http://schemas.microsoft.com/sharepoint/v3/contenttype/forms">
   <Display>DocumentLibraryForm</Display>
@@ -10238,13 +10353,15 @@
 </FormTemplates>
 </file>
 
-<file path=customXml/item4.xml><?xml version="1.0" encoding="utf-8"?>
-<p:properties xmlns:p="http://schemas.microsoft.com/office/2006/metadata/properties" xmlns:xsi="http://www.w3.org/2001/XMLSchema-instance" xmlns:pc="http://schemas.microsoft.com/office/infopath/2007/PartnerControls">
-  <documentManagement/>
-</p:properties>
+<file path=customXml/itemProps1.xml><?xml version="1.0" encoding="utf-8"?>
+<ds:datastoreItem xmlns:ds="http://schemas.openxmlformats.org/officeDocument/2006/customXml" ds:itemID="{0D043144-36A9-49DD-80D6-394F625DB58D}">
+  <ds:schemaRefs>
+    <ds:schemaRef ds:uri="http://schemas.openxmlformats.org/officeDocument/2006/bibliography"/>
+  </ds:schemaRefs>
+</ds:datastoreItem>
 </file>
 
-<file path=customXml/itemProps1.xml><?xml version="1.0" encoding="utf-8"?>
+<file path=customXml/itemProps2.xml><?xml version="1.0" encoding="utf-8"?>
 <ds:datastoreItem xmlns:ds="http://schemas.openxmlformats.org/officeDocument/2006/customXml" ds:itemID="{5CD3F3F3-ED5C-4C8C-917A-799AFCD56147}">
   <ds:schemaRefs>
     <ds:schemaRef ds:uri="http://schemas.microsoft.com/office/2006/metadata/contentType"/>
@@ -10260,27 +10377,19 @@
 </ds:datastoreItem>
 </file>
 
-<file path=customXml/itemProps2.xml><?xml version="1.0" encoding="utf-8"?>
-<ds:datastoreItem xmlns:ds="http://schemas.openxmlformats.org/officeDocument/2006/customXml" ds:itemID="{0D043144-36A9-49DD-80D6-394F625DB58D}">
-  <ds:schemaRefs>
-    <ds:schemaRef ds:uri="http://schemas.openxmlformats.org/officeDocument/2006/bibliography"/>
-  </ds:schemaRefs>
-</ds:datastoreItem>
-</file>
-
 <file path=customXml/itemProps3.xml><?xml version="1.0" encoding="utf-8"?>
-<ds:datastoreItem xmlns:ds="http://schemas.openxmlformats.org/officeDocument/2006/customXml" ds:itemID="{895584D5-495B-41A3-8B1D-620654EBB833}">
-  <ds:schemaRefs>
-    <ds:schemaRef ds:uri="http://schemas.microsoft.com/sharepoint/v3/contenttype/forms"/>
-  </ds:schemaRefs>
-</ds:datastoreItem>
-</file>
-
-<file path=customXml/itemProps4.xml><?xml version="1.0" encoding="utf-8"?>
 <ds:datastoreItem xmlns:ds="http://schemas.openxmlformats.org/officeDocument/2006/customXml" ds:itemID="{75814EF0-D83C-4745-A411-32C81060432F}">
   <ds:schemaRefs>
     <ds:schemaRef ds:uri="http://schemas.microsoft.com/office/2006/metadata/properties"/>
     <ds:schemaRef ds:uri="http://schemas.microsoft.com/office/infopath/2007/PartnerControls"/>
   </ds:schemaRefs>
 </ds:datastoreItem>
+</file>
+
+<file path=customXml/itemProps4.xml><?xml version="1.0" encoding="utf-8"?>
+<ds:datastoreItem xmlns:ds="http://schemas.openxmlformats.org/officeDocument/2006/customXml" ds:itemID="{895584D5-495B-41A3-8B1D-620654EBB833}">
+  <ds:schemaRefs>
+    <ds:schemaRef ds:uri="http://schemas.microsoft.com/sharepoint/v3/contenttype/forms"/>
+  </ds:schemaRefs>
+</ds:datastoreItem>
 </file>
</xml_diff>

<commit_message>
All x and y values have been selected. Feature scaling done. grid and random search done for KNN. and results and correlation matrix plotted for KNN
</commit_message>
<xml_diff>
--- a/6006CEM-9789180-SI-2122s1 - full.docx
+++ b/6006CEM-9789180-SI-2122s1 - full.docx
@@ -1631,6 +1631,13 @@
         <w:t xml:space="preserve">: </w:t>
       </w:r>
       <w:bookmarkEnd w:id="2"/>
+      <w:r>
+        <w:rPr>
+          <w:rFonts w:asciiTheme="minorHAnsi" w:hAnsiTheme="minorHAnsi" w:cstheme="minorHAnsi"/>
+          <w:lang w:val="en-US"/>
+        </w:rPr>
+        <w:t xml:space="preserve">Suicide risk prediction </w:t>
+      </w:r>
     </w:p>
     <w:p>
       <w:pPr>
@@ -1666,6 +1673,483 @@
           <w:lang w:val="en-US"/>
         </w:rPr>
         <w:t xml:space="preserve">  </w:t>
+      </w:r>
+    </w:p>
+    <w:p>
+      <w:pPr>
+        <w:rPr>
+          <w:lang w:val="en-US"/>
+        </w:rPr>
+      </w:pPr>
+    </w:p>
+    <w:p>
+      <w:pPr>
+        <w:jc w:val="both"/>
+        <w:rPr>
+          <w:sz w:val="22"/>
+          <w:szCs w:val="22"/>
+        </w:rPr>
+      </w:pPr>
+      <w:r>
+        <w:rPr>
+          <w:sz w:val="22"/>
+          <w:szCs w:val="22"/>
+        </w:rPr>
+        <w:t>In research from </w:t>
+      </w:r>
+      <w:proofErr w:type="spellStart"/>
+      <w:r>
+        <w:rPr>
+          <w:sz w:val="22"/>
+          <w:szCs w:val="22"/>
+        </w:rPr>
+        <w:t>Brådvik</w:t>
+      </w:r>
+      <w:proofErr w:type="spellEnd"/>
+      <w:r>
+        <w:rPr>
+          <w:sz w:val="22"/>
+          <w:szCs w:val="22"/>
+        </w:rPr>
+        <w:t> (2018, p. 1) t</w:t>
+      </w:r>
+      <w:r>
+        <w:rPr>
+          <w:sz w:val="22"/>
+          <w:szCs w:val="22"/>
+        </w:rPr>
+        <w:t xml:space="preserve">he suicide mortality rate is 1.4 percent of all global deaths. </w:t>
+      </w:r>
+      <w:r>
+        <w:rPr>
+          <w:sz w:val="22"/>
+          <w:szCs w:val="22"/>
+        </w:rPr>
+        <w:t>Biological,</w:t>
+      </w:r>
+      <w:r>
+        <w:rPr>
+          <w:sz w:val="22"/>
+          <w:szCs w:val="22"/>
+        </w:rPr>
+        <w:t xml:space="preserve"> </w:t>
+      </w:r>
+      <w:r>
+        <w:rPr>
+          <w:sz w:val="22"/>
+          <w:szCs w:val="22"/>
+        </w:rPr>
+        <w:t>psychological, clinical, social, and environmental variables all have a role in the development of suicide risk. Because several risk variables are involved in defining a person's risk of suicide, determining a person's risk of suicide is difficult.</w:t>
+      </w:r>
+      <w:r>
+        <w:rPr>
+          <w:sz w:val="22"/>
+          <w:szCs w:val="22"/>
+        </w:rPr>
+        <w:t xml:space="preserve"> Using computer testing and genetic screening, for example, to improve risk assessment is a topic of continuing study</w:t>
+      </w:r>
+      <w:r>
+        <w:rPr>
+          <w:sz w:val="22"/>
+          <w:szCs w:val="22"/>
+        </w:rPr>
+        <w:t xml:space="preserve"> </w:t>
+      </w:r>
+      <w:r>
+        <w:rPr>
+          <w:sz w:val="22"/>
+          <w:szCs w:val="22"/>
+        </w:rPr>
+        <w:t>(</w:t>
+      </w:r>
+      <w:proofErr w:type="spellStart"/>
+      <w:r>
+        <w:rPr>
+          <w:color w:val="222222"/>
+          <w:sz w:val="22"/>
+          <w:szCs w:val="22"/>
+          <w:shd w:val="clear" w:color="auto" w:fill="FFFFFF"/>
+        </w:rPr>
+        <w:t>Turecki</w:t>
+      </w:r>
+      <w:proofErr w:type="spellEnd"/>
+      <w:r>
+        <w:rPr>
+          <w:color w:val="222222"/>
+          <w:sz w:val="22"/>
+          <w:szCs w:val="22"/>
+          <w:shd w:val="clear" w:color="auto" w:fill="FFFFFF"/>
+        </w:rPr>
+        <w:t xml:space="preserve"> </w:t>
+      </w:r>
+      <w:r>
+        <w:rPr>
+          <w:color w:val="000000"/>
+          <w:sz w:val="22"/>
+          <w:szCs w:val="22"/>
+          <w:shd w:val="clear" w:color="auto" w:fill="FFFFFF"/>
+        </w:rPr>
+        <w:t>et al.,</w:t>
+      </w:r>
+      <w:r>
+        <w:rPr>
+          <w:color w:val="222222"/>
+          <w:sz w:val="22"/>
+          <w:szCs w:val="22"/>
+          <w:shd w:val="clear" w:color="auto" w:fill="FFFFFF"/>
+        </w:rPr>
+        <w:t xml:space="preserve"> 2019</w:t>
+      </w:r>
+      <w:r>
+        <w:rPr>
+          <w:color w:val="222222"/>
+          <w:sz w:val="22"/>
+          <w:szCs w:val="22"/>
+          <w:shd w:val="clear" w:color="auto" w:fill="FFFFFF"/>
+        </w:rPr>
+        <w:t>, pp. 1</w:t>
+      </w:r>
+      <w:r>
+        <w:rPr>
+          <w:sz w:val="22"/>
+          <w:szCs w:val="22"/>
+        </w:rPr>
+        <w:t>)</w:t>
+      </w:r>
+      <w:r>
+        <w:rPr>
+          <w:sz w:val="22"/>
+          <w:szCs w:val="22"/>
+        </w:rPr>
+        <w:t>.</w:t>
+      </w:r>
+      <w:r>
+        <w:rPr>
+          <w:sz w:val="22"/>
+          <w:szCs w:val="22"/>
+        </w:rPr>
+        <w:t xml:space="preserve"> </w:t>
+      </w:r>
+    </w:p>
+    <w:p>
+      <w:pPr>
+        <w:jc w:val="both"/>
+        <w:rPr>
+          <w:sz w:val="22"/>
+          <w:szCs w:val="22"/>
+        </w:rPr>
+      </w:pPr>
+    </w:p>
+    <w:p>
+      <w:pPr>
+        <w:jc w:val="both"/>
+        <w:rPr>
+          <w:color w:val="000000"/>
+          <w:sz w:val="22"/>
+          <w:szCs w:val="22"/>
+        </w:rPr>
+      </w:pPr>
+      <w:r>
+        <w:rPr>
+          <w:sz w:val="22"/>
+          <w:szCs w:val="22"/>
+        </w:rPr>
+        <w:t xml:space="preserve">This </w:t>
+      </w:r>
+      <w:r>
+        <w:rPr>
+          <w:sz w:val="22"/>
+          <w:szCs w:val="22"/>
+        </w:rPr>
+        <w:t xml:space="preserve">project will focus on implementing different machine learning algorithms and techniques to predict a </w:t>
+      </w:r>
+      <w:r>
+        <w:rPr>
+          <w:sz w:val="22"/>
+          <w:szCs w:val="22"/>
+        </w:rPr>
+        <w:t>person’s</w:t>
+      </w:r>
+      <w:r>
+        <w:rPr>
+          <w:sz w:val="22"/>
+          <w:szCs w:val="22"/>
+        </w:rPr>
+        <w:t xml:space="preserve"> likelihood of committing suicide. This study will use</w:t>
+      </w:r>
+      <w:r>
+        <w:rPr>
+          <w:sz w:val="22"/>
+          <w:szCs w:val="22"/>
+        </w:rPr>
+        <w:t xml:space="preserve"> </w:t>
+      </w:r>
+      <w:r>
+        <w:rPr>
+          <w:color w:val="000000"/>
+          <w:sz w:val="22"/>
+          <w:szCs w:val="22"/>
+        </w:rPr>
+        <w:t>c</w:t>
+      </w:r>
+      <w:r>
+        <w:rPr>
+          <w:color w:val="000000"/>
+          <w:sz w:val="22"/>
+          <w:szCs w:val="22"/>
+        </w:rPr>
+        <w:t>ountry</w:t>
+      </w:r>
+      <w:r>
+        <w:rPr>
+          <w:color w:val="000000"/>
+          <w:sz w:val="22"/>
+          <w:szCs w:val="22"/>
+        </w:rPr>
+        <w:t>, a</w:t>
+      </w:r>
+      <w:r>
+        <w:rPr>
+          <w:color w:val="000000"/>
+          <w:sz w:val="22"/>
+          <w:szCs w:val="22"/>
+        </w:rPr>
+        <w:t>ge</w:t>
+      </w:r>
+      <w:r>
+        <w:rPr>
+          <w:color w:val="000000"/>
+          <w:sz w:val="22"/>
+          <w:szCs w:val="22"/>
+        </w:rPr>
+        <w:t xml:space="preserve"> , g</w:t>
+      </w:r>
+      <w:r>
+        <w:rPr>
+          <w:color w:val="000000"/>
+          <w:sz w:val="22"/>
+          <w:szCs w:val="22"/>
+        </w:rPr>
+        <w:t>ender</w:t>
+      </w:r>
+      <w:r>
+        <w:rPr>
+          <w:color w:val="000000"/>
+          <w:sz w:val="22"/>
+          <w:szCs w:val="22"/>
+        </w:rPr>
+        <w:t>, p</w:t>
+      </w:r>
+      <w:r>
+        <w:rPr>
+          <w:color w:val="000000"/>
+          <w:sz w:val="22"/>
+          <w:szCs w:val="22"/>
+        </w:rPr>
+        <w:t>opulation</w:t>
+      </w:r>
+      <w:r>
+        <w:rPr>
+          <w:color w:val="000000"/>
+          <w:sz w:val="22"/>
+          <w:szCs w:val="22"/>
+        </w:rPr>
+        <w:t>, i</w:t>
+      </w:r>
+      <w:r>
+        <w:rPr>
+          <w:color w:val="000000"/>
+          <w:sz w:val="22"/>
+          <w:szCs w:val="22"/>
+        </w:rPr>
+        <w:t>nternet</w:t>
+      </w:r>
+      <w:r>
+        <w:rPr>
+          <w:color w:val="000000"/>
+          <w:sz w:val="22"/>
+          <w:szCs w:val="22"/>
+        </w:rPr>
+        <w:t xml:space="preserve"> u</w:t>
+      </w:r>
+      <w:r>
+        <w:rPr>
+          <w:color w:val="000000"/>
+          <w:sz w:val="22"/>
+          <w:szCs w:val="22"/>
+        </w:rPr>
+        <w:t>sage</w:t>
+      </w:r>
+      <w:r>
+        <w:rPr>
+          <w:color w:val="000000"/>
+          <w:sz w:val="22"/>
+          <w:szCs w:val="22"/>
+        </w:rPr>
+        <w:t xml:space="preserve"> </w:t>
+      </w:r>
+      <w:r>
+        <w:rPr>
+          <w:color w:val="000000"/>
+          <w:sz w:val="22"/>
+          <w:szCs w:val="22"/>
+        </w:rPr>
+        <w:t>per</w:t>
+      </w:r>
+      <w:r>
+        <w:rPr>
+          <w:color w:val="000000"/>
+          <w:sz w:val="22"/>
+          <w:szCs w:val="22"/>
+        </w:rPr>
+        <w:t xml:space="preserve"> </w:t>
+      </w:r>
+      <w:r>
+        <w:rPr>
+          <w:color w:val="000000"/>
+          <w:sz w:val="22"/>
+          <w:szCs w:val="22"/>
+        </w:rPr>
+        <w:t>percent</w:t>
+      </w:r>
+      <w:r>
+        <w:rPr>
+          <w:color w:val="000000"/>
+          <w:sz w:val="22"/>
+          <w:szCs w:val="22"/>
+        </w:rPr>
+        <w:t xml:space="preserve"> Population, total labour force, cellular subscription per 100 people, GDP per year, GDP per capital, </w:t>
+      </w:r>
+      <w:r>
+        <w:rPr>
+          <w:color w:val="000000"/>
+          <w:sz w:val="22"/>
+          <w:szCs w:val="22"/>
+        </w:rPr>
+        <w:t>Expense’s</w:t>
+      </w:r>
+      <w:r>
+        <w:rPr>
+          <w:color w:val="000000"/>
+          <w:sz w:val="22"/>
+          <w:szCs w:val="22"/>
+        </w:rPr>
+        <w:t xml:space="preserve"> percent of GDP, physicians per 1000 people and population of refugees by country or territory of origin to determine the probability persons to comic suicide.</w:t>
+      </w:r>
+      <w:r>
+        <w:rPr>
+          <w:color w:val="000000"/>
+          <w:sz w:val="22"/>
+          <w:szCs w:val="22"/>
+        </w:rPr>
+        <w:t xml:space="preserve"> </w:t>
+      </w:r>
+      <w:r>
+        <w:rPr>
+          <w:sz w:val="22"/>
+          <w:szCs w:val="22"/>
+        </w:rPr>
+        <w:t>To lower the number of suicide fatalities, prevention is essential</w:t>
+      </w:r>
+      <w:r>
+        <w:rPr>
+          <w:sz w:val="22"/>
+          <w:szCs w:val="22"/>
+        </w:rPr>
+        <w:t xml:space="preserve"> </w:t>
+      </w:r>
+      <w:r>
+        <w:rPr>
+          <w:sz w:val="22"/>
+          <w:szCs w:val="22"/>
+        </w:rPr>
+        <w:t>(</w:t>
+      </w:r>
+      <w:proofErr w:type="spellStart"/>
+      <w:r>
+        <w:rPr>
+          <w:color w:val="222222"/>
+          <w:sz w:val="22"/>
+          <w:szCs w:val="22"/>
+          <w:shd w:val="clear" w:color="auto" w:fill="FFFFFF"/>
+        </w:rPr>
+        <w:t>Turecki</w:t>
+      </w:r>
+      <w:proofErr w:type="spellEnd"/>
+      <w:r>
+        <w:rPr>
+          <w:color w:val="222222"/>
+          <w:sz w:val="22"/>
+          <w:szCs w:val="22"/>
+          <w:shd w:val="clear" w:color="auto" w:fill="FFFFFF"/>
+        </w:rPr>
+        <w:t xml:space="preserve"> </w:t>
+      </w:r>
+      <w:r>
+        <w:rPr>
+          <w:color w:val="000000"/>
+          <w:sz w:val="22"/>
+          <w:szCs w:val="22"/>
+          <w:shd w:val="clear" w:color="auto" w:fill="FFFFFF"/>
+        </w:rPr>
+        <w:t>et al.,</w:t>
+      </w:r>
+      <w:r>
+        <w:rPr>
+          <w:color w:val="222222"/>
+          <w:sz w:val="22"/>
+          <w:szCs w:val="22"/>
+          <w:shd w:val="clear" w:color="auto" w:fill="FFFFFF"/>
+        </w:rPr>
+        <w:t xml:space="preserve"> 2019, pp. 1</w:t>
+      </w:r>
+      <w:r>
+        <w:rPr>
+          <w:sz w:val="22"/>
+          <w:szCs w:val="22"/>
+        </w:rPr>
+        <w:t>).</w:t>
+      </w:r>
+      <w:r>
+        <w:rPr>
+          <w:sz w:val="22"/>
+          <w:szCs w:val="22"/>
+        </w:rPr>
+        <w:t xml:space="preserve"> By </w:t>
+      </w:r>
+      <w:r>
+        <w:rPr>
+          <w:sz w:val="22"/>
+          <w:szCs w:val="22"/>
+        </w:rPr>
+        <w:t>predicting high risk variables that increase a person’s chance of suicide</w:t>
+      </w:r>
+      <w:r>
+        <w:rPr>
+          <w:sz w:val="22"/>
+          <w:szCs w:val="22"/>
+        </w:rPr>
+        <w:t>.</w:t>
+      </w:r>
+    </w:p>
+    <w:p>
+      <w:pPr>
+        <w:pStyle w:val="HTMLPreformatted"/>
+        <w:shd w:val="clear" w:color="auto" w:fill="FFFFFF"/>
+        <w:wordWrap w:val="0"/>
+        <w:textAlignment w:val="baseline"/>
+        <w:rPr>
+          <w:sz w:val="22"/>
+          <w:szCs w:val="22"/>
+        </w:rPr>
+      </w:pPr>
+      <w:r>
+        <w:rPr>
+          <w:color w:val="000000"/>
+          <w:sz w:val="21"/>
+          <w:szCs w:val="21"/>
+        </w:rPr>
+        <w:t xml:space="preserve">                </w:t>
       </w:r>
     </w:p>
     <w:p>
@@ -1697,6 +2181,21 @@
         <w:t>Related work</w:t>
       </w:r>
       <w:bookmarkEnd w:id="4"/>
+    </w:p>
+    <w:p>
+      <w:pPr>
+        <w:jc w:val="both"/>
+      </w:pPr>
+    </w:p>
+    <w:p>
+      <w:pPr>
+        <w:jc w:val="both"/>
+      </w:pPr>
+    </w:p>
+    <w:p>
+      <w:pPr>
+        <w:jc w:val="both"/>
+      </w:pPr>
     </w:p>
     <w:p>
       <w:pPr>
@@ -1845,19 +2344,7 @@
           <w:szCs w:val="32"/>
           <w:shd w:val="clear" w:color="auto" w:fill="EEEEEE"/>
         </w:rPr>
-        <w:t>4,533</w:t>
-      </w:r>
-      <w:r>
-        <w:rPr>
-          <w:rFonts w:ascii="Arial" w:hAnsi="Arial" w:cs="Arial"/>
-          <w:b/>
-          <w:bCs/>
-          <w:color w:val="212529"/>
-          <w:sz w:val="32"/>
-          <w:szCs w:val="32"/>
-          <w:shd w:val="clear" w:color="auto" w:fill="EEEEEE"/>
-        </w:rPr>
-        <w:t>-1</w:t>
+        <w:t>4,533-1</w:t>
       </w:r>
     </w:p>
     <w:p>
@@ -2450,7 +2937,6 @@
           <w:docPartUnique/>
         </w:docPartObj>
       </w:sdtPr>
-      <w:sdtEndPr/>
       <w:sdtContent>
         <w:p>
           <w:pPr>
@@ -2476,10 +2962,204 @@
             <w:id w:val="111145805"/>
             <w:bibliography/>
           </w:sdtPr>
-          <w:sdtEndPr/>
           <w:sdtContent>
             <w:bookmarkStart w:id="16" w:name="Large2018" w:displacedByCustomXml="prev"/>
             <w:bookmarkEnd w:id="16" w:displacedByCustomXml="prev"/>
+            <w:p>
+              <w:pPr>
+                <w:jc w:val="both"/>
+                <w:rPr>
+                  <w:color w:val="222222"/>
+                  <w:shd w:val="clear" w:color="auto" w:fill="FFFFFF"/>
+                </w:rPr>
+              </w:pPr>
+              <w:proofErr w:type="spellStart"/>
+              <w:r>
+                <w:rPr>
+                  <w:color w:val="222222"/>
+                  <w:shd w:val="clear" w:color="auto" w:fill="FFFFFF"/>
+                </w:rPr>
+                <w:t>Turecki</w:t>
+              </w:r>
+              <w:proofErr w:type="spellEnd"/>
+              <w:r>
+                <w:rPr>
+                  <w:color w:val="222222"/>
+                  <w:shd w:val="clear" w:color="auto" w:fill="FFFFFF"/>
+                </w:rPr>
+                <w:t xml:space="preserve">, G., Brent, D. A., Gunnell, D., O’Connor, R. C., Oquendo, M. A., </w:t>
+              </w:r>
+              <w:proofErr w:type="spellStart"/>
+              <w:r>
+                <w:rPr>
+                  <w:color w:val="222222"/>
+                  <w:shd w:val="clear" w:color="auto" w:fill="FFFFFF"/>
+                </w:rPr>
+                <w:t>Pirkis</w:t>
+              </w:r>
+              <w:proofErr w:type="spellEnd"/>
+              <w:r>
+                <w:rPr>
+                  <w:color w:val="222222"/>
+                  <w:shd w:val="clear" w:color="auto" w:fill="FFFFFF"/>
+                </w:rPr>
+                <w:t>, J., &amp; Stanley, B. H. (2019). Suicide and suicide risk. </w:t>
+              </w:r>
+              <w:r>
+                <w:rPr>
+                  <w:i/>
+                  <w:iCs/>
+                  <w:color w:val="222222"/>
+                  <w:shd w:val="clear" w:color="auto" w:fill="FFFFFF"/>
+                </w:rPr>
+                <w:t>Nature reviews Disease primers</w:t>
+              </w:r>
+              <w:r>
+                <w:rPr>
+                  <w:color w:val="222222"/>
+                  <w:shd w:val="clear" w:color="auto" w:fill="FFFFFF"/>
+                </w:rPr>
+                <w:t>, </w:t>
+              </w:r>
+              <w:r>
+                <w:rPr>
+                  <w:i/>
+                  <w:iCs/>
+                  <w:color w:val="222222"/>
+                  <w:shd w:val="clear" w:color="auto" w:fill="FFFFFF"/>
+                </w:rPr>
+                <w:t>5</w:t>
+              </w:r>
+              <w:r>
+                <w:rPr>
+                  <w:color w:val="222222"/>
+                  <w:shd w:val="clear" w:color="auto" w:fill="FFFFFF"/>
+                </w:rPr>
+                <w:t>(1), 1-22.</w:t>
+              </w:r>
+            </w:p>
+            <w:p>
+              <w:pPr>
+                <w:jc w:val="both"/>
+                <w:rPr>
+                  <w:shd w:val="clear" w:color="auto" w:fill="FFFFFF"/>
+                </w:rPr>
+              </w:pPr>
+            </w:p>
+            <w:p>
+              <w:pPr>
+                <w:jc w:val="both"/>
+                <w:rPr>
+                  <w:lang w:eastAsia="en-GB"/>
+                </w:rPr>
+              </w:pPr>
+              <w:proofErr w:type="spellStart"/>
+              <w:r>
+                <w:t>Brådvik</w:t>
+              </w:r>
+              <w:proofErr w:type="spellEnd"/>
+              <w:r>
+                <w:t xml:space="preserve">, L. (2018). Suicide Risk and Mental Disorders. </w:t>
+              </w:r>
+              <w:r>
+                <w:rPr>
+                  <w:i/>
+                  <w:iCs/>
+                </w:rPr>
+                <w:t>International Journal of Environmental Research and Public Health</w:t>
+              </w:r>
+              <w:r>
+                <w:t xml:space="preserve">, </w:t>
+              </w:r>
+              <w:r>
+                <w:rPr>
+                  <w:i/>
+                  <w:iCs/>
+                </w:rPr>
+                <w:t>15</w:t>
+              </w:r>
+              <w:r>
+                <w:t>(9), 1–4. https://doi.org/10.3390/ijerph15092028</w:t>
+              </w:r>
+            </w:p>
+            <w:p>
+              <w:pPr>
+                <w:jc w:val="both"/>
+                <w:rPr>
+                  <w:shd w:val="clear" w:color="auto" w:fill="FFFFFF"/>
+                </w:rPr>
+              </w:pPr>
+            </w:p>
+            <w:p>
+              <w:pPr>
+                <w:jc w:val="both"/>
+                <w:rPr>
+                  <w:lang w:eastAsia="en-GB"/>
+                </w:rPr>
+              </w:pPr>
+              <w:proofErr w:type="spellStart"/>
+              <w:r>
+                <w:t>Belsher</w:t>
+              </w:r>
+              <w:proofErr w:type="spellEnd"/>
+              <w:r>
+                <w:t xml:space="preserve">, B. E., </w:t>
+              </w:r>
+              <w:proofErr w:type="spellStart"/>
+              <w:r>
+                <w:t>Smolenski</w:t>
+              </w:r>
+              <w:proofErr w:type="spellEnd"/>
+              <w:r>
+                <w:t xml:space="preserve">, D. J., Pruitt, L. D., Bush, N. E., Beech, E. H., Workman, D. E., Morgan, R. L., Evatt, D. P., Tucker, J., &amp; </w:t>
+              </w:r>
+              <w:proofErr w:type="spellStart"/>
+              <w:r>
+                <w:t>Skopp</w:t>
+              </w:r>
+              <w:proofErr w:type="spellEnd"/>
+              <w:r>
+                <w:t xml:space="preserve">, N. A. (2019). Prediction Models for Suicide Attempts and Deaths. </w:t>
+              </w:r>
+              <w:r>
+                <w:rPr>
+                  <w:i/>
+                  <w:iCs/>
+                </w:rPr>
+                <w:t>JAMA Psychiatry</w:t>
+              </w:r>
+              <w:r>
+                <w:t xml:space="preserve">, </w:t>
+              </w:r>
+              <w:r>
+                <w:rPr>
+                  <w:i/>
+                  <w:iCs/>
+                </w:rPr>
+                <w:t>76</w:t>
+              </w:r>
+              <w:r>
+                <w:t>(6), 642–651. https://doi.org/10.1001/jamapsychiatry.2019.0174</w:t>
+              </w:r>
+            </w:p>
+            <w:p>
+              <w:pPr>
+                <w:jc w:val="both"/>
+                <w:rPr>
+                  <w:shd w:val="clear" w:color="auto" w:fill="FFFFFF"/>
+                </w:rPr>
+              </w:pPr>
+            </w:p>
+            <w:p>
+              <w:pPr>
+                <w:jc w:val="both"/>
+                <w:rPr>
+                  <w:rFonts w:ascii="Arial" w:hAnsi="Arial" w:cs="Arial"/>
+                  <w:color w:val="222222"/>
+                  <w:shd w:val="clear" w:color="auto" w:fill="FFFFFF"/>
+                </w:rPr>
+              </w:pPr>
+            </w:p>
             <w:p>
               <w:pPr>
                 <w:jc w:val="both"/>
@@ -2506,28 +3186,6 @@
         </w:sdt>
       </w:sdtContent>
     </w:sdt>
-    <w:p>
-      <w:pPr>
-        <w:jc w:val="both"/>
-        <w:rPr>
-          <w:rFonts w:asciiTheme="minorHAnsi" w:hAnsiTheme="minorHAnsi" w:cstheme="minorHAnsi"/>
-          <w:b/>
-          <w:bCs/>
-          <w:sz w:val="24"/>
-          <w:szCs w:val="24"/>
-        </w:rPr>
-      </w:pPr>
-      <w:r>
-        <w:rPr>
-          <w:rFonts w:asciiTheme="minorHAnsi" w:hAnsiTheme="minorHAnsi" w:cstheme="minorHAnsi"/>
-          <w:b/>
-          <w:bCs/>
-          <w:sz w:val="24"/>
-          <w:szCs w:val="24"/>
-        </w:rPr>
-        <w:t>Later cross argument if required: https://wonder.cdc.gov/controller/datarequest/D76</w:t>
-      </w:r>
-    </w:p>
     <w:p>
       <w:pPr>
         <w:jc w:val="both"/>
@@ -9336,7 +9994,6 @@
   <w:style w:type="character" w:default="1" w:styleId="DefaultParagraphFont">
     <w:name w:val="Default Paragraph Font"/>
     <w:uiPriority w:val="1"/>
-    <w:semiHidden/>
     <w:unhideWhenUsed/>
   </w:style>
   <w:style w:type="table" w:default="1" w:styleId="TableNormal">
@@ -9694,7 +10351,6 @@
     <w:basedOn w:val="Normal"/>
     <w:link w:val="HTMLPreformattedChar"/>
     <w:uiPriority w:val="99"/>
-    <w:semiHidden/>
     <w:unhideWhenUsed/>
     <w:rsid w:val="000F6CA7"/>
     <w:pPr>
@@ -9727,7 +10383,6 @@
     <w:basedOn w:val="DefaultParagraphFont"/>
     <w:link w:val="HTMLPreformatted"/>
     <w:uiPriority w:val="99"/>
-    <w:semiHidden/>
     <w:rsid w:val="000F6CA7"/>
     <w:rPr>
       <w:rFonts w:ascii="Courier New" w:hAnsi="Courier New" w:cs="Courier New"/>
@@ -9938,6 +10593,11 @@
       <w:szCs w:val="26"/>
       <w:lang w:eastAsia="en-US"/>
     </w:rPr>
+  </w:style>
+  <w:style w:type="character" w:customStyle="1" w:styleId="inline">
+    <w:name w:val="inline"/>
+    <w:basedOn w:val="DefaultParagraphFont"/>
+    <w:rsid w:val="00B3331E"/>
   </w:style>
 </w:styles>
 </file>
@@ -10204,24 +10864,9 @@
 </file>
 
 <file path=customXml/item1.xml><?xml version="1.0" encoding="utf-8"?>
-<b:Sources xmlns:b="http://schemas.openxmlformats.org/officeDocument/2006/bibliography" xmlns="http://schemas.openxmlformats.org/officeDocument/2006/bibliography" SelectedStyle="\APASixthEditionOfficeOnline.xsl" StyleName="APA" Version="6">
-  <b:Source>
-    <b:Tag>Che</b:Tag>
-    <b:SourceType>Book</b:SourceType>
-    <b:Guid>{4FF13E0B-BD64-4144-98AE-328E963D415B}</b:Guid>
-    <b:Author>
-      <b:Author>
-        <b:NameList>
-          <b:Person>
-            <b:Last>L.Meyer</b:Last>
-            <b:First>Cheryl</b:First>
-          </b:Person>
-        </b:NameList>
-      </b:Author>
-    </b:Author>
-    <b:RefOrder>1</b:RefOrder>
-  </b:Source>
-</b:Sources>
+<p:properties xmlns:p="http://schemas.microsoft.com/office/2006/metadata/properties" xmlns:xsi="http://www.w3.org/2001/XMLSchema-instance" xmlns:pc="http://schemas.microsoft.com/office/infopath/2007/PartnerControls">
+  <documentManagement/>
+</p:properties>
 </file>
 
 <file path=customXml/item2.xml><?xml version="1.0" encoding="utf-8"?>
@@ -10339,9 +10984,24 @@
 </file>
 
 <file path=customXml/item3.xml><?xml version="1.0" encoding="utf-8"?>
-<p:properties xmlns:p="http://schemas.microsoft.com/office/2006/metadata/properties" xmlns:xsi="http://www.w3.org/2001/XMLSchema-instance" xmlns:pc="http://schemas.microsoft.com/office/infopath/2007/PartnerControls">
-  <documentManagement/>
-</p:properties>
+<b:Sources xmlns:b="http://schemas.openxmlformats.org/officeDocument/2006/bibliography" xmlns="http://schemas.openxmlformats.org/officeDocument/2006/bibliography" SelectedStyle="\APASixthEditionOfficeOnline.xsl" StyleName="APA" Version="6">
+  <b:Source>
+    <b:Tag>Che</b:Tag>
+    <b:SourceType>Book</b:SourceType>
+    <b:Guid>{4FF13E0B-BD64-4144-98AE-328E963D415B}</b:Guid>
+    <b:Author>
+      <b:Author>
+        <b:NameList>
+          <b:Person>
+            <b:Last>L.Meyer</b:Last>
+            <b:First>Cheryl</b:First>
+          </b:Person>
+        </b:NameList>
+      </b:Author>
+    </b:Author>
+    <b:RefOrder>1</b:RefOrder>
+  </b:Source>
+</b:Sources>
 </file>
 
 <file path=customXml/item4.xml><?xml version="1.0" encoding="utf-8"?>
@@ -10354,9 +11014,10 @@
 </file>
 
 <file path=customXml/itemProps1.xml><?xml version="1.0" encoding="utf-8"?>
-<ds:datastoreItem xmlns:ds="http://schemas.openxmlformats.org/officeDocument/2006/customXml" ds:itemID="{0D043144-36A9-49DD-80D6-394F625DB58D}">
+<ds:datastoreItem xmlns:ds="http://schemas.openxmlformats.org/officeDocument/2006/customXml" ds:itemID="{75814EF0-D83C-4745-A411-32C81060432F}">
   <ds:schemaRefs>
-    <ds:schemaRef ds:uri="http://schemas.openxmlformats.org/officeDocument/2006/bibliography"/>
+    <ds:schemaRef ds:uri="http://schemas.microsoft.com/office/2006/metadata/properties"/>
+    <ds:schemaRef ds:uri="http://schemas.microsoft.com/office/infopath/2007/PartnerControls"/>
   </ds:schemaRefs>
 </ds:datastoreItem>
 </file>
@@ -10378,10 +11039,9 @@
 </file>
 
 <file path=customXml/itemProps3.xml><?xml version="1.0" encoding="utf-8"?>
-<ds:datastoreItem xmlns:ds="http://schemas.openxmlformats.org/officeDocument/2006/customXml" ds:itemID="{75814EF0-D83C-4745-A411-32C81060432F}">
+<ds:datastoreItem xmlns:ds="http://schemas.openxmlformats.org/officeDocument/2006/customXml" ds:itemID="{0D043144-36A9-49DD-80D6-394F625DB58D}">
   <ds:schemaRefs>
-    <ds:schemaRef ds:uri="http://schemas.microsoft.com/office/2006/metadata/properties"/>
-    <ds:schemaRef ds:uri="http://schemas.microsoft.com/office/infopath/2007/PartnerControls"/>
+    <ds:schemaRef ds:uri="http://schemas.openxmlformats.org/officeDocument/2006/bibliography"/>
   </ds:schemaRefs>
 </ds:datastoreItem>
 </file>

</xml_diff>